<commit_message>
Paper & Abstract Update
</commit_message>
<xml_diff>
--- a/ANLY512_ProjectPaper_Working.docx
+++ b/ANLY512_ProjectPaper_Working.docx
@@ -588,7 +588,25 @@
           <w:sz w:val="24"/>
           <w:szCs w:val="24"/>
         </w:rPr>
-        <w:t xml:space="preserve"> information about the stop itself (i.e. </w:t>
+        <w:t xml:space="preserve"> </w:t>
+      </w:r>
+      <w:r>
+        <w:rPr>
+          <w:rFonts w:ascii="Times New Roman" w:eastAsia="Times New Roman" w:hAnsi="Times New Roman" w:cs="Times New Roman"/>
+          <w:bCs/>
+          <w:sz w:val="24"/>
+          <w:szCs w:val="24"/>
+        </w:rPr>
+        <w:t xml:space="preserve">general </w:t>
+      </w:r>
+      <w:r>
+        <w:rPr>
+          <w:rFonts w:ascii="Times New Roman" w:eastAsia="Times New Roman" w:hAnsi="Times New Roman" w:cs="Times New Roman"/>
+          <w:bCs/>
+          <w:sz w:val="24"/>
+          <w:szCs w:val="24"/>
+        </w:rPr>
+        <w:t xml:space="preserve">information about the stop itself (i.e. </w:t>
       </w:r>
       <w:r>
         <w:rPr>
@@ -696,16 +714,52 @@
           <w:sz w:val="24"/>
           <w:szCs w:val="24"/>
         </w:rPr>
-        <w:t>operator and/or owner</w:t>
-      </w:r>
-      <w:r>
-        <w:rPr>
-          <w:rFonts w:ascii="Times New Roman" w:eastAsia="Times New Roman" w:hAnsi="Times New Roman" w:cs="Times New Roman"/>
-          <w:bCs/>
-          <w:sz w:val="24"/>
-          <w:szCs w:val="24"/>
-        </w:rPr>
-        <w:t>, or the ticketing officer are removed by the county prior to</w:t>
+        <w:t>operator and</w:t>
+      </w:r>
+      <w:r>
+        <w:rPr>
+          <w:rFonts w:ascii="Times New Roman" w:eastAsia="Times New Roman" w:hAnsi="Times New Roman" w:cs="Times New Roman"/>
+          <w:bCs/>
+          <w:sz w:val="24"/>
+          <w:szCs w:val="24"/>
+        </w:rPr>
+        <w:t>/or</w:t>
+      </w:r>
+      <w:r>
+        <w:rPr>
+          <w:rFonts w:ascii="Times New Roman" w:eastAsia="Times New Roman" w:hAnsi="Times New Roman" w:cs="Times New Roman"/>
+          <w:bCs/>
+          <w:sz w:val="24"/>
+          <w:szCs w:val="24"/>
+        </w:rPr>
+        <w:t xml:space="preserve"> owner</w:t>
+      </w:r>
+      <w:r>
+        <w:rPr>
+          <w:rFonts w:ascii="Times New Roman" w:eastAsia="Times New Roman" w:hAnsi="Times New Roman" w:cs="Times New Roman"/>
+          <w:bCs/>
+          <w:sz w:val="24"/>
+          <w:szCs w:val="24"/>
+        </w:rPr>
+        <w:t xml:space="preserve">, or the ticketing officer </w:t>
+      </w:r>
+      <w:r>
+        <w:rPr>
+          <w:rFonts w:ascii="Times New Roman" w:eastAsia="Times New Roman" w:hAnsi="Times New Roman" w:cs="Times New Roman"/>
+          <w:bCs/>
+          <w:sz w:val="24"/>
+          <w:szCs w:val="24"/>
+        </w:rPr>
+        <w:t>were</w:t>
+      </w:r>
+      <w:r>
+        <w:rPr>
+          <w:rFonts w:ascii="Times New Roman" w:eastAsia="Times New Roman" w:hAnsi="Times New Roman" w:cs="Times New Roman"/>
+          <w:bCs/>
+          <w:sz w:val="24"/>
+          <w:szCs w:val="24"/>
+        </w:rPr>
+        <w:t xml:space="preserve"> removed by the county prior to</w:t>
       </w:r>
       <w:r>
         <w:rPr>
@@ -798,7 +852,25 @@
           <w:sz w:val="24"/>
           <w:szCs w:val="24"/>
         </w:rPr>
-        <w:t xml:space="preserve">This data contains information about hourly weather conditions for </w:t>
+        <w:t>This data</w:t>
+      </w:r>
+      <w:r>
+        <w:rPr>
+          <w:rFonts w:ascii="Times New Roman" w:eastAsia="Times New Roman" w:hAnsi="Times New Roman" w:cs="Times New Roman"/>
+          <w:bCs/>
+          <w:sz w:val="24"/>
+          <w:szCs w:val="24"/>
+        </w:rPr>
+        <w:t>set</w:t>
+      </w:r>
+      <w:r>
+        <w:rPr>
+          <w:rFonts w:ascii="Times New Roman" w:eastAsia="Times New Roman" w:hAnsi="Times New Roman" w:cs="Times New Roman"/>
+          <w:bCs/>
+          <w:sz w:val="24"/>
+          <w:szCs w:val="24"/>
+        </w:rPr>
+        <w:t xml:space="preserve"> contains information about hourly weather conditions for </w:t>
       </w:r>
       <w:r>
         <w:rPr>
@@ -852,7 +924,25 @@
           <w:sz w:val="24"/>
           <w:szCs w:val="24"/>
         </w:rPr>
-        <w:t xml:space="preserve">. for the specified weather station </w:t>
+        <w:t xml:space="preserve">. for the specified </w:t>
+      </w:r>
+      <w:r>
+        <w:rPr>
+          <w:rFonts w:ascii="Times New Roman" w:eastAsia="Times New Roman" w:hAnsi="Times New Roman" w:cs="Times New Roman"/>
+          <w:bCs/>
+          <w:sz w:val="24"/>
+          <w:szCs w:val="24"/>
+        </w:rPr>
+        <w:t>location</w:t>
+      </w:r>
+      <w:r>
+        <w:rPr>
+          <w:rFonts w:ascii="Times New Roman" w:eastAsia="Times New Roman" w:hAnsi="Times New Roman" w:cs="Times New Roman"/>
+          <w:bCs/>
+          <w:sz w:val="24"/>
+          <w:szCs w:val="24"/>
+        </w:rPr>
+        <w:t xml:space="preserve"> </w:t>
       </w:r>
       <w:r>
         <w:rPr>
@@ -948,7 +1038,25 @@
           <w:sz w:val="24"/>
           <w:szCs w:val="24"/>
         </w:rPr>
-        <w:t xml:space="preserve"> has 26</w:t>
+        <w:t xml:space="preserve"> </w:t>
+      </w:r>
+      <w:r>
+        <w:rPr>
+          <w:rFonts w:ascii="Times New Roman" w:eastAsia="Times New Roman" w:hAnsi="Times New Roman" w:cs="Times New Roman"/>
+          <w:bCs/>
+          <w:sz w:val="24"/>
+          <w:szCs w:val="24"/>
+        </w:rPr>
+        <w:t xml:space="preserve">from this source </w:t>
+      </w:r>
+      <w:r>
+        <w:rPr>
+          <w:rFonts w:ascii="Times New Roman" w:eastAsia="Times New Roman" w:hAnsi="Times New Roman" w:cs="Times New Roman"/>
+          <w:bCs/>
+          <w:sz w:val="24"/>
+          <w:szCs w:val="24"/>
+        </w:rPr>
+        <w:t>has 26</w:t>
       </w:r>
       <w:r>
         <w:rPr>
@@ -1073,7 +1181,25 @@
           <w:sz w:val="24"/>
           <w:szCs w:val="24"/>
         </w:rPr>
-        <w:t>As stated above, the Montgomery County Traffic Violations dataset contained more than 1.66 million records spanning 43 features;</w:t>
+        <w:t>As stated above, the Montgomery County Traffic Violations dataset contai</w:t>
+      </w:r>
+      <w:r>
+        <w:rPr>
+          <w:rFonts w:ascii="Times New Roman" w:eastAsia="Times New Roman" w:hAnsi="Times New Roman" w:cs="Times New Roman"/>
+          <w:bCs/>
+          <w:sz w:val="24"/>
+          <w:szCs w:val="24"/>
+        </w:rPr>
+        <w:t>ned</w:t>
+      </w:r>
+      <w:r>
+        <w:rPr>
+          <w:rFonts w:ascii="Times New Roman" w:eastAsia="Times New Roman" w:hAnsi="Times New Roman" w:cs="Times New Roman"/>
+          <w:bCs/>
+          <w:sz w:val="24"/>
+          <w:szCs w:val="24"/>
+        </w:rPr>
+        <w:t xml:space="preserve"> more than 1.66 million records spanning 43 features;</w:t>
       </w:r>
       <w:r>
         <w:rPr>
@@ -1118,7 +1244,34 @@
           <w:sz w:val="24"/>
           <w:szCs w:val="24"/>
         </w:rPr>
-        <w:t xml:space="preserve"> Analytics 512</w:t>
+        <w:t xml:space="preserve"> </w:t>
+      </w:r>
+      <w:r>
+        <w:rPr>
+          <w:rFonts w:ascii="Times New Roman" w:eastAsia="Times New Roman" w:hAnsi="Times New Roman" w:cs="Times New Roman"/>
+          <w:bCs/>
+          <w:sz w:val="24"/>
+          <w:szCs w:val="24"/>
+        </w:rPr>
+        <w:t xml:space="preserve">Georgetown’s </w:t>
+      </w:r>
+      <w:r>
+        <w:rPr>
+          <w:rFonts w:ascii="Times New Roman" w:eastAsia="Times New Roman" w:hAnsi="Times New Roman" w:cs="Times New Roman"/>
+          <w:bCs/>
+          <w:sz w:val="24"/>
+          <w:szCs w:val="24"/>
+        </w:rPr>
+        <w:t>Analytics 512</w:t>
+      </w:r>
+      <w:r>
+        <w:rPr>
+          <w:rFonts w:ascii="Times New Roman" w:eastAsia="Times New Roman" w:hAnsi="Times New Roman" w:cs="Times New Roman"/>
+          <w:bCs/>
+          <w:sz w:val="24"/>
+          <w:szCs w:val="24"/>
+        </w:rPr>
+        <w:t xml:space="preserve"> Course</w:t>
       </w:r>
       <w:r>
         <w:rPr>
@@ -1190,7 +1343,34 @@
           <w:sz w:val="24"/>
           <w:szCs w:val="24"/>
         </w:rPr>
-        <w:t xml:space="preserve">This decision resulted in a dataset that was still large, but appropriate enough to apply the techniques learned in this course using local computing. </w:t>
+        <w:t>The resulting</w:t>
+      </w:r>
+      <w:r>
+        <w:rPr>
+          <w:rFonts w:ascii="Times New Roman" w:eastAsia="Times New Roman" w:hAnsi="Times New Roman" w:cs="Times New Roman"/>
+          <w:bCs/>
+          <w:sz w:val="24"/>
+          <w:szCs w:val="24"/>
+        </w:rPr>
+        <w:t xml:space="preserve"> dataset that was still large, but </w:t>
+      </w:r>
+      <w:r>
+        <w:rPr>
+          <w:rFonts w:ascii="Times New Roman" w:eastAsia="Times New Roman" w:hAnsi="Times New Roman" w:cs="Times New Roman"/>
+          <w:bCs/>
+          <w:sz w:val="24"/>
+          <w:szCs w:val="24"/>
+        </w:rPr>
+        <w:t>small</w:t>
+      </w:r>
+      <w:r>
+        <w:rPr>
+          <w:rFonts w:ascii="Times New Roman" w:eastAsia="Times New Roman" w:hAnsi="Times New Roman" w:cs="Times New Roman"/>
+          <w:bCs/>
+          <w:sz w:val="24"/>
+          <w:szCs w:val="24"/>
+        </w:rPr>
+        <w:t xml:space="preserve"> enough to apply the techniques learned in this course using local computing. </w:t>
       </w:r>
       <w:r>
         <w:rPr>
@@ -1217,52 +1397,88 @@
           <w:sz w:val="24"/>
           <w:szCs w:val="24"/>
         </w:rPr>
-        <w:t xml:space="preserve"> was integrated into the traffic violations dataset to provide a more comprehensive set of features, which would allow assessments about the effects </w:t>
-      </w:r>
-      <w:r>
-        <w:rPr>
-          <w:rFonts w:ascii="Times New Roman" w:eastAsia="Times New Roman" w:hAnsi="Times New Roman" w:cs="Times New Roman"/>
-          <w:bCs/>
-          <w:sz w:val="24"/>
-          <w:szCs w:val="24"/>
-        </w:rPr>
-        <w:t>that</w:t>
-      </w:r>
-      <w:r>
-        <w:rPr>
-          <w:rFonts w:ascii="Times New Roman" w:eastAsia="Times New Roman" w:hAnsi="Times New Roman" w:cs="Times New Roman"/>
-          <w:bCs/>
-          <w:sz w:val="24"/>
-          <w:szCs w:val="24"/>
-        </w:rPr>
-        <w:t xml:space="preserve"> environmental factors </w:t>
-      </w:r>
-      <w:r>
-        <w:rPr>
-          <w:rFonts w:ascii="Times New Roman" w:eastAsia="Times New Roman" w:hAnsi="Times New Roman" w:cs="Times New Roman"/>
-          <w:bCs/>
-          <w:sz w:val="24"/>
-          <w:szCs w:val="24"/>
-        </w:rPr>
-        <w:t>have</w:t>
-      </w:r>
-      <w:r>
-        <w:rPr>
-          <w:rFonts w:ascii="Times New Roman" w:eastAsia="Times New Roman" w:hAnsi="Times New Roman" w:cs="Times New Roman"/>
-          <w:bCs/>
-          <w:sz w:val="24"/>
-          <w:szCs w:val="24"/>
-        </w:rPr>
-        <w:t xml:space="preserve"> on community policing and traffic </w:t>
-      </w:r>
-      <w:r>
-        <w:rPr>
-          <w:rFonts w:ascii="Times New Roman" w:eastAsia="Times New Roman" w:hAnsi="Times New Roman" w:cs="Times New Roman"/>
-          <w:bCs/>
-          <w:sz w:val="24"/>
-          <w:szCs w:val="24"/>
-        </w:rPr>
-        <w:t>accidents</w:t>
+        <w:t xml:space="preserve"> was integrated into the traffic violations dataset to provide a more comprehensive </w:t>
+      </w:r>
+      <w:r>
+        <w:rPr>
+          <w:rFonts w:ascii="Times New Roman" w:eastAsia="Times New Roman" w:hAnsi="Times New Roman" w:cs="Times New Roman"/>
+          <w:bCs/>
+          <w:sz w:val="24"/>
+          <w:szCs w:val="24"/>
+        </w:rPr>
+        <w:t>group</w:t>
+      </w:r>
+      <w:r>
+        <w:rPr>
+          <w:rFonts w:ascii="Times New Roman" w:eastAsia="Times New Roman" w:hAnsi="Times New Roman" w:cs="Times New Roman"/>
+          <w:bCs/>
+          <w:sz w:val="24"/>
+          <w:szCs w:val="24"/>
+        </w:rPr>
+        <w:t xml:space="preserve"> of features</w:t>
+      </w:r>
+      <w:r>
+        <w:rPr>
+          <w:rFonts w:ascii="Times New Roman" w:eastAsia="Times New Roman" w:hAnsi="Times New Roman" w:cs="Times New Roman"/>
+          <w:bCs/>
+          <w:sz w:val="24"/>
+          <w:szCs w:val="24"/>
+        </w:rPr>
+        <w:t xml:space="preserve"> that would allow for a detailed </w:t>
+      </w:r>
+      <w:r>
+        <w:rPr>
+          <w:rFonts w:ascii="Times New Roman" w:eastAsia="Times New Roman" w:hAnsi="Times New Roman" w:cs="Times New Roman"/>
+          <w:bCs/>
+          <w:sz w:val="24"/>
+          <w:szCs w:val="24"/>
+        </w:rPr>
+        <w:t>assessment</w:t>
+      </w:r>
+      <w:r>
+        <w:rPr>
+          <w:rFonts w:ascii="Times New Roman" w:eastAsia="Times New Roman" w:hAnsi="Times New Roman" w:cs="Times New Roman"/>
+          <w:bCs/>
+          <w:sz w:val="24"/>
+          <w:szCs w:val="24"/>
+        </w:rPr>
+        <w:t xml:space="preserve"> </w:t>
+      </w:r>
+      <w:r>
+        <w:rPr>
+          <w:rFonts w:ascii="Times New Roman" w:eastAsia="Times New Roman" w:hAnsi="Times New Roman" w:cs="Times New Roman"/>
+          <w:bCs/>
+          <w:sz w:val="24"/>
+          <w:szCs w:val="24"/>
+        </w:rPr>
+        <w:t>about the effects</w:t>
+      </w:r>
+      <w:r>
+        <w:rPr>
+          <w:rFonts w:ascii="Times New Roman" w:eastAsia="Times New Roman" w:hAnsi="Times New Roman" w:cs="Times New Roman"/>
+          <w:bCs/>
+          <w:sz w:val="24"/>
+          <w:szCs w:val="24"/>
+        </w:rPr>
+        <w:t xml:space="preserve"> of </w:t>
+      </w:r>
+      <w:r>
+        <w:rPr>
+          <w:rFonts w:ascii="Times New Roman" w:eastAsia="Times New Roman" w:hAnsi="Times New Roman" w:cs="Times New Roman"/>
+          <w:bCs/>
+          <w:sz w:val="24"/>
+          <w:szCs w:val="24"/>
+        </w:rPr>
+        <w:t xml:space="preserve">environmental factors on community policing and traffic </w:t>
+      </w:r>
+      <w:r>
+        <w:rPr>
+          <w:rFonts w:ascii="Times New Roman" w:eastAsia="Times New Roman" w:hAnsi="Times New Roman" w:cs="Times New Roman"/>
+          <w:bCs/>
+          <w:sz w:val="24"/>
+          <w:szCs w:val="24"/>
+        </w:rPr>
+        <w:t>incidents</w:t>
       </w:r>
       <w:r>
         <w:rPr>
@@ -1280,7 +1496,25 @@
           <w:sz w:val="24"/>
           <w:szCs w:val="24"/>
         </w:rPr>
-        <w:t xml:space="preserve">The integration of this data resulted in one minor change to the original—traffic violations—dataset, which was the loss of minute-specificity in the </w:t>
+        <w:t xml:space="preserve">The integration of </w:t>
+      </w:r>
+      <w:r>
+        <w:rPr>
+          <w:rFonts w:ascii="Times New Roman" w:eastAsia="Times New Roman" w:hAnsi="Times New Roman" w:cs="Times New Roman"/>
+          <w:bCs/>
+          <w:sz w:val="24"/>
+          <w:szCs w:val="24"/>
+        </w:rPr>
+        <w:t>weather</w:t>
+      </w:r>
+      <w:r>
+        <w:rPr>
+          <w:rFonts w:ascii="Times New Roman" w:eastAsia="Times New Roman" w:hAnsi="Times New Roman" w:cs="Times New Roman"/>
+          <w:bCs/>
+          <w:sz w:val="24"/>
+          <w:szCs w:val="24"/>
+        </w:rPr>
+        <w:t xml:space="preserve"> data resulted in one change to the original—traffic violations—dataset, which was the loss of minute-specificity in the </w:t>
       </w:r>
       <w:proofErr w:type="spellStart"/>
       <w:proofErr w:type="gramStart"/>
@@ -1522,39 +1756,37 @@
     </w:p>
     <w:tbl>
       <w:tblPr>
-        <w:tblStyle w:val="TableGrid"/>
+        <w:tblStyle w:val="PlainTable2"/>
         <w:tblW w:w="8905" w:type="dxa"/>
-        <w:jc w:val="center"/>
         <w:tblLook w:val="04A0" w:firstRow="1" w:lastRow="0" w:firstColumn="1" w:lastColumn="0" w:noHBand="0" w:noVBand="1"/>
       </w:tblPr>
       <w:tblGrid>
-        <w:gridCol w:w="2556"/>
-        <w:gridCol w:w="6349"/>
+        <w:gridCol w:w="2637"/>
+        <w:gridCol w:w="6268"/>
       </w:tblGrid>
       <w:tr>
         <w:trPr>
+          <w:cnfStyle w:val="100000000000" w:firstRow="1" w:lastRow="0" w:firstColumn="0" w:lastColumn="0" w:oddVBand="0" w:evenVBand="0" w:oddHBand="0" w:evenHBand="0" w:firstRowFirstColumn="0" w:firstRowLastColumn="0" w:lastRowFirstColumn="0" w:lastRowLastColumn="0"/>
           <w:trHeight w:val="432"/>
-          <w:jc w:val="center"/>
         </w:trPr>
         <w:tc>
           <w:tcPr>
+            <w:cnfStyle w:val="001000000000" w:firstRow="0" w:lastRow="0" w:firstColumn="1" w:lastColumn="0" w:oddVBand="0" w:evenVBand="0" w:oddHBand="0" w:evenHBand="0" w:firstRowFirstColumn="0" w:firstRowLastColumn="0" w:lastRowFirstColumn="0" w:lastRowLastColumn="0"/>
             <w:tcW w:w="2556" w:type="dxa"/>
-            <w:vAlign w:val="center"/>
           </w:tcPr>
           <w:p>
             <w:pPr>
               <w:jc w:val="center"/>
               <w:rPr>
                 <w:rFonts w:ascii="Times New Roman" w:eastAsia="Times New Roman" w:hAnsi="Times New Roman" w:cs="Times New Roman"/>
-                <w:b/>
-                <w:sz w:val="24"/>
-                <w:szCs w:val="24"/>
-              </w:rPr>
-            </w:pPr>
-            <w:r>
-              <w:rPr>
-                <w:rFonts w:ascii="Times New Roman" w:eastAsia="Times New Roman" w:hAnsi="Times New Roman" w:cs="Times New Roman"/>
-                <w:b/>
+                <w:b w:val="0"/>
+                <w:sz w:val="24"/>
+                <w:szCs w:val="24"/>
+              </w:rPr>
+            </w:pPr>
+            <w:r>
+              <w:rPr>
+                <w:rFonts w:ascii="Times New Roman" w:eastAsia="Times New Roman" w:hAnsi="Times New Roman" w:cs="Times New Roman"/>
                 <w:sz w:val="24"/>
                 <w:szCs w:val="24"/>
               </w:rPr>
@@ -1565,26 +1797,57 @@
         <w:tc>
           <w:tcPr>
             <w:tcW w:w="6349" w:type="dxa"/>
-            <w:vAlign w:val="center"/>
           </w:tcPr>
           <w:p>
             <w:pPr>
               <w:jc w:val="center"/>
-              <w:rPr>
-                <w:rFonts w:ascii="Times New Roman" w:eastAsia="Times New Roman" w:hAnsi="Times New Roman" w:cs="Times New Roman"/>
-                <w:b/>
-                <w:sz w:val="24"/>
-                <w:szCs w:val="24"/>
-              </w:rPr>
-            </w:pPr>
-            <w:r>
-              <w:rPr>
-                <w:rFonts w:ascii="Times New Roman" w:eastAsia="Times New Roman" w:hAnsi="Times New Roman" w:cs="Times New Roman"/>
-                <w:b/>
+              <w:cnfStyle w:val="100000000000" w:firstRow="1" w:lastRow="0" w:firstColumn="0" w:lastColumn="0" w:oddVBand="0" w:evenVBand="0" w:oddHBand="0" w:evenHBand="0" w:firstRowFirstColumn="0" w:firstRowLastColumn="0" w:lastRowFirstColumn="0" w:lastRowLastColumn="0"/>
+              <w:rPr>
+                <w:rFonts w:ascii="Times New Roman" w:eastAsia="Times New Roman" w:hAnsi="Times New Roman" w:cs="Times New Roman"/>
+                <w:b w:val="0"/>
+                <w:sz w:val="24"/>
+                <w:szCs w:val="24"/>
+              </w:rPr>
+            </w:pPr>
+            <w:r>
+              <w:rPr>
+                <w:rFonts w:ascii="Times New Roman" w:eastAsia="Times New Roman" w:hAnsi="Times New Roman" w:cs="Times New Roman"/>
                 <w:sz w:val="24"/>
                 <w:szCs w:val="24"/>
               </w:rPr>
               <w:t>Reason for Removal</w:t>
+            </w:r>
+          </w:p>
+        </w:tc>
+      </w:tr>
+      <w:tr>
+        <w:trPr>
+          <w:cnfStyle w:val="000000100000" w:firstRow="0" w:lastRow="0" w:firstColumn="0" w:lastColumn="0" w:oddVBand="0" w:evenVBand="0" w:oddHBand="1" w:evenHBand="0" w:firstRowFirstColumn="0" w:firstRowLastColumn="0" w:lastRowFirstColumn="0" w:lastRowLastColumn="0"/>
+          <w:trHeight w:val="432"/>
+        </w:trPr>
+        <w:tc>
+          <w:tcPr>
+            <w:cnfStyle w:val="001000000000" w:firstRow="0" w:lastRow="0" w:firstColumn="1" w:lastColumn="0" w:oddVBand="0" w:evenVBand="0" w:oddHBand="0" w:evenHBand="0" w:firstRowFirstColumn="0" w:firstRowLastColumn="0" w:lastRowFirstColumn="0" w:lastRowLastColumn="0"/>
+            <w:tcW w:w="8905" w:type="dxa"/>
+            <w:gridSpan w:val="2"/>
+          </w:tcPr>
+          <w:p>
+            <w:pPr>
+              <w:jc w:val="center"/>
+              <w:rPr>
+                <w:rFonts w:ascii="Times New Roman" w:eastAsia="Times New Roman" w:hAnsi="Times New Roman" w:cs="Times New Roman"/>
+                <w:b w:val="0"/>
+                <w:sz w:val="24"/>
+                <w:szCs w:val="24"/>
+              </w:rPr>
+            </w:pPr>
+            <w:r>
+              <w:rPr>
+                <w:rFonts w:ascii="Times New Roman" w:eastAsia="Times New Roman" w:hAnsi="Times New Roman" w:cs="Times New Roman"/>
+                <w:sz w:val="24"/>
+                <w:szCs w:val="24"/>
+              </w:rPr>
+              <w:t>Traffic Violations Dataset</w:t>
             </w:r>
           </w:p>
         </w:tc>
@@ -1592,32 +1855,265 @@
       <w:tr>
         <w:trPr>
           <w:trHeight w:val="432"/>
-          <w:jc w:val="center"/>
         </w:trPr>
         <w:tc>
           <w:tcPr>
-            <w:tcW w:w="8905" w:type="dxa"/>
-            <w:gridSpan w:val="2"/>
-            <w:vAlign w:val="center"/>
-          </w:tcPr>
-          <w:p>
-            <w:pPr>
-              <w:jc w:val="center"/>
-              <w:rPr>
-                <w:rFonts w:ascii="Times New Roman" w:eastAsia="Times New Roman" w:hAnsi="Times New Roman" w:cs="Times New Roman"/>
-                <w:b/>
-                <w:sz w:val="24"/>
-                <w:szCs w:val="24"/>
-              </w:rPr>
-            </w:pPr>
-            <w:r>
-              <w:rPr>
-                <w:rFonts w:ascii="Times New Roman" w:eastAsia="Times New Roman" w:hAnsi="Times New Roman" w:cs="Times New Roman"/>
-                <w:b/>
-                <w:sz w:val="24"/>
-                <w:szCs w:val="24"/>
-              </w:rPr>
-              <w:t>Traffic Violations Dataset</w:t>
+            <w:cnfStyle w:val="001000000000" w:firstRow="0" w:lastRow="0" w:firstColumn="1" w:lastColumn="0" w:oddVBand="0" w:evenVBand="0" w:oddHBand="0" w:evenHBand="0" w:firstRowFirstColumn="0" w:firstRowLastColumn="0" w:lastRowFirstColumn="0" w:lastRowLastColumn="0"/>
+            <w:tcW w:w="2556" w:type="dxa"/>
+          </w:tcPr>
+          <w:p>
+            <w:pPr>
+              <w:rPr>
+                <w:rFonts w:ascii="Times New Roman" w:eastAsia="Times New Roman" w:hAnsi="Times New Roman" w:cs="Times New Roman"/>
+                <w:bCs w:val="0"/>
+                <w:i/>
+                <w:iCs/>
+                <w:sz w:val="24"/>
+                <w:szCs w:val="24"/>
+              </w:rPr>
+            </w:pPr>
+            <w:proofErr w:type="spellStart"/>
+            <w:proofErr w:type="gramStart"/>
+            <w:r>
+              <w:rPr>
+                <w:rFonts w:ascii="Times New Roman" w:eastAsia="Times New Roman" w:hAnsi="Times New Roman" w:cs="Times New Roman"/>
+                <w:i/>
+                <w:iCs/>
+                <w:sz w:val="24"/>
+                <w:szCs w:val="24"/>
+              </w:rPr>
+              <w:t>Date.Of.Stop</w:t>
+            </w:r>
+            <w:proofErr w:type="spellEnd"/>
+            <w:proofErr w:type="gramEnd"/>
+          </w:p>
+        </w:tc>
+        <w:tc>
+          <w:tcPr>
+            <w:tcW w:w="6349" w:type="dxa"/>
+          </w:tcPr>
+          <w:p>
+            <w:pPr>
+              <w:cnfStyle w:val="000000000000" w:firstRow="0" w:lastRow="0" w:firstColumn="0" w:lastColumn="0" w:oddVBand="0" w:evenVBand="0" w:oddHBand="0" w:evenHBand="0" w:firstRowFirstColumn="0" w:firstRowLastColumn="0" w:lastRowFirstColumn="0" w:lastRowLastColumn="0"/>
+              <w:rPr>
+                <w:rFonts w:ascii="Times New Roman" w:eastAsia="Times New Roman" w:hAnsi="Times New Roman" w:cs="Times New Roman"/>
+                <w:bCs/>
+                <w:sz w:val="24"/>
+                <w:szCs w:val="24"/>
+              </w:rPr>
+            </w:pPr>
+            <w:r>
+              <w:rPr>
+                <w:rFonts w:ascii="Times New Roman" w:eastAsia="Times New Roman" w:hAnsi="Times New Roman" w:cs="Times New Roman"/>
+                <w:bCs/>
+                <w:sz w:val="24"/>
+                <w:szCs w:val="24"/>
+              </w:rPr>
+              <w:t xml:space="preserve">Merged with the </w:t>
+            </w:r>
+            <w:proofErr w:type="spellStart"/>
+            <w:proofErr w:type="gramStart"/>
+            <w:r>
+              <w:rPr>
+                <w:rFonts w:ascii="Times New Roman" w:eastAsia="Times New Roman" w:hAnsi="Times New Roman" w:cs="Times New Roman"/>
+                <w:bCs/>
+                <w:i/>
+                <w:iCs/>
+                <w:sz w:val="24"/>
+                <w:szCs w:val="24"/>
+              </w:rPr>
+              <w:t>Time.Of.Stop</w:t>
+            </w:r>
+            <w:proofErr w:type="spellEnd"/>
+            <w:proofErr w:type="gramEnd"/>
+            <w:r>
+              <w:rPr>
+                <w:rFonts w:ascii="Times New Roman" w:eastAsia="Times New Roman" w:hAnsi="Times New Roman" w:cs="Times New Roman"/>
+                <w:bCs/>
+                <w:sz w:val="24"/>
+                <w:szCs w:val="24"/>
+              </w:rPr>
+              <w:t xml:space="preserve"> to form </w:t>
+            </w:r>
+            <w:r>
+              <w:rPr>
+                <w:rFonts w:ascii="Times New Roman" w:eastAsia="Times New Roman" w:hAnsi="Times New Roman" w:cs="Times New Roman"/>
+                <w:bCs/>
+                <w:sz w:val="24"/>
+                <w:szCs w:val="24"/>
+              </w:rPr>
+              <w:t>a consolidated</w:t>
+            </w:r>
+            <w:r>
+              <w:rPr>
+                <w:rFonts w:ascii="Times New Roman" w:eastAsia="Times New Roman" w:hAnsi="Times New Roman" w:cs="Times New Roman"/>
+                <w:bCs/>
+                <w:sz w:val="24"/>
+                <w:szCs w:val="24"/>
+              </w:rPr>
+              <w:t xml:space="preserve"> </w:t>
+            </w:r>
+            <w:proofErr w:type="spellStart"/>
+            <w:r>
+              <w:rPr>
+                <w:rFonts w:ascii="Times New Roman" w:eastAsia="Times New Roman" w:hAnsi="Times New Roman" w:cs="Times New Roman"/>
+                <w:bCs/>
+                <w:i/>
+                <w:iCs/>
+                <w:sz w:val="24"/>
+                <w:szCs w:val="24"/>
+              </w:rPr>
+              <w:t>Date.time</w:t>
+            </w:r>
+            <w:proofErr w:type="spellEnd"/>
+            <w:r>
+              <w:rPr>
+                <w:rFonts w:ascii="Times New Roman" w:eastAsia="Times New Roman" w:hAnsi="Times New Roman" w:cs="Times New Roman"/>
+                <w:bCs/>
+                <w:i/>
+                <w:iCs/>
+                <w:sz w:val="24"/>
+                <w:szCs w:val="24"/>
+              </w:rPr>
+              <w:t xml:space="preserve"> </w:t>
+            </w:r>
+            <w:r>
+              <w:rPr>
+                <w:rFonts w:ascii="Times New Roman" w:eastAsia="Times New Roman" w:hAnsi="Times New Roman" w:cs="Times New Roman"/>
+                <w:bCs/>
+                <w:sz w:val="24"/>
+                <w:szCs w:val="24"/>
+              </w:rPr>
+              <w:t>feature</w:t>
+            </w:r>
+          </w:p>
+        </w:tc>
+      </w:tr>
+      <w:tr>
+        <w:trPr>
+          <w:cnfStyle w:val="000000100000" w:firstRow="0" w:lastRow="0" w:firstColumn="0" w:lastColumn="0" w:oddVBand="0" w:evenVBand="0" w:oddHBand="1" w:evenHBand="0" w:firstRowFirstColumn="0" w:firstRowLastColumn="0" w:lastRowFirstColumn="0" w:lastRowLastColumn="0"/>
+          <w:trHeight w:val="432"/>
+        </w:trPr>
+        <w:tc>
+          <w:tcPr>
+            <w:cnfStyle w:val="001000000000" w:firstRow="0" w:lastRow="0" w:firstColumn="1" w:lastColumn="0" w:oddVBand="0" w:evenVBand="0" w:oddHBand="0" w:evenHBand="0" w:firstRowFirstColumn="0" w:firstRowLastColumn="0" w:lastRowFirstColumn="0" w:lastRowLastColumn="0"/>
+            <w:tcW w:w="2556" w:type="dxa"/>
+          </w:tcPr>
+          <w:p>
+            <w:pPr>
+              <w:rPr>
+                <w:rFonts w:ascii="Times New Roman" w:eastAsia="Times New Roman" w:hAnsi="Times New Roman" w:cs="Times New Roman"/>
+                <w:bCs w:val="0"/>
+                <w:i/>
+                <w:iCs/>
+                <w:sz w:val="24"/>
+                <w:szCs w:val="24"/>
+              </w:rPr>
+            </w:pPr>
+            <w:proofErr w:type="spellStart"/>
+            <w:proofErr w:type="gramStart"/>
+            <w:r>
+              <w:rPr>
+                <w:rFonts w:ascii="Times New Roman" w:eastAsia="Times New Roman" w:hAnsi="Times New Roman" w:cs="Times New Roman"/>
+                <w:i/>
+                <w:iCs/>
+                <w:sz w:val="24"/>
+                <w:szCs w:val="24"/>
+              </w:rPr>
+              <w:t>Time.Of.Stop</w:t>
+            </w:r>
+            <w:proofErr w:type="spellEnd"/>
+            <w:proofErr w:type="gramEnd"/>
+          </w:p>
+        </w:tc>
+        <w:tc>
+          <w:tcPr>
+            <w:tcW w:w="6349" w:type="dxa"/>
+          </w:tcPr>
+          <w:p>
+            <w:pPr>
+              <w:cnfStyle w:val="000000100000" w:firstRow="0" w:lastRow="0" w:firstColumn="0" w:lastColumn="0" w:oddVBand="0" w:evenVBand="0" w:oddHBand="1" w:evenHBand="0" w:firstRowFirstColumn="0" w:firstRowLastColumn="0" w:lastRowFirstColumn="0" w:lastRowLastColumn="0"/>
+              <w:rPr>
+                <w:rFonts w:ascii="Times New Roman" w:eastAsia="Times New Roman" w:hAnsi="Times New Roman" w:cs="Times New Roman"/>
+                <w:bCs/>
+                <w:sz w:val="24"/>
+                <w:szCs w:val="24"/>
+              </w:rPr>
+            </w:pPr>
+            <w:r>
+              <w:rPr>
+                <w:rFonts w:ascii="Times New Roman" w:eastAsia="Times New Roman" w:hAnsi="Times New Roman" w:cs="Times New Roman"/>
+                <w:bCs/>
+                <w:sz w:val="24"/>
+                <w:szCs w:val="24"/>
+              </w:rPr>
+              <w:t xml:space="preserve">Merged with the </w:t>
+            </w:r>
+            <w:proofErr w:type="spellStart"/>
+            <w:proofErr w:type="gramStart"/>
+            <w:r>
+              <w:rPr>
+                <w:rFonts w:ascii="Times New Roman" w:eastAsia="Times New Roman" w:hAnsi="Times New Roman" w:cs="Times New Roman"/>
+                <w:bCs/>
+                <w:i/>
+                <w:iCs/>
+                <w:sz w:val="24"/>
+                <w:szCs w:val="24"/>
+              </w:rPr>
+              <w:t>Date.Of.Stop</w:t>
+            </w:r>
+            <w:proofErr w:type="spellEnd"/>
+            <w:proofErr w:type="gramEnd"/>
+            <w:r>
+              <w:rPr>
+                <w:rFonts w:ascii="Times New Roman" w:eastAsia="Times New Roman" w:hAnsi="Times New Roman" w:cs="Times New Roman"/>
+                <w:bCs/>
+                <w:sz w:val="24"/>
+                <w:szCs w:val="24"/>
+              </w:rPr>
+              <w:t xml:space="preserve"> to form </w:t>
+            </w:r>
+            <w:r>
+              <w:rPr>
+                <w:rFonts w:ascii="Times New Roman" w:eastAsia="Times New Roman" w:hAnsi="Times New Roman" w:cs="Times New Roman"/>
+                <w:bCs/>
+                <w:sz w:val="24"/>
+                <w:szCs w:val="24"/>
+              </w:rPr>
+              <w:t xml:space="preserve">a consolidated </w:t>
+            </w:r>
+            <w:proofErr w:type="spellStart"/>
+            <w:r>
+              <w:rPr>
+                <w:rFonts w:ascii="Times New Roman" w:eastAsia="Times New Roman" w:hAnsi="Times New Roman" w:cs="Times New Roman"/>
+                <w:bCs/>
+                <w:i/>
+                <w:iCs/>
+                <w:sz w:val="24"/>
+                <w:szCs w:val="24"/>
+              </w:rPr>
+              <w:t>Date.time</w:t>
+            </w:r>
+            <w:proofErr w:type="spellEnd"/>
+            <w:r>
+              <w:rPr>
+                <w:rFonts w:ascii="Times New Roman" w:eastAsia="Times New Roman" w:hAnsi="Times New Roman" w:cs="Times New Roman"/>
+                <w:bCs/>
+                <w:i/>
+                <w:iCs/>
+                <w:sz w:val="24"/>
+                <w:szCs w:val="24"/>
+              </w:rPr>
+              <w:t xml:space="preserve"> </w:t>
+            </w:r>
+            <w:r>
+              <w:rPr>
+                <w:rFonts w:ascii="Times New Roman" w:eastAsia="Times New Roman" w:hAnsi="Times New Roman" w:cs="Times New Roman"/>
+                <w:bCs/>
+                <w:sz w:val="24"/>
+                <w:szCs w:val="24"/>
+              </w:rPr>
+              <w:t>feature</w:t>
             </w:r>
           </w:p>
         </w:tc>
@@ -1625,15 +2121,181 @@
       <w:tr>
         <w:trPr>
           <w:trHeight w:val="432"/>
-          <w:jc w:val="center"/>
         </w:trPr>
         <w:tc>
           <w:tcPr>
+            <w:cnfStyle w:val="001000000000" w:firstRow="0" w:lastRow="0" w:firstColumn="1" w:lastColumn="0" w:oddVBand="0" w:evenVBand="0" w:oddHBand="0" w:evenHBand="0" w:firstRowFirstColumn="0" w:firstRowLastColumn="0" w:lastRowFirstColumn="0" w:lastRowLastColumn="0"/>
             <w:tcW w:w="2556" w:type="dxa"/>
-            <w:vAlign w:val="center"/>
-          </w:tcPr>
-          <w:p>
-            <w:pPr>
+          </w:tcPr>
+          <w:p>
+            <w:pPr>
+              <w:rPr>
+                <w:rFonts w:ascii="Times New Roman" w:eastAsia="Times New Roman" w:hAnsi="Times New Roman" w:cs="Times New Roman"/>
+                <w:bCs w:val="0"/>
+                <w:i/>
+                <w:iCs/>
+                <w:sz w:val="24"/>
+                <w:szCs w:val="24"/>
+              </w:rPr>
+            </w:pPr>
+            <w:r>
+              <w:rPr>
+                <w:rFonts w:ascii="Times New Roman" w:eastAsia="Times New Roman" w:hAnsi="Times New Roman" w:cs="Times New Roman"/>
+                <w:i/>
+                <w:iCs/>
+                <w:sz w:val="24"/>
+                <w:szCs w:val="24"/>
+              </w:rPr>
+              <w:t>Agency</w:t>
+            </w:r>
+          </w:p>
+        </w:tc>
+        <w:tc>
+          <w:tcPr>
+            <w:tcW w:w="6349" w:type="dxa"/>
+          </w:tcPr>
+          <w:p>
+            <w:pPr>
+              <w:cnfStyle w:val="000000000000" w:firstRow="0" w:lastRow="0" w:firstColumn="0" w:lastColumn="0" w:oddVBand="0" w:evenVBand="0" w:oddHBand="0" w:evenHBand="0" w:firstRowFirstColumn="0" w:firstRowLastColumn="0" w:lastRowFirstColumn="0" w:lastRowLastColumn="0"/>
+              <w:rPr>
+                <w:rFonts w:ascii="Times New Roman" w:eastAsia="Times New Roman" w:hAnsi="Times New Roman" w:cs="Times New Roman"/>
+                <w:bCs/>
+                <w:sz w:val="24"/>
+                <w:szCs w:val="24"/>
+              </w:rPr>
+            </w:pPr>
+            <w:r>
+              <w:rPr>
+                <w:rFonts w:ascii="Times New Roman" w:eastAsia="Times New Roman" w:hAnsi="Times New Roman" w:cs="Times New Roman"/>
+                <w:bCs/>
+                <w:sz w:val="24"/>
+                <w:szCs w:val="24"/>
+              </w:rPr>
+              <w:t>Limited values—a</w:t>
+            </w:r>
+            <w:r>
+              <w:rPr>
+                <w:rFonts w:ascii="Times New Roman" w:eastAsia="Times New Roman" w:hAnsi="Times New Roman" w:cs="Times New Roman"/>
+                <w:bCs/>
+                <w:sz w:val="24"/>
+                <w:szCs w:val="24"/>
+              </w:rPr>
+              <w:t>ll</w:t>
+            </w:r>
+            <w:r>
+              <w:rPr>
+                <w:rFonts w:ascii="Times New Roman" w:eastAsia="Times New Roman" w:hAnsi="Times New Roman" w:cs="Times New Roman"/>
+                <w:bCs/>
+                <w:sz w:val="24"/>
+                <w:szCs w:val="24"/>
+              </w:rPr>
+              <w:t xml:space="preserve"> records contained</w:t>
+            </w:r>
+            <w:r>
+              <w:rPr>
+                <w:rFonts w:ascii="Times New Roman" w:eastAsia="Times New Roman" w:hAnsi="Times New Roman" w:cs="Times New Roman"/>
+                <w:bCs/>
+                <w:sz w:val="24"/>
+                <w:szCs w:val="24"/>
+              </w:rPr>
+              <w:t xml:space="preserve"> ‘MCP’</w:t>
+            </w:r>
+          </w:p>
+        </w:tc>
+      </w:tr>
+      <w:tr>
+        <w:trPr>
+          <w:cnfStyle w:val="000000100000" w:firstRow="0" w:lastRow="0" w:firstColumn="0" w:lastColumn="0" w:oddVBand="0" w:evenVBand="0" w:oddHBand="1" w:evenHBand="0" w:firstRowFirstColumn="0" w:firstRowLastColumn="0" w:lastRowFirstColumn="0" w:lastRowLastColumn="0"/>
+          <w:trHeight w:val="432"/>
+        </w:trPr>
+        <w:tc>
+          <w:tcPr>
+            <w:cnfStyle w:val="001000000000" w:firstRow="0" w:lastRow="0" w:firstColumn="1" w:lastColumn="0" w:oddVBand="0" w:evenVBand="0" w:oddHBand="0" w:evenHBand="0" w:firstRowFirstColumn="0" w:firstRowLastColumn="0" w:lastRowFirstColumn="0" w:lastRowLastColumn="0"/>
+            <w:tcW w:w="2556" w:type="dxa"/>
+          </w:tcPr>
+          <w:p>
+            <w:pPr>
+              <w:rPr>
+                <w:rFonts w:ascii="Times New Roman" w:eastAsia="Times New Roman" w:hAnsi="Times New Roman" w:cs="Times New Roman"/>
+                <w:bCs w:val="0"/>
+                <w:i/>
+                <w:iCs/>
+                <w:sz w:val="24"/>
+                <w:szCs w:val="24"/>
+              </w:rPr>
+            </w:pPr>
+            <w:r>
+              <w:rPr>
+                <w:rFonts w:ascii="Times New Roman" w:eastAsia="Times New Roman" w:hAnsi="Times New Roman" w:cs="Times New Roman"/>
+                <w:i/>
+                <w:iCs/>
+                <w:sz w:val="24"/>
+                <w:szCs w:val="24"/>
+              </w:rPr>
+              <w:t>Geolocation</w:t>
+            </w:r>
+          </w:p>
+        </w:tc>
+        <w:tc>
+          <w:tcPr>
+            <w:tcW w:w="6349" w:type="dxa"/>
+          </w:tcPr>
+          <w:p>
+            <w:pPr>
+              <w:cnfStyle w:val="000000100000" w:firstRow="0" w:lastRow="0" w:firstColumn="0" w:lastColumn="0" w:oddVBand="0" w:evenVBand="0" w:oddHBand="1" w:evenHBand="0" w:firstRowFirstColumn="0" w:firstRowLastColumn="0" w:lastRowFirstColumn="0" w:lastRowLastColumn="0"/>
+              <w:rPr>
+                <w:rFonts w:ascii="Times New Roman" w:eastAsia="Times New Roman" w:hAnsi="Times New Roman" w:cs="Times New Roman"/>
+                <w:bCs/>
+                <w:sz w:val="24"/>
+                <w:szCs w:val="24"/>
+              </w:rPr>
+            </w:pPr>
+            <w:r>
+              <w:rPr>
+                <w:rFonts w:ascii="Times New Roman" w:eastAsia="Times New Roman" w:hAnsi="Times New Roman" w:cs="Times New Roman"/>
+                <w:bCs/>
+                <w:sz w:val="24"/>
+                <w:szCs w:val="24"/>
+              </w:rPr>
+              <w:t>Redundant</w:t>
+            </w:r>
+            <w:r>
+              <w:rPr>
+                <w:rFonts w:ascii="Times New Roman" w:eastAsia="Times New Roman" w:hAnsi="Times New Roman" w:cs="Times New Roman"/>
+                <w:bCs/>
+                <w:sz w:val="24"/>
+                <w:szCs w:val="24"/>
+              </w:rPr>
+              <w:t>—c</w:t>
+            </w:r>
+            <w:r>
+              <w:rPr>
+                <w:rFonts w:ascii="Times New Roman" w:eastAsia="Times New Roman" w:hAnsi="Times New Roman" w:cs="Times New Roman"/>
+                <w:bCs/>
+                <w:sz w:val="24"/>
+                <w:szCs w:val="24"/>
+              </w:rPr>
+              <w:t>ontained</w:t>
+            </w:r>
+            <w:r>
+              <w:rPr>
+                <w:rFonts w:ascii="Times New Roman" w:eastAsia="Times New Roman" w:hAnsi="Times New Roman" w:cs="Times New Roman"/>
+                <w:bCs/>
+                <w:sz w:val="24"/>
+                <w:szCs w:val="24"/>
+              </w:rPr>
+              <w:t xml:space="preserve"> </w:t>
+            </w:r>
+            <w:r>
+              <w:rPr>
+                <w:rFonts w:ascii="Times New Roman" w:eastAsia="Times New Roman" w:hAnsi="Times New Roman" w:cs="Times New Roman"/>
+                <w:bCs/>
+                <w:sz w:val="24"/>
+                <w:szCs w:val="24"/>
+              </w:rPr>
+              <w:t xml:space="preserve">data about the </w:t>
+            </w:r>
+            <w:r>
               <w:rPr>
                 <w:rFonts w:ascii="Times New Roman" w:eastAsia="Times New Roman" w:hAnsi="Times New Roman" w:cs="Times New Roman"/>
                 <w:bCs/>
@@ -1642,9 +2304,17 @@
                 <w:sz w:val="24"/>
                 <w:szCs w:val="24"/>
               </w:rPr>
-            </w:pPr>
-            <w:proofErr w:type="spellStart"/>
-            <w:proofErr w:type="gramStart"/>
+              <w:t>Latitude</w:t>
+            </w:r>
+            <w:r>
+              <w:rPr>
+                <w:rFonts w:ascii="Times New Roman" w:eastAsia="Times New Roman" w:hAnsi="Times New Roman" w:cs="Times New Roman"/>
+                <w:bCs/>
+                <w:sz w:val="24"/>
+                <w:szCs w:val="24"/>
+              </w:rPr>
+              <w:t xml:space="preserve"> and </w:t>
+            </w:r>
             <w:r>
               <w:rPr>
                 <w:rFonts w:ascii="Times New Roman" w:eastAsia="Times New Roman" w:hAnsi="Times New Roman" w:cs="Times New Roman"/>
@@ -1654,26 +2324,17 @@
                 <w:sz w:val="24"/>
                 <w:szCs w:val="24"/>
               </w:rPr>
-              <w:t>Date.Of.Stop</w:t>
-            </w:r>
-            <w:proofErr w:type="spellEnd"/>
-            <w:proofErr w:type="gramEnd"/>
-          </w:p>
-        </w:tc>
-        <w:tc>
-          <w:tcPr>
-            <w:tcW w:w="6349" w:type="dxa"/>
-            <w:vAlign w:val="center"/>
-          </w:tcPr>
-          <w:p>
-            <w:pPr>
+              <w:t>Longitude</w:t>
+            </w:r>
+            <w:r>
               <w:rPr>
                 <w:rFonts w:ascii="Times New Roman" w:eastAsia="Times New Roman" w:hAnsi="Times New Roman" w:cs="Times New Roman"/>
                 <w:bCs/>
                 <w:sz w:val="24"/>
                 <w:szCs w:val="24"/>
               </w:rPr>
-            </w:pPr>
+              <w:t xml:space="preserve">, which </w:t>
+            </w:r>
             <w:r>
               <w:rPr>
                 <w:rFonts w:ascii="Times New Roman" w:eastAsia="Times New Roman" w:hAnsi="Times New Roman" w:cs="Times New Roman"/>
@@ -1681,23 +2342,17 @@
                 <w:sz w:val="24"/>
                 <w:szCs w:val="24"/>
               </w:rPr>
-              <w:t xml:space="preserve">Merged with the </w:t>
-            </w:r>
-            <w:proofErr w:type="spellStart"/>
-            <w:proofErr w:type="gramStart"/>
+              <w:t>are</w:t>
+            </w:r>
             <w:r>
               <w:rPr>
                 <w:rFonts w:ascii="Times New Roman" w:eastAsia="Times New Roman" w:hAnsi="Times New Roman" w:cs="Times New Roman"/>
                 <w:bCs/>
-                <w:i/>
-                <w:iCs/>
-                <w:sz w:val="24"/>
-                <w:szCs w:val="24"/>
-              </w:rPr>
-              <w:t>Time.Of.Stop</w:t>
-            </w:r>
-            <w:proofErr w:type="spellEnd"/>
-            <w:proofErr w:type="gramEnd"/>
+                <w:sz w:val="24"/>
+                <w:szCs w:val="24"/>
+              </w:rPr>
+              <w:t xml:space="preserve"> </w:t>
+            </w:r>
             <w:r>
               <w:rPr>
                 <w:rFonts w:ascii="Times New Roman" w:eastAsia="Times New Roman" w:hAnsi="Times New Roman" w:cs="Times New Roman"/>
@@ -1705,58 +2360,7 @@
                 <w:sz w:val="24"/>
                 <w:szCs w:val="24"/>
               </w:rPr>
-              <w:t xml:space="preserve"> to form </w:t>
-            </w:r>
-            <w:r>
-              <w:rPr>
-                <w:rFonts w:ascii="Times New Roman" w:eastAsia="Times New Roman" w:hAnsi="Times New Roman" w:cs="Times New Roman"/>
-                <w:bCs/>
-                <w:sz w:val="24"/>
-                <w:szCs w:val="24"/>
-              </w:rPr>
-              <w:t>a consolidated</w:t>
-            </w:r>
-            <w:r>
-              <w:rPr>
-                <w:rFonts w:ascii="Times New Roman" w:eastAsia="Times New Roman" w:hAnsi="Times New Roman" w:cs="Times New Roman"/>
-                <w:bCs/>
-                <w:sz w:val="24"/>
-                <w:szCs w:val="24"/>
-              </w:rPr>
-              <w:t xml:space="preserve"> </w:t>
-            </w:r>
-            <w:proofErr w:type="spellStart"/>
-            <w:r>
-              <w:rPr>
-                <w:rFonts w:ascii="Times New Roman" w:eastAsia="Times New Roman" w:hAnsi="Times New Roman" w:cs="Times New Roman"/>
-                <w:bCs/>
-                <w:i/>
-                <w:iCs/>
-                <w:sz w:val="24"/>
-                <w:szCs w:val="24"/>
-              </w:rPr>
-              <w:t>Date.time</w:t>
-            </w:r>
-            <w:proofErr w:type="spellEnd"/>
-            <w:r>
-              <w:rPr>
-                <w:rFonts w:ascii="Times New Roman" w:eastAsia="Times New Roman" w:hAnsi="Times New Roman" w:cs="Times New Roman"/>
-                <w:bCs/>
-                <w:i/>
-                <w:iCs/>
-                <w:sz w:val="24"/>
-                <w:szCs w:val="24"/>
-              </w:rPr>
-              <w:t xml:space="preserve"> </w:t>
-            </w:r>
-            <w:r>
-              <w:rPr>
-                <w:rFonts w:ascii="Times New Roman" w:eastAsia="Times New Roman" w:hAnsi="Times New Roman" w:cs="Times New Roman"/>
-                <w:bCs/>
-                <w:sz w:val="24"/>
-                <w:szCs w:val="24"/>
-              </w:rPr>
-              <w:t>feature</w:t>
+              <w:t>individually listed in their own column</w:t>
             </w:r>
           </w:p>
         </w:tc>
@@ -1764,15 +2368,45 @@
       <w:tr>
         <w:trPr>
           <w:trHeight w:val="432"/>
-          <w:jc w:val="center"/>
         </w:trPr>
         <w:tc>
           <w:tcPr>
+            <w:cnfStyle w:val="001000000000" w:firstRow="0" w:lastRow="0" w:firstColumn="1" w:lastColumn="0" w:oddVBand="0" w:evenVBand="0" w:oddHBand="0" w:evenHBand="0" w:firstRowFirstColumn="0" w:firstRowLastColumn="0" w:lastRowFirstColumn="0" w:lastRowLastColumn="0"/>
             <w:tcW w:w="2556" w:type="dxa"/>
-            <w:vAlign w:val="center"/>
-          </w:tcPr>
-          <w:p>
-            <w:pPr>
+          </w:tcPr>
+          <w:p>
+            <w:pPr>
+              <w:rPr>
+                <w:rFonts w:ascii="Times New Roman" w:eastAsia="Times New Roman" w:hAnsi="Times New Roman" w:cs="Times New Roman"/>
+                <w:bCs w:val="0"/>
+                <w:i/>
+                <w:iCs/>
+                <w:sz w:val="24"/>
+                <w:szCs w:val="24"/>
+              </w:rPr>
+            </w:pPr>
+            <w:proofErr w:type="spellStart"/>
+            <w:r>
+              <w:rPr>
+                <w:rFonts w:ascii="Times New Roman" w:eastAsia="Times New Roman" w:hAnsi="Times New Roman" w:cs="Times New Roman"/>
+                <w:i/>
+                <w:iCs/>
+                <w:sz w:val="24"/>
+                <w:szCs w:val="24"/>
+              </w:rPr>
+              <w:lastRenderedPageBreak/>
+              <w:t>Search.Outcome</w:t>
+            </w:r>
+            <w:proofErr w:type="spellEnd"/>
+          </w:p>
+        </w:tc>
+        <w:tc>
+          <w:tcPr>
+            <w:tcW w:w="6349" w:type="dxa"/>
+          </w:tcPr>
+          <w:p>
+            <w:pPr>
+              <w:cnfStyle w:val="000000000000" w:firstRow="0" w:lastRow="0" w:firstColumn="0" w:lastColumn="0" w:oddVBand="0" w:evenVBand="0" w:oddHBand="0" w:evenHBand="0" w:firstRowFirstColumn="0" w:firstRowLastColumn="0" w:lastRowFirstColumn="0" w:lastRowLastColumn="0"/>
               <w:rPr>
                 <w:rFonts w:ascii="Times New Roman" w:eastAsia="Times New Roman" w:hAnsi="Times New Roman" w:cs="Times New Roman"/>
                 <w:bCs/>
@@ -1782,8 +2416,78 @@
                 <w:szCs w:val="24"/>
               </w:rPr>
             </w:pPr>
-            <w:proofErr w:type="spellStart"/>
-            <w:proofErr w:type="gramStart"/>
+            <w:r>
+              <w:rPr>
+                <w:rFonts w:ascii="Times New Roman" w:eastAsia="Times New Roman" w:hAnsi="Times New Roman" w:cs="Times New Roman"/>
+                <w:bCs/>
+                <w:sz w:val="24"/>
+                <w:szCs w:val="24"/>
+              </w:rPr>
+              <w:t>Reformatted</w:t>
+            </w:r>
+            <w:r>
+              <w:rPr>
+                <w:rFonts w:ascii="Times New Roman" w:eastAsia="Times New Roman" w:hAnsi="Times New Roman" w:cs="Times New Roman"/>
+                <w:bCs/>
+                <w:sz w:val="24"/>
+                <w:szCs w:val="24"/>
+              </w:rPr>
+              <w:t xml:space="preserve"> to </w:t>
+            </w:r>
+            <w:r>
+              <w:rPr>
+                <w:rFonts w:ascii="Times New Roman" w:eastAsia="Times New Roman" w:hAnsi="Times New Roman" w:cs="Times New Roman"/>
+                <w:bCs/>
+                <w:sz w:val="24"/>
+                <w:szCs w:val="24"/>
+              </w:rPr>
+              <w:t>indicate</w:t>
+            </w:r>
+            <w:r>
+              <w:rPr>
+                <w:rFonts w:ascii="Times New Roman" w:eastAsia="Times New Roman" w:hAnsi="Times New Roman" w:cs="Times New Roman"/>
+                <w:bCs/>
+                <w:sz w:val="24"/>
+                <w:szCs w:val="24"/>
+              </w:rPr>
+              <w:t xml:space="preserve"> whether an arrest </w:t>
+            </w:r>
+            <w:r>
+              <w:rPr>
+                <w:rFonts w:ascii="Times New Roman" w:eastAsia="Times New Roman" w:hAnsi="Times New Roman" w:cs="Times New Roman"/>
+                <w:bCs/>
+                <w:sz w:val="24"/>
+                <w:szCs w:val="24"/>
+              </w:rPr>
+              <w:t>occurred due large quantity of missing values</w:t>
+            </w:r>
+            <w:r>
+              <w:rPr>
+                <w:rFonts w:ascii="Times New Roman" w:eastAsia="Times New Roman" w:hAnsi="Times New Roman" w:cs="Times New Roman"/>
+                <w:bCs/>
+                <w:sz w:val="24"/>
+                <w:szCs w:val="24"/>
+              </w:rPr>
+              <w:t xml:space="preserve">. </w:t>
+            </w:r>
+            <w:r>
+              <w:rPr>
+                <w:rFonts w:ascii="Times New Roman" w:eastAsia="Times New Roman" w:hAnsi="Times New Roman" w:cs="Times New Roman"/>
+                <w:bCs/>
+                <w:sz w:val="24"/>
+                <w:szCs w:val="24"/>
+              </w:rPr>
+              <w:t>Now called</w:t>
+            </w:r>
+            <w:r>
+              <w:rPr>
+                <w:rFonts w:ascii="Times New Roman" w:eastAsia="Times New Roman" w:hAnsi="Times New Roman" w:cs="Times New Roman"/>
+                <w:bCs/>
+                <w:sz w:val="24"/>
+                <w:szCs w:val="24"/>
+              </w:rPr>
+              <w:t xml:space="preserve"> </w:t>
+            </w:r>
             <w:r>
               <w:rPr>
                 <w:rFonts w:ascii="Times New Roman" w:eastAsia="Times New Roman" w:hAnsi="Times New Roman" w:cs="Times New Roman"/>
@@ -1793,37 +2497,8 @@
                 <w:sz w:val="24"/>
                 <w:szCs w:val="24"/>
               </w:rPr>
-              <w:t>Time.Of.Stop</w:t>
-            </w:r>
-            <w:proofErr w:type="spellEnd"/>
-            <w:proofErr w:type="gramEnd"/>
-          </w:p>
-        </w:tc>
-        <w:tc>
-          <w:tcPr>
-            <w:tcW w:w="6349" w:type="dxa"/>
-            <w:vAlign w:val="center"/>
-          </w:tcPr>
-          <w:p>
-            <w:pPr>
-              <w:rPr>
-                <w:rFonts w:ascii="Times New Roman" w:eastAsia="Times New Roman" w:hAnsi="Times New Roman" w:cs="Times New Roman"/>
-                <w:bCs/>
-                <w:sz w:val="24"/>
-                <w:szCs w:val="24"/>
-              </w:rPr>
-            </w:pPr>
-            <w:r>
-              <w:rPr>
-                <w:rFonts w:ascii="Times New Roman" w:eastAsia="Times New Roman" w:hAnsi="Times New Roman" w:cs="Times New Roman"/>
-                <w:bCs/>
-                <w:sz w:val="24"/>
-                <w:szCs w:val="24"/>
-              </w:rPr>
-              <w:t xml:space="preserve">Merged with the </w:t>
-            </w:r>
-            <w:proofErr w:type="spellStart"/>
-            <w:proofErr w:type="gramStart"/>
+              <w:t>Arrest</w:t>
+            </w:r>
             <w:r>
               <w:rPr>
                 <w:rFonts w:ascii="Times New Roman" w:eastAsia="Times New Roman" w:hAnsi="Times New Roman" w:cs="Times New Roman"/>
@@ -1833,19 +2508,62 @@
                 <w:sz w:val="24"/>
                 <w:szCs w:val="24"/>
               </w:rPr>
-              <w:t>Date.Of.Stop</w:t>
+              <w:t>.</w:t>
+            </w:r>
+          </w:p>
+        </w:tc>
+      </w:tr>
+      <w:tr>
+        <w:trPr>
+          <w:cnfStyle w:val="000000100000" w:firstRow="0" w:lastRow="0" w:firstColumn="0" w:lastColumn="0" w:oddVBand="0" w:evenVBand="0" w:oddHBand="1" w:evenHBand="0" w:firstRowFirstColumn="0" w:firstRowLastColumn="0" w:lastRowFirstColumn="0" w:lastRowLastColumn="0"/>
+          <w:trHeight w:val="432"/>
+        </w:trPr>
+        <w:tc>
+          <w:tcPr>
+            <w:cnfStyle w:val="001000000000" w:firstRow="0" w:lastRow="0" w:firstColumn="1" w:lastColumn="0" w:oddVBand="0" w:evenVBand="0" w:oddHBand="0" w:evenHBand="0" w:firstRowFirstColumn="0" w:firstRowLastColumn="0" w:lastRowFirstColumn="0" w:lastRowLastColumn="0"/>
+            <w:tcW w:w="2556" w:type="dxa"/>
+          </w:tcPr>
+          <w:p>
+            <w:pPr>
+              <w:rPr>
+                <w:rFonts w:ascii="Times New Roman" w:eastAsia="Times New Roman" w:hAnsi="Times New Roman" w:cs="Times New Roman"/>
+                <w:bCs w:val="0"/>
+                <w:i/>
+                <w:iCs/>
+                <w:sz w:val="24"/>
+                <w:szCs w:val="24"/>
+              </w:rPr>
+            </w:pPr>
+            <w:proofErr w:type="spellStart"/>
+            <w:proofErr w:type="gramStart"/>
+            <w:r>
+              <w:rPr>
+                <w:rFonts w:ascii="Times New Roman" w:eastAsia="Times New Roman" w:hAnsi="Times New Roman" w:cs="Times New Roman"/>
+                <w:i/>
+                <w:iCs/>
+                <w:sz w:val="24"/>
+                <w:szCs w:val="24"/>
+              </w:rPr>
+              <w:t>Search.Reason.For.Stop</w:t>
             </w:r>
             <w:proofErr w:type="spellEnd"/>
             <w:proofErr w:type="gramEnd"/>
-            <w:r>
+          </w:p>
+        </w:tc>
+        <w:tc>
+          <w:tcPr>
+            <w:tcW w:w="6349" w:type="dxa"/>
+          </w:tcPr>
+          <w:p>
+            <w:pPr>
+              <w:cnfStyle w:val="000000100000" w:firstRow="0" w:lastRow="0" w:firstColumn="0" w:lastColumn="0" w:oddVBand="0" w:evenVBand="0" w:oddHBand="1" w:evenHBand="0" w:firstRowFirstColumn="0" w:firstRowLastColumn="0" w:lastRowFirstColumn="0" w:lastRowLastColumn="0"/>
               <w:rPr>
                 <w:rFonts w:ascii="Times New Roman" w:eastAsia="Times New Roman" w:hAnsi="Times New Roman" w:cs="Times New Roman"/>
                 <w:bCs/>
                 <w:sz w:val="24"/>
                 <w:szCs w:val="24"/>
               </w:rPr>
-              <w:t xml:space="preserve"> to form </w:t>
-            </w:r>
+            </w:pPr>
             <w:r>
               <w:rPr>
                 <w:rFonts w:ascii="Times New Roman" w:eastAsia="Times New Roman" w:hAnsi="Times New Roman" w:cs="Times New Roman"/>
@@ -1853,31 +2571,25 @@
                 <w:sz w:val="24"/>
                 <w:szCs w:val="24"/>
               </w:rPr>
-              <w:t xml:space="preserve">a consolidated </w:t>
-            </w:r>
-            <w:proofErr w:type="spellStart"/>
+              <w:t xml:space="preserve">Large </w:t>
+            </w:r>
             <w:r>
               <w:rPr>
                 <w:rFonts w:ascii="Times New Roman" w:eastAsia="Times New Roman" w:hAnsi="Times New Roman" w:cs="Times New Roman"/>
                 <w:bCs/>
-                <w:i/>
-                <w:iCs/>
-                <w:sz w:val="24"/>
-                <w:szCs w:val="24"/>
-              </w:rPr>
-              <w:t>Date.time</w:t>
-            </w:r>
-            <w:proofErr w:type="spellEnd"/>
+                <w:sz w:val="24"/>
+                <w:szCs w:val="24"/>
+              </w:rPr>
+              <w:t>quantity</w:t>
+            </w:r>
             <w:r>
               <w:rPr>
                 <w:rFonts w:ascii="Times New Roman" w:eastAsia="Times New Roman" w:hAnsi="Times New Roman" w:cs="Times New Roman"/>
                 <w:bCs/>
-                <w:i/>
-                <w:iCs/>
-                <w:sz w:val="24"/>
-                <w:szCs w:val="24"/>
-              </w:rPr>
-              <w:t xml:space="preserve"> </w:t>
+                <w:sz w:val="24"/>
+                <w:szCs w:val="24"/>
+              </w:rPr>
+              <w:t xml:space="preserve"> of </w:t>
             </w:r>
             <w:r>
               <w:rPr>
@@ -1886,7 +2598,7 @@
                 <w:sz w:val="24"/>
                 <w:szCs w:val="24"/>
               </w:rPr>
-              <w:t>feature</w:t>
+              <w:t>missing values</w:t>
             </w:r>
           </w:p>
         </w:tc>
@@ -1894,15 +2606,46 @@
       <w:tr>
         <w:trPr>
           <w:trHeight w:val="432"/>
-          <w:jc w:val="center"/>
         </w:trPr>
         <w:tc>
           <w:tcPr>
+            <w:cnfStyle w:val="001000000000" w:firstRow="0" w:lastRow="0" w:firstColumn="1" w:lastColumn="0" w:oddVBand="0" w:evenVBand="0" w:oddHBand="0" w:evenHBand="0" w:firstRowFirstColumn="0" w:firstRowLastColumn="0" w:lastRowFirstColumn="0" w:lastRowLastColumn="0"/>
             <w:tcW w:w="2556" w:type="dxa"/>
-            <w:vAlign w:val="center"/>
-          </w:tcPr>
-          <w:p>
-            <w:pPr>
+          </w:tcPr>
+          <w:p>
+            <w:pPr>
+              <w:rPr>
+                <w:rFonts w:ascii="Times New Roman" w:eastAsia="Times New Roman" w:hAnsi="Times New Roman" w:cs="Times New Roman"/>
+                <w:bCs w:val="0"/>
+                <w:i/>
+                <w:iCs/>
+                <w:sz w:val="24"/>
+                <w:szCs w:val="24"/>
+              </w:rPr>
+            </w:pPr>
+            <w:proofErr w:type="spellStart"/>
+            <w:proofErr w:type="gramStart"/>
+            <w:r>
+              <w:rPr>
+                <w:rFonts w:ascii="Times New Roman" w:eastAsia="Times New Roman" w:hAnsi="Times New Roman" w:cs="Times New Roman"/>
+                <w:i/>
+                <w:iCs/>
+                <w:sz w:val="24"/>
+                <w:szCs w:val="24"/>
+              </w:rPr>
+              <w:t>Search.Arrest.Reason</w:t>
+            </w:r>
+            <w:proofErr w:type="spellEnd"/>
+            <w:proofErr w:type="gramEnd"/>
+          </w:p>
+        </w:tc>
+        <w:tc>
+          <w:tcPr>
+            <w:tcW w:w="6349" w:type="dxa"/>
+          </w:tcPr>
+          <w:p>
+            <w:pPr>
+              <w:cnfStyle w:val="000000000000" w:firstRow="0" w:lastRow="0" w:firstColumn="0" w:lastColumn="0" w:oddVBand="0" w:evenVBand="0" w:oddHBand="0" w:evenHBand="0" w:firstRowFirstColumn="0" w:firstRowLastColumn="0" w:lastRowFirstColumn="0" w:lastRowLastColumn="0"/>
               <w:rPr>
                 <w:rFonts w:ascii="Times New Roman" w:eastAsia="Times New Roman" w:hAnsi="Times New Roman" w:cs="Times New Roman"/>
                 <w:bCs/>
@@ -1916,64 +2659,85 @@
               <w:rPr>
                 <w:rFonts w:ascii="Times New Roman" w:eastAsia="Times New Roman" w:hAnsi="Times New Roman" w:cs="Times New Roman"/>
                 <w:bCs/>
+                <w:sz w:val="24"/>
+                <w:szCs w:val="24"/>
+              </w:rPr>
+              <w:t xml:space="preserve">Renamed to </w:t>
+            </w:r>
+            <w:proofErr w:type="spellStart"/>
+            <w:r>
+              <w:rPr>
+                <w:rFonts w:ascii="Times New Roman" w:eastAsia="Times New Roman" w:hAnsi="Times New Roman" w:cs="Times New Roman"/>
+                <w:bCs/>
                 <w:i/>
                 <w:iCs/>
                 <w:sz w:val="24"/>
                 <w:szCs w:val="24"/>
               </w:rPr>
-              <w:t>Agency</w:t>
-            </w:r>
-          </w:p>
-        </w:tc>
-        <w:tc>
-          <w:tcPr>
-            <w:tcW w:w="6349" w:type="dxa"/>
-            <w:vAlign w:val="center"/>
-          </w:tcPr>
-          <w:p>
-            <w:pPr>
+              <w:t>Arrest.</w:t>
+            </w:r>
+            <w:r>
               <w:rPr>
                 <w:rFonts w:ascii="Times New Roman" w:eastAsia="Times New Roman" w:hAnsi="Times New Roman" w:cs="Times New Roman"/>
                 <w:bCs/>
-                <w:sz w:val="24"/>
-                <w:szCs w:val="24"/>
-              </w:rPr>
-            </w:pPr>
+                <w:i/>
+                <w:iCs/>
+                <w:sz w:val="24"/>
+                <w:szCs w:val="24"/>
+              </w:rPr>
+              <w:t>R</w:t>
+            </w:r>
             <w:r>
               <w:rPr>
                 <w:rFonts w:ascii="Times New Roman" w:eastAsia="Times New Roman" w:hAnsi="Times New Roman" w:cs="Times New Roman"/>
                 <w:bCs/>
-                <w:sz w:val="24"/>
-                <w:szCs w:val="24"/>
-              </w:rPr>
-              <w:t>Limited values—a</w:t>
-            </w:r>
-            <w:r>
-              <w:rPr>
-                <w:rFonts w:ascii="Times New Roman" w:eastAsia="Times New Roman" w:hAnsi="Times New Roman" w:cs="Times New Roman"/>
-                <w:bCs/>
-                <w:sz w:val="24"/>
-                <w:szCs w:val="24"/>
-              </w:rPr>
-              <w:t>ll</w:t>
-            </w:r>
-            <w:r>
-              <w:rPr>
-                <w:rFonts w:ascii="Times New Roman" w:eastAsia="Times New Roman" w:hAnsi="Times New Roman" w:cs="Times New Roman"/>
-                <w:bCs/>
-                <w:sz w:val="24"/>
-                <w:szCs w:val="24"/>
-              </w:rPr>
-              <w:t xml:space="preserve"> records contained</w:t>
-            </w:r>
-            <w:r>
-              <w:rPr>
-                <w:rFonts w:ascii="Times New Roman" w:eastAsia="Times New Roman" w:hAnsi="Times New Roman" w:cs="Times New Roman"/>
-                <w:bCs/>
-                <w:sz w:val="24"/>
-                <w:szCs w:val="24"/>
-              </w:rPr>
-              <w:t xml:space="preserve"> ‘MCP’</w:t>
+                <w:i/>
+                <w:iCs/>
+                <w:sz w:val="24"/>
+                <w:szCs w:val="24"/>
+              </w:rPr>
+              <w:t>eason</w:t>
+            </w:r>
+            <w:proofErr w:type="spellEnd"/>
+          </w:p>
+        </w:tc>
+      </w:tr>
+      <w:tr>
+        <w:trPr>
+          <w:cnfStyle w:val="000000100000" w:firstRow="0" w:lastRow="0" w:firstColumn="0" w:lastColumn="0" w:oddVBand="0" w:evenVBand="0" w:oddHBand="1" w:evenHBand="0" w:firstRowFirstColumn="0" w:firstRowLastColumn="0" w:lastRowFirstColumn="0" w:lastRowLastColumn="0"/>
+          <w:trHeight w:val="432"/>
+        </w:trPr>
+        <w:tc>
+          <w:tcPr>
+            <w:cnfStyle w:val="001000000000" w:firstRow="0" w:lastRow="0" w:firstColumn="1" w:lastColumn="0" w:oddVBand="0" w:evenVBand="0" w:oddHBand="0" w:evenHBand="0" w:firstRowFirstColumn="0" w:firstRowLastColumn="0" w:lastRowFirstColumn="0" w:lastRowLastColumn="0"/>
+            <w:tcW w:w="8905" w:type="dxa"/>
+            <w:gridSpan w:val="2"/>
+          </w:tcPr>
+          <w:p>
+            <w:pPr>
+              <w:jc w:val="center"/>
+              <w:rPr>
+                <w:rFonts w:ascii="Times New Roman" w:eastAsia="Times New Roman" w:hAnsi="Times New Roman" w:cs="Times New Roman"/>
+                <w:b w:val="0"/>
+                <w:sz w:val="24"/>
+                <w:szCs w:val="24"/>
+              </w:rPr>
+            </w:pPr>
+            <w:r>
+              <w:rPr>
+                <w:rFonts w:ascii="Times New Roman" w:eastAsia="Times New Roman" w:hAnsi="Times New Roman" w:cs="Times New Roman"/>
+                <w:sz w:val="24"/>
+                <w:szCs w:val="24"/>
+              </w:rPr>
+              <w:t>Weather</w:t>
+            </w:r>
+            <w:r>
+              <w:rPr>
+                <w:rFonts w:ascii="Times New Roman" w:eastAsia="Times New Roman" w:hAnsi="Times New Roman" w:cs="Times New Roman"/>
+                <w:sz w:val="24"/>
+                <w:szCs w:val="24"/>
+              </w:rPr>
+              <w:t xml:space="preserve"> API Dataset</w:t>
             </w:r>
           </w:p>
         </w:tc>
@@ -1981,18 +2745,17 @@
       <w:tr>
         <w:trPr>
           <w:trHeight w:val="432"/>
-          <w:jc w:val="center"/>
         </w:trPr>
         <w:tc>
           <w:tcPr>
+            <w:cnfStyle w:val="001000000000" w:firstRow="0" w:lastRow="0" w:firstColumn="1" w:lastColumn="0" w:oddVBand="0" w:evenVBand="0" w:oddHBand="0" w:evenHBand="0" w:firstRowFirstColumn="0" w:firstRowLastColumn="0" w:lastRowFirstColumn="0" w:lastRowLastColumn="0"/>
             <w:tcW w:w="2556" w:type="dxa"/>
-            <w:vAlign w:val="center"/>
-          </w:tcPr>
-          <w:p>
-            <w:pPr>
-              <w:rPr>
-                <w:rFonts w:ascii="Times New Roman" w:eastAsia="Times New Roman" w:hAnsi="Times New Roman" w:cs="Times New Roman"/>
-                <w:bCs/>
+          </w:tcPr>
+          <w:p>
+            <w:pPr>
+              <w:rPr>
+                <w:rFonts w:ascii="Times New Roman" w:eastAsia="Times New Roman" w:hAnsi="Times New Roman" w:cs="Times New Roman"/>
+                <w:bCs w:val="0"/>
                 <w:i/>
                 <w:iCs/>
                 <w:sz w:val="24"/>
@@ -2002,23 +2765,22 @@
             <w:r>
               <w:rPr>
                 <w:rFonts w:ascii="Times New Roman" w:eastAsia="Times New Roman" w:hAnsi="Times New Roman" w:cs="Times New Roman"/>
-                <w:bCs/>
                 <w:i/>
                 <w:iCs/>
                 <w:sz w:val="24"/>
                 <w:szCs w:val="24"/>
               </w:rPr>
-              <w:t>Geolocation</w:t>
+              <w:t>Location</w:t>
             </w:r>
           </w:p>
         </w:tc>
         <w:tc>
           <w:tcPr>
             <w:tcW w:w="6349" w:type="dxa"/>
-            <w:vAlign w:val="center"/>
-          </w:tcPr>
-          <w:p>
-            <w:pPr>
+          </w:tcPr>
+          <w:p>
+            <w:pPr>
+              <w:cnfStyle w:val="000000000000" w:firstRow="0" w:lastRow="0" w:firstColumn="0" w:lastColumn="0" w:oddVBand="0" w:evenVBand="0" w:oddHBand="0" w:evenHBand="0" w:firstRowFirstColumn="0" w:firstRowLastColumn="0" w:lastRowFirstColumn="0" w:lastRowLastColumn="0"/>
               <w:rPr>
                 <w:rFonts w:ascii="Times New Roman" w:eastAsia="Times New Roman" w:hAnsi="Times New Roman" w:cs="Times New Roman"/>
                 <w:bCs/>
@@ -2033,7 +2795,7 @@
                 <w:sz w:val="24"/>
                 <w:szCs w:val="24"/>
               </w:rPr>
-              <w:t>Redundant</w:t>
+              <w:t>Unnecessary</w:t>
             </w:r>
             <w:r>
               <w:rPr>
@@ -2042,7 +2804,7 @@
                 <w:sz w:val="24"/>
                 <w:szCs w:val="24"/>
               </w:rPr>
-              <w:t>—c</w:t>
+              <w:t>. A</w:t>
             </w:r>
             <w:r>
               <w:rPr>
@@ -2051,7 +2813,7 @@
                 <w:sz w:val="24"/>
                 <w:szCs w:val="24"/>
               </w:rPr>
-              <w:t>ontained</w:t>
+              <w:t xml:space="preserve">ll </w:t>
             </w:r>
             <w:r>
               <w:rPr>
@@ -2060,7 +2822,7 @@
                 <w:sz w:val="24"/>
                 <w:szCs w:val="24"/>
               </w:rPr>
-              <w:t xml:space="preserve"> </w:t>
+              <w:t xml:space="preserve">records contained </w:t>
             </w:r>
             <w:r>
               <w:rPr>
@@ -2069,93 +2831,26 @@
                 <w:sz w:val="24"/>
                 <w:szCs w:val="24"/>
               </w:rPr>
-              <w:t xml:space="preserve">data about the </w:t>
-            </w:r>
-            <w:r>
-              <w:rPr>
-                <w:rFonts w:ascii="Times New Roman" w:eastAsia="Times New Roman" w:hAnsi="Times New Roman" w:cs="Times New Roman"/>
-                <w:bCs/>
-                <w:i/>
-                <w:iCs/>
-                <w:sz w:val="24"/>
-                <w:szCs w:val="24"/>
-              </w:rPr>
-              <w:t>Latitude</w:t>
-            </w:r>
-            <w:r>
-              <w:rPr>
-                <w:rFonts w:ascii="Times New Roman" w:eastAsia="Times New Roman" w:hAnsi="Times New Roman" w:cs="Times New Roman"/>
-                <w:bCs/>
-                <w:sz w:val="24"/>
-                <w:szCs w:val="24"/>
-              </w:rPr>
-              <w:t xml:space="preserve"> and </w:t>
-            </w:r>
-            <w:r>
-              <w:rPr>
-                <w:rFonts w:ascii="Times New Roman" w:eastAsia="Times New Roman" w:hAnsi="Times New Roman" w:cs="Times New Roman"/>
-                <w:bCs/>
-                <w:i/>
-                <w:iCs/>
-                <w:sz w:val="24"/>
-                <w:szCs w:val="24"/>
-              </w:rPr>
-              <w:t>Longitude</w:t>
-            </w:r>
-            <w:r>
-              <w:rPr>
-                <w:rFonts w:ascii="Times New Roman" w:eastAsia="Times New Roman" w:hAnsi="Times New Roman" w:cs="Times New Roman"/>
-                <w:bCs/>
-                <w:sz w:val="24"/>
-                <w:szCs w:val="24"/>
-              </w:rPr>
-              <w:t xml:space="preserve">, which </w:t>
-            </w:r>
-            <w:r>
-              <w:rPr>
-                <w:rFonts w:ascii="Times New Roman" w:eastAsia="Times New Roman" w:hAnsi="Times New Roman" w:cs="Times New Roman"/>
-                <w:bCs/>
-                <w:sz w:val="24"/>
-                <w:szCs w:val="24"/>
-              </w:rPr>
-              <w:t>are</w:t>
-            </w:r>
-            <w:r>
-              <w:rPr>
-                <w:rFonts w:ascii="Times New Roman" w:eastAsia="Times New Roman" w:hAnsi="Times New Roman" w:cs="Times New Roman"/>
-                <w:bCs/>
-                <w:sz w:val="24"/>
-                <w:szCs w:val="24"/>
-              </w:rPr>
-              <w:t xml:space="preserve"> </w:t>
-            </w:r>
-            <w:r>
-              <w:rPr>
-                <w:rFonts w:ascii="Times New Roman" w:eastAsia="Times New Roman" w:hAnsi="Times New Roman" w:cs="Times New Roman"/>
-                <w:bCs/>
-                <w:sz w:val="24"/>
-                <w:szCs w:val="24"/>
-              </w:rPr>
-              <w:t>individually listed in their own column</w:t>
+              <w:t>Gaithersburg, Maryland</w:t>
             </w:r>
           </w:p>
         </w:tc>
       </w:tr>
       <w:tr>
         <w:trPr>
+          <w:cnfStyle w:val="000000100000" w:firstRow="0" w:lastRow="0" w:firstColumn="0" w:lastColumn="0" w:oddVBand="0" w:evenVBand="0" w:oddHBand="1" w:evenHBand="0" w:firstRowFirstColumn="0" w:firstRowLastColumn="0" w:lastRowFirstColumn="0" w:lastRowLastColumn="0"/>
           <w:trHeight w:val="432"/>
-          <w:jc w:val="center"/>
         </w:trPr>
         <w:tc>
           <w:tcPr>
+            <w:cnfStyle w:val="001000000000" w:firstRow="0" w:lastRow="0" w:firstColumn="1" w:lastColumn="0" w:oddVBand="0" w:evenVBand="0" w:oddHBand="0" w:evenHBand="0" w:firstRowFirstColumn="0" w:firstRowLastColumn="0" w:lastRowFirstColumn="0" w:lastRowLastColumn="0"/>
             <w:tcW w:w="2556" w:type="dxa"/>
-            <w:vAlign w:val="center"/>
-          </w:tcPr>
-          <w:p>
-            <w:pPr>
-              <w:rPr>
-                <w:rFonts w:ascii="Times New Roman" w:eastAsia="Times New Roman" w:hAnsi="Times New Roman" w:cs="Times New Roman"/>
-                <w:bCs/>
+          </w:tcPr>
+          <w:p>
+            <w:pPr>
+              <w:rPr>
+                <w:rFonts w:ascii="Times New Roman" w:eastAsia="Times New Roman" w:hAnsi="Times New Roman" w:cs="Times New Roman"/>
+                <w:bCs w:val="0"/>
                 <w:i/>
                 <w:iCs/>
                 <w:sz w:val="24"/>
@@ -2166,14 +2861,12 @@
             <w:r>
               <w:rPr>
                 <w:rFonts w:ascii="Times New Roman" w:eastAsia="Times New Roman" w:hAnsi="Times New Roman" w:cs="Times New Roman"/>
-                <w:bCs/>
                 <w:i/>
                 <w:iCs/>
                 <w:sz w:val="24"/>
                 <w:szCs w:val="24"/>
               </w:rPr>
-              <w:lastRenderedPageBreak/>
-              <w:t>Search.Outcome</w:t>
+              <w:t>Resolved.Address</w:t>
             </w:r>
             <w:proofErr w:type="spellEnd"/>
           </w:p>
@@ -2181,489 +2874,10 @@
         <w:tc>
           <w:tcPr>
             <w:tcW w:w="6349" w:type="dxa"/>
-            <w:vAlign w:val="center"/>
-          </w:tcPr>
-          <w:p>
-            <w:pPr>
-              <w:rPr>
-                <w:rFonts w:ascii="Times New Roman" w:eastAsia="Times New Roman" w:hAnsi="Times New Roman" w:cs="Times New Roman"/>
-                <w:bCs/>
-                <w:i/>
-                <w:iCs/>
-                <w:sz w:val="24"/>
-                <w:szCs w:val="24"/>
-              </w:rPr>
-            </w:pPr>
-            <w:r>
-              <w:rPr>
-                <w:rFonts w:ascii="Times New Roman" w:eastAsia="Times New Roman" w:hAnsi="Times New Roman" w:cs="Times New Roman"/>
-                <w:bCs/>
-                <w:sz w:val="24"/>
-                <w:szCs w:val="24"/>
-              </w:rPr>
-              <w:t>Reformatted</w:t>
-            </w:r>
-            <w:r>
-              <w:rPr>
-                <w:rFonts w:ascii="Times New Roman" w:eastAsia="Times New Roman" w:hAnsi="Times New Roman" w:cs="Times New Roman"/>
-                <w:bCs/>
-                <w:sz w:val="24"/>
-                <w:szCs w:val="24"/>
-              </w:rPr>
-              <w:t xml:space="preserve"> to </w:t>
-            </w:r>
-            <w:r>
-              <w:rPr>
-                <w:rFonts w:ascii="Times New Roman" w:eastAsia="Times New Roman" w:hAnsi="Times New Roman" w:cs="Times New Roman"/>
-                <w:bCs/>
-                <w:sz w:val="24"/>
-                <w:szCs w:val="24"/>
-              </w:rPr>
-              <w:t>indicate</w:t>
-            </w:r>
-            <w:r>
-              <w:rPr>
-                <w:rFonts w:ascii="Times New Roman" w:eastAsia="Times New Roman" w:hAnsi="Times New Roman" w:cs="Times New Roman"/>
-                <w:bCs/>
-                <w:sz w:val="24"/>
-                <w:szCs w:val="24"/>
-              </w:rPr>
-              <w:t xml:space="preserve"> whether an arrest </w:t>
-            </w:r>
-            <w:r>
-              <w:rPr>
-                <w:rFonts w:ascii="Times New Roman" w:eastAsia="Times New Roman" w:hAnsi="Times New Roman" w:cs="Times New Roman"/>
-                <w:bCs/>
-                <w:sz w:val="24"/>
-                <w:szCs w:val="24"/>
-              </w:rPr>
-              <w:t>occurred due large quantity of missing values</w:t>
-            </w:r>
-            <w:r>
-              <w:rPr>
-                <w:rFonts w:ascii="Times New Roman" w:eastAsia="Times New Roman" w:hAnsi="Times New Roman" w:cs="Times New Roman"/>
-                <w:bCs/>
-                <w:sz w:val="24"/>
-                <w:szCs w:val="24"/>
-              </w:rPr>
-              <w:t xml:space="preserve">. </w:t>
-            </w:r>
-            <w:r>
-              <w:rPr>
-                <w:rFonts w:ascii="Times New Roman" w:eastAsia="Times New Roman" w:hAnsi="Times New Roman" w:cs="Times New Roman"/>
-                <w:bCs/>
-                <w:sz w:val="24"/>
-                <w:szCs w:val="24"/>
-              </w:rPr>
-              <w:t>Now called</w:t>
-            </w:r>
-            <w:r>
-              <w:rPr>
-                <w:rFonts w:ascii="Times New Roman" w:eastAsia="Times New Roman" w:hAnsi="Times New Roman" w:cs="Times New Roman"/>
-                <w:bCs/>
-                <w:sz w:val="24"/>
-                <w:szCs w:val="24"/>
-              </w:rPr>
-              <w:t xml:space="preserve"> </w:t>
-            </w:r>
-            <w:r>
-              <w:rPr>
-                <w:rFonts w:ascii="Times New Roman" w:eastAsia="Times New Roman" w:hAnsi="Times New Roman" w:cs="Times New Roman"/>
-                <w:bCs/>
-                <w:i/>
-                <w:iCs/>
-                <w:sz w:val="24"/>
-                <w:szCs w:val="24"/>
-              </w:rPr>
-              <w:t>Arrest</w:t>
-            </w:r>
-            <w:r>
-              <w:rPr>
-                <w:rFonts w:ascii="Times New Roman" w:eastAsia="Times New Roman" w:hAnsi="Times New Roman" w:cs="Times New Roman"/>
-                <w:bCs/>
-                <w:i/>
-                <w:iCs/>
-                <w:sz w:val="24"/>
-                <w:szCs w:val="24"/>
-              </w:rPr>
-              <w:t>.</w:t>
-            </w:r>
-          </w:p>
-        </w:tc>
-      </w:tr>
-      <w:tr>
-        <w:trPr>
-          <w:trHeight w:val="432"/>
-          <w:jc w:val="center"/>
-        </w:trPr>
-        <w:tc>
-          <w:tcPr>
-            <w:tcW w:w="2556" w:type="dxa"/>
-            <w:vAlign w:val="center"/>
-          </w:tcPr>
-          <w:p>
-            <w:pPr>
-              <w:rPr>
-                <w:rFonts w:ascii="Times New Roman" w:eastAsia="Times New Roman" w:hAnsi="Times New Roman" w:cs="Times New Roman"/>
-                <w:bCs/>
-                <w:i/>
-                <w:iCs/>
-                <w:sz w:val="24"/>
-                <w:szCs w:val="24"/>
-              </w:rPr>
-            </w:pPr>
-            <w:proofErr w:type="spellStart"/>
-            <w:proofErr w:type="gramStart"/>
-            <w:r>
-              <w:rPr>
-                <w:rFonts w:ascii="Times New Roman" w:eastAsia="Times New Roman" w:hAnsi="Times New Roman" w:cs="Times New Roman"/>
-                <w:bCs/>
-                <w:i/>
-                <w:iCs/>
-                <w:sz w:val="24"/>
-                <w:szCs w:val="24"/>
-              </w:rPr>
-              <w:t>Search.Reason.For.Stop</w:t>
-            </w:r>
-            <w:proofErr w:type="spellEnd"/>
-            <w:proofErr w:type="gramEnd"/>
-          </w:p>
-        </w:tc>
-        <w:tc>
-          <w:tcPr>
-            <w:tcW w:w="6349" w:type="dxa"/>
-            <w:vAlign w:val="center"/>
-          </w:tcPr>
-          <w:p>
-            <w:pPr>
-              <w:rPr>
-                <w:rFonts w:ascii="Times New Roman" w:eastAsia="Times New Roman" w:hAnsi="Times New Roman" w:cs="Times New Roman"/>
-                <w:bCs/>
-                <w:sz w:val="24"/>
-                <w:szCs w:val="24"/>
-              </w:rPr>
-            </w:pPr>
-            <w:r>
-              <w:rPr>
-                <w:rFonts w:ascii="Times New Roman" w:eastAsia="Times New Roman" w:hAnsi="Times New Roman" w:cs="Times New Roman"/>
-                <w:bCs/>
-                <w:sz w:val="24"/>
-                <w:szCs w:val="24"/>
-              </w:rPr>
-              <w:t xml:space="preserve">Large </w:t>
-            </w:r>
-            <w:r>
-              <w:rPr>
-                <w:rFonts w:ascii="Times New Roman" w:eastAsia="Times New Roman" w:hAnsi="Times New Roman" w:cs="Times New Roman"/>
-                <w:bCs/>
-                <w:sz w:val="24"/>
-                <w:szCs w:val="24"/>
-              </w:rPr>
-              <w:t>quantity</w:t>
-            </w:r>
-            <w:r>
-              <w:rPr>
-                <w:rFonts w:ascii="Times New Roman" w:eastAsia="Times New Roman" w:hAnsi="Times New Roman" w:cs="Times New Roman"/>
-                <w:bCs/>
-                <w:sz w:val="24"/>
-                <w:szCs w:val="24"/>
-              </w:rPr>
-              <w:t xml:space="preserve"> of </w:t>
-            </w:r>
-            <w:r>
-              <w:rPr>
-                <w:rFonts w:ascii="Times New Roman" w:eastAsia="Times New Roman" w:hAnsi="Times New Roman" w:cs="Times New Roman"/>
-                <w:bCs/>
-                <w:sz w:val="24"/>
-                <w:szCs w:val="24"/>
-              </w:rPr>
-              <w:t>missing values</w:t>
-            </w:r>
-          </w:p>
-        </w:tc>
-      </w:tr>
-      <w:tr>
-        <w:trPr>
-          <w:trHeight w:val="432"/>
-          <w:jc w:val="center"/>
-        </w:trPr>
-        <w:tc>
-          <w:tcPr>
-            <w:tcW w:w="2556" w:type="dxa"/>
-            <w:vAlign w:val="center"/>
-          </w:tcPr>
-          <w:p>
-            <w:pPr>
-              <w:rPr>
-                <w:rFonts w:ascii="Times New Roman" w:eastAsia="Times New Roman" w:hAnsi="Times New Roman" w:cs="Times New Roman"/>
-                <w:bCs/>
-                <w:i/>
-                <w:iCs/>
-                <w:sz w:val="24"/>
-                <w:szCs w:val="24"/>
-              </w:rPr>
-            </w:pPr>
-            <w:proofErr w:type="spellStart"/>
-            <w:proofErr w:type="gramStart"/>
-            <w:r>
-              <w:rPr>
-                <w:rFonts w:ascii="Times New Roman" w:eastAsia="Times New Roman" w:hAnsi="Times New Roman" w:cs="Times New Roman"/>
-                <w:bCs/>
-                <w:i/>
-                <w:iCs/>
-                <w:sz w:val="24"/>
-                <w:szCs w:val="24"/>
-              </w:rPr>
-              <w:t>Search.Arrest.Reason</w:t>
-            </w:r>
-            <w:proofErr w:type="spellEnd"/>
-            <w:proofErr w:type="gramEnd"/>
-          </w:p>
-        </w:tc>
-        <w:tc>
-          <w:tcPr>
-            <w:tcW w:w="6349" w:type="dxa"/>
-            <w:vAlign w:val="center"/>
-          </w:tcPr>
-          <w:p>
-            <w:pPr>
-              <w:rPr>
-                <w:rFonts w:ascii="Times New Roman" w:eastAsia="Times New Roman" w:hAnsi="Times New Roman" w:cs="Times New Roman"/>
-                <w:bCs/>
-                <w:i/>
-                <w:iCs/>
-                <w:sz w:val="24"/>
-                <w:szCs w:val="24"/>
-              </w:rPr>
-            </w:pPr>
-            <w:r>
-              <w:rPr>
-                <w:rFonts w:ascii="Times New Roman" w:eastAsia="Times New Roman" w:hAnsi="Times New Roman" w:cs="Times New Roman"/>
-                <w:bCs/>
-                <w:sz w:val="24"/>
-                <w:szCs w:val="24"/>
-              </w:rPr>
-              <w:t xml:space="preserve">Renamed to </w:t>
-            </w:r>
-            <w:proofErr w:type="spellStart"/>
-            <w:r>
-              <w:rPr>
-                <w:rFonts w:ascii="Times New Roman" w:eastAsia="Times New Roman" w:hAnsi="Times New Roman" w:cs="Times New Roman"/>
-                <w:bCs/>
-                <w:i/>
-                <w:iCs/>
-                <w:sz w:val="24"/>
-                <w:szCs w:val="24"/>
-              </w:rPr>
-              <w:t>Arrest.</w:t>
-            </w:r>
-            <w:r>
-              <w:rPr>
-                <w:rFonts w:ascii="Times New Roman" w:eastAsia="Times New Roman" w:hAnsi="Times New Roman" w:cs="Times New Roman"/>
-                <w:bCs/>
-                <w:i/>
-                <w:iCs/>
-                <w:sz w:val="24"/>
-                <w:szCs w:val="24"/>
-              </w:rPr>
-              <w:t>R</w:t>
-            </w:r>
-            <w:r>
-              <w:rPr>
-                <w:rFonts w:ascii="Times New Roman" w:eastAsia="Times New Roman" w:hAnsi="Times New Roman" w:cs="Times New Roman"/>
-                <w:bCs/>
-                <w:i/>
-                <w:iCs/>
-                <w:sz w:val="24"/>
-                <w:szCs w:val="24"/>
-              </w:rPr>
-              <w:t>eason</w:t>
-            </w:r>
-            <w:proofErr w:type="spellEnd"/>
-          </w:p>
-        </w:tc>
-      </w:tr>
-      <w:tr>
-        <w:trPr>
-          <w:trHeight w:val="432"/>
-          <w:jc w:val="center"/>
-        </w:trPr>
-        <w:tc>
-          <w:tcPr>
-            <w:tcW w:w="8905" w:type="dxa"/>
-            <w:gridSpan w:val="2"/>
-            <w:vAlign w:val="center"/>
-          </w:tcPr>
-          <w:p>
-            <w:pPr>
-              <w:jc w:val="center"/>
-              <w:rPr>
-                <w:rFonts w:ascii="Times New Roman" w:eastAsia="Times New Roman" w:hAnsi="Times New Roman" w:cs="Times New Roman"/>
-                <w:b/>
-                <w:sz w:val="24"/>
-                <w:szCs w:val="24"/>
-              </w:rPr>
-            </w:pPr>
-            <w:r>
-              <w:rPr>
-                <w:rFonts w:ascii="Times New Roman" w:eastAsia="Times New Roman" w:hAnsi="Times New Roman" w:cs="Times New Roman"/>
-                <w:b/>
-                <w:sz w:val="24"/>
-                <w:szCs w:val="24"/>
-              </w:rPr>
-              <w:t>Weather</w:t>
-            </w:r>
-            <w:r>
-              <w:rPr>
-                <w:rFonts w:ascii="Times New Roman" w:eastAsia="Times New Roman" w:hAnsi="Times New Roman" w:cs="Times New Roman"/>
-                <w:b/>
-                <w:sz w:val="24"/>
-                <w:szCs w:val="24"/>
-              </w:rPr>
-              <w:t xml:space="preserve"> API Dataset</w:t>
-            </w:r>
-          </w:p>
-        </w:tc>
-      </w:tr>
-      <w:tr>
-        <w:trPr>
-          <w:trHeight w:val="432"/>
-          <w:jc w:val="center"/>
-        </w:trPr>
-        <w:tc>
-          <w:tcPr>
-            <w:tcW w:w="2556" w:type="dxa"/>
-            <w:vAlign w:val="center"/>
-          </w:tcPr>
-          <w:p>
-            <w:pPr>
-              <w:rPr>
-                <w:rFonts w:ascii="Times New Roman" w:eastAsia="Times New Roman" w:hAnsi="Times New Roman" w:cs="Times New Roman"/>
-                <w:bCs/>
-                <w:i/>
-                <w:iCs/>
-                <w:sz w:val="24"/>
-                <w:szCs w:val="24"/>
-              </w:rPr>
-            </w:pPr>
-            <w:r>
-              <w:rPr>
-                <w:rFonts w:ascii="Times New Roman" w:eastAsia="Times New Roman" w:hAnsi="Times New Roman" w:cs="Times New Roman"/>
-                <w:bCs/>
-                <w:i/>
-                <w:iCs/>
-                <w:sz w:val="24"/>
-                <w:szCs w:val="24"/>
-              </w:rPr>
-              <w:t>Location</w:t>
-            </w:r>
-          </w:p>
-        </w:tc>
-        <w:tc>
-          <w:tcPr>
-            <w:tcW w:w="6349" w:type="dxa"/>
-            <w:vAlign w:val="center"/>
-          </w:tcPr>
-          <w:p>
-            <w:pPr>
-              <w:rPr>
-                <w:rFonts w:ascii="Times New Roman" w:eastAsia="Times New Roman" w:hAnsi="Times New Roman" w:cs="Times New Roman"/>
-                <w:bCs/>
-                <w:sz w:val="24"/>
-                <w:szCs w:val="24"/>
-              </w:rPr>
-            </w:pPr>
-            <w:r>
-              <w:rPr>
-                <w:rFonts w:ascii="Times New Roman" w:eastAsia="Times New Roman" w:hAnsi="Times New Roman" w:cs="Times New Roman"/>
-                <w:bCs/>
-                <w:sz w:val="24"/>
-                <w:szCs w:val="24"/>
-              </w:rPr>
-              <w:t>Unnecessary</w:t>
-            </w:r>
-            <w:r>
-              <w:rPr>
-                <w:rFonts w:ascii="Times New Roman" w:eastAsia="Times New Roman" w:hAnsi="Times New Roman" w:cs="Times New Roman"/>
-                <w:bCs/>
-                <w:sz w:val="24"/>
-                <w:szCs w:val="24"/>
-              </w:rPr>
-              <w:t>. A</w:t>
-            </w:r>
-            <w:r>
-              <w:rPr>
-                <w:rFonts w:ascii="Times New Roman" w:eastAsia="Times New Roman" w:hAnsi="Times New Roman" w:cs="Times New Roman"/>
-                <w:bCs/>
-                <w:sz w:val="24"/>
-                <w:szCs w:val="24"/>
-              </w:rPr>
-              <w:t xml:space="preserve">ll </w:t>
-            </w:r>
-            <w:r>
-              <w:rPr>
-                <w:rFonts w:ascii="Times New Roman" w:eastAsia="Times New Roman" w:hAnsi="Times New Roman" w:cs="Times New Roman"/>
-                <w:bCs/>
-                <w:sz w:val="24"/>
-                <w:szCs w:val="24"/>
-              </w:rPr>
-              <w:t xml:space="preserve">records contained </w:t>
-            </w:r>
-            <w:r>
-              <w:rPr>
-                <w:rFonts w:ascii="Times New Roman" w:eastAsia="Times New Roman" w:hAnsi="Times New Roman" w:cs="Times New Roman"/>
-                <w:bCs/>
-                <w:sz w:val="24"/>
-                <w:szCs w:val="24"/>
-              </w:rPr>
-              <w:t>Gaithersburg, Maryland</w:t>
-            </w:r>
-          </w:p>
-        </w:tc>
-      </w:tr>
-      <w:tr>
-        <w:trPr>
-          <w:trHeight w:val="432"/>
-          <w:jc w:val="center"/>
-        </w:trPr>
-        <w:tc>
-          <w:tcPr>
-            <w:tcW w:w="2556" w:type="dxa"/>
-            <w:vAlign w:val="center"/>
-          </w:tcPr>
-          <w:p>
-            <w:pPr>
-              <w:rPr>
-                <w:rFonts w:ascii="Times New Roman" w:eastAsia="Times New Roman" w:hAnsi="Times New Roman" w:cs="Times New Roman"/>
-                <w:bCs/>
-                <w:i/>
-                <w:iCs/>
-                <w:sz w:val="24"/>
-                <w:szCs w:val="24"/>
-              </w:rPr>
-            </w:pPr>
-            <w:proofErr w:type="spellStart"/>
-            <w:r>
-              <w:rPr>
-                <w:rFonts w:ascii="Times New Roman" w:eastAsia="Times New Roman" w:hAnsi="Times New Roman" w:cs="Times New Roman"/>
-                <w:bCs/>
-                <w:i/>
-                <w:iCs/>
-                <w:sz w:val="24"/>
-                <w:szCs w:val="24"/>
-              </w:rPr>
-              <w:t>Resolved.Address</w:t>
-            </w:r>
-            <w:proofErr w:type="spellEnd"/>
-          </w:p>
-        </w:tc>
-        <w:tc>
-          <w:tcPr>
-            <w:tcW w:w="6349" w:type="dxa"/>
-            <w:vAlign w:val="center"/>
-          </w:tcPr>
-          <w:p>
-            <w:pPr>
+          </w:tcPr>
+          <w:p>
+            <w:pPr>
+              <w:cnfStyle w:val="000000100000" w:firstRow="0" w:lastRow="0" w:firstColumn="0" w:lastColumn="0" w:oddVBand="0" w:evenVBand="0" w:oddHBand="1" w:evenHBand="0" w:firstRowFirstColumn="0" w:firstRowLastColumn="0" w:lastRowFirstColumn="0" w:lastRowLastColumn="0"/>
               <w:rPr>
                 <w:rFonts w:ascii="Times New Roman" w:eastAsia="Times New Roman" w:hAnsi="Times New Roman" w:cs="Times New Roman"/>
                 <w:bCs/>
@@ -2827,7 +3041,25 @@
           <w:sz w:val="24"/>
           <w:szCs w:val="24"/>
         </w:rPr>
-        <w:t xml:space="preserve">After the dropping the columns (as detailed in </w:t>
+        <w:t xml:space="preserve">After the dropping the columns </w:t>
+      </w:r>
+      <w:r>
+        <w:rPr>
+          <w:rFonts w:ascii="Times New Roman" w:eastAsia="Times New Roman" w:hAnsi="Times New Roman" w:cs="Times New Roman"/>
+          <w:bCs/>
+          <w:sz w:val="24"/>
+          <w:szCs w:val="24"/>
+        </w:rPr>
+        <w:t>specified</w:t>
+      </w:r>
+      <w:r>
+        <w:rPr>
+          <w:rFonts w:ascii="Times New Roman" w:eastAsia="Times New Roman" w:hAnsi="Times New Roman" w:cs="Times New Roman"/>
+          <w:bCs/>
+          <w:sz w:val="24"/>
+          <w:szCs w:val="24"/>
+        </w:rPr>
+        <w:t xml:space="preserve"> in </w:t>
       </w:r>
       <w:r>
         <w:rPr>
@@ -2838,16 +3070,27 @@
           <w:sz w:val="24"/>
           <w:szCs w:val="24"/>
         </w:rPr>
-        <w:t>Table 1)</w:t>
-      </w:r>
-      <w:r>
-        <w:rPr>
-          <w:rFonts w:ascii="Times New Roman" w:eastAsia="Times New Roman" w:hAnsi="Times New Roman" w:cs="Times New Roman"/>
-          <w:bCs/>
-          <w:sz w:val="24"/>
-          <w:szCs w:val="24"/>
-        </w:rPr>
-        <w:t xml:space="preserve"> and conducting additional munging, the dataset cleanliness </w:t>
+        <w:t>Table 1</w:t>
+      </w:r>
+      <w:r>
+        <w:rPr>
+          <w:rFonts w:ascii="Times New Roman" w:eastAsia="Times New Roman" w:hAnsi="Times New Roman" w:cs="Times New Roman"/>
+          <w:bCs/>
+          <w:i/>
+          <w:iCs/>
+          <w:sz w:val="24"/>
+          <w:szCs w:val="24"/>
+        </w:rPr>
+        <w:t xml:space="preserve"> </w:t>
+      </w:r>
+      <w:r>
+        <w:rPr>
+          <w:rFonts w:ascii="Times New Roman" w:eastAsia="Times New Roman" w:hAnsi="Times New Roman" w:cs="Times New Roman"/>
+          <w:bCs/>
+          <w:sz w:val="24"/>
+          <w:szCs w:val="24"/>
+        </w:rPr>
+        <w:t xml:space="preserve">and conducting additional munging, the dataset cleanliness </w:t>
       </w:r>
       <w:r>
         <w:rPr>
@@ -3118,8 +3361,6 @@
           <w:szCs w:val="24"/>
         </w:rPr>
       </w:pPr>
-      <w:bookmarkStart w:id="2" w:name="_GoBack"/>
-      <w:bookmarkEnd w:id="2"/>
       <w:r>
         <w:rPr>
           <w:rFonts w:ascii="Times New Roman" w:eastAsia="Times New Roman" w:hAnsi="Times New Roman" w:cs="Times New Roman"/>
@@ -3137,6 +3378,44 @@
           <w:szCs w:val="24"/>
         </w:rPr>
         <w:t>Generation</w:t>
+      </w:r>
+    </w:p>
+    <w:p>
+      <w:pPr>
+        <w:spacing w:line="480" w:lineRule="auto"/>
+        <w:rPr>
+          <w:rFonts w:ascii="Times New Roman" w:eastAsia="Times New Roman" w:hAnsi="Times New Roman" w:cs="Times New Roman"/>
+          <w:bCs/>
+          <w:sz w:val="24"/>
+          <w:szCs w:val="24"/>
+        </w:rPr>
+      </w:pPr>
+      <w:r>
+        <w:rPr>
+          <w:rFonts w:ascii="Times New Roman" w:eastAsia="Times New Roman" w:hAnsi="Times New Roman" w:cs="Times New Roman"/>
+          <w:b/>
+          <w:sz w:val="24"/>
+          <w:szCs w:val="24"/>
+        </w:rPr>
+        <w:tab/>
+      </w:r>
+      <w:r>
+        <w:rPr>
+          <w:rFonts w:ascii="Times New Roman" w:eastAsia="Times New Roman" w:hAnsi="Times New Roman" w:cs="Times New Roman"/>
+          <w:bCs/>
+          <w:sz w:val="24"/>
+          <w:szCs w:val="24"/>
+        </w:rPr>
+        <w:t xml:space="preserve">To maximize the </w:t>
+      </w:r>
+      <w:r>
+        <w:rPr>
+          <w:rFonts w:ascii="Times New Roman" w:eastAsia="Times New Roman" w:hAnsi="Times New Roman" w:cs="Times New Roman"/>
+          <w:bCs/>
+          <w:sz w:val="24"/>
+          <w:szCs w:val="24"/>
+        </w:rPr>
+        <w:t>utility of all columns provided in the original dataset, several new features were generated. The sections below, detail any modified features.</w:t>
       </w:r>
     </w:p>
     <w:p>
@@ -3181,6 +3460,7 @@
           <w:sz w:val="24"/>
           <w:szCs w:val="24"/>
         </w:rPr>
+        <w:lastRenderedPageBreak/>
         <w:t>The</w:t>
       </w:r>
       <w:r>
@@ -3229,24 +3509,15 @@
           <w:sz w:val="24"/>
           <w:szCs w:val="24"/>
         </w:rPr>
-        <w:t xml:space="preserve">Germantown </w:t>
-      </w:r>
-      <w:r>
-        <w:rPr>
-          <w:rFonts w:ascii="Times New Roman" w:eastAsia="Times New Roman" w:hAnsi="Times New Roman" w:cs="Times New Roman"/>
-          <w:sz w:val="24"/>
-          <w:szCs w:val="24"/>
-        </w:rPr>
-        <w:lastRenderedPageBreak/>
-        <w:t>Rd @ Crystal Rock Dr’ or ‘4715 Cordell Ave’).</w:t>
-      </w:r>
-      <w:r>
-        <w:rPr>
-          <w:rFonts w:ascii="Times New Roman" w:eastAsia="Times New Roman" w:hAnsi="Times New Roman" w:cs="Times New Roman"/>
-          <w:sz w:val="24"/>
-          <w:szCs w:val="24"/>
-        </w:rPr>
-        <w:t xml:space="preserve"> While there are some repeat locations, the majority of columns are relatively unique and, as such, cannot be used a categorical feature. In an attempt to maximize the amount of information derived from the data, two new features were generated from this information: </w:t>
+        <w:t>Germantown Rd @ Crystal Rock Dr’ or ‘4715 Cordell Ave’).</w:t>
+      </w:r>
+      <w:r>
+        <w:rPr>
+          <w:rFonts w:ascii="Times New Roman" w:eastAsia="Times New Roman" w:hAnsi="Times New Roman" w:cs="Times New Roman"/>
+          <w:sz w:val="24"/>
+          <w:szCs w:val="24"/>
+        </w:rPr>
+        <w:t xml:space="preserve"> While there are some repeat locations, the majority of columns are unique and, as such, cannot be used a categorical feature. In an attempt to maximize the amount of information derived from the data, two new features were generated from this information: </w:t>
       </w:r>
       <w:r>
         <w:rPr>
@@ -3302,7 +3573,23 @@
           <w:sz w:val="24"/>
           <w:szCs w:val="24"/>
         </w:rPr>
-        <w:t>These new features support the evaluate of a hypothesis that officers operate differently on</w:t>
+        <w:t>These new features support evaluat</w:t>
+      </w:r>
+      <w:r>
+        <w:rPr>
+          <w:rFonts w:ascii="Times New Roman" w:eastAsia="Times New Roman" w:hAnsi="Times New Roman" w:cs="Times New Roman"/>
+          <w:sz w:val="24"/>
+          <w:szCs w:val="24"/>
+        </w:rPr>
+        <w:t xml:space="preserve">ions </w:t>
+      </w:r>
+      <w:r>
+        <w:rPr>
+          <w:rFonts w:ascii="Times New Roman" w:eastAsia="Times New Roman" w:hAnsi="Times New Roman" w:cs="Times New Roman"/>
+          <w:sz w:val="24"/>
+          <w:szCs w:val="24"/>
+        </w:rPr>
+        <w:t>of a hypothesis that officers operate differently on</w:t>
       </w:r>
       <w:r>
         <w:rPr>
@@ -3326,7 +3613,15 @@
           <w:sz w:val="24"/>
           <w:szCs w:val="24"/>
         </w:rPr>
-        <w:t>Therefore, these generated features are bools that indicate whether the incident occurred on a highway or state route</w:t>
+        <w:t xml:space="preserve">Therefore, these generated features are bools that indicate whether the incident occurred on a highway or </w:t>
+      </w:r>
+      <w:r>
+        <w:rPr>
+          <w:rFonts w:ascii="Times New Roman" w:eastAsia="Times New Roman" w:hAnsi="Times New Roman" w:cs="Times New Roman"/>
+          <w:sz w:val="24"/>
+          <w:szCs w:val="24"/>
+        </w:rPr>
+        <w:t>major route</w:t>
       </w:r>
       <w:r>
         <w:rPr>
@@ -3368,31 +3663,31 @@
           <w:sz w:val="24"/>
           <w:szCs w:val="24"/>
         </w:rPr>
-        <w:t xml:space="preserve">Based on the geography of Montgomery County, I-270 and I-495 were the only roads evaluated as a ‘highway.’ Major roads are designated as the following routes (or their associated common name such as Old Georgetown Road or Wisconsin Avenue): </w:t>
-      </w:r>
-      <w:r>
-        <w:rPr>
-          <w:rFonts w:ascii="Times New Roman" w:eastAsia="Times New Roman" w:hAnsi="Times New Roman" w:cs="Times New Roman"/>
-          <w:sz w:val="24"/>
-          <w:szCs w:val="24"/>
-        </w:rPr>
-        <w:t>I-270, I-495,</w:t>
-      </w:r>
-      <w:r>
-        <w:rPr>
-          <w:rFonts w:ascii="Times New Roman" w:eastAsia="Times New Roman" w:hAnsi="Times New Roman" w:cs="Times New Roman"/>
-          <w:sz w:val="24"/>
-          <w:szCs w:val="24"/>
-        </w:rPr>
-        <w:t xml:space="preserve"> US-29, </w:t>
-      </w:r>
-      <w:r>
-        <w:rPr>
-          <w:rFonts w:ascii="Times New Roman" w:eastAsia="Times New Roman" w:hAnsi="Times New Roman" w:cs="Times New Roman"/>
-          <w:sz w:val="24"/>
-          <w:szCs w:val="24"/>
-        </w:rPr>
-        <w:t>MR-27</w:t>
+        <w:t xml:space="preserve">Based on the geography of Montgomery County, I-270 and I-495 were the only roads </w:t>
+      </w:r>
+      <w:r>
+        <w:rPr>
+          <w:rFonts w:ascii="Times New Roman" w:eastAsia="Times New Roman" w:hAnsi="Times New Roman" w:cs="Times New Roman"/>
+          <w:sz w:val="24"/>
+          <w:szCs w:val="24"/>
+        </w:rPr>
+        <w:t xml:space="preserve">determined to be a </w:t>
+      </w:r>
+      <w:r>
+        <w:rPr>
+          <w:rFonts w:ascii="Times New Roman" w:eastAsia="Times New Roman" w:hAnsi="Times New Roman" w:cs="Times New Roman"/>
+          <w:sz w:val="24"/>
+          <w:szCs w:val="24"/>
+        </w:rPr>
+        <w:t xml:space="preserve">‘highway.’ Major roads are </w:t>
+      </w:r>
+      <w:r>
+        <w:rPr>
+          <w:rFonts w:ascii="Times New Roman" w:eastAsia="Times New Roman" w:hAnsi="Times New Roman" w:cs="Times New Roman"/>
+          <w:sz w:val="24"/>
+          <w:szCs w:val="24"/>
+        </w:rPr>
+        <w:t>high-traffic, multiple-lane routes that are commonly known as state-highways or county routes. In Montgomery County</w:t>
       </w:r>
       <w:r>
         <w:rPr>
@@ -3408,6 +3703,70 @@
           <w:sz w:val="24"/>
           <w:szCs w:val="24"/>
         </w:rPr>
+        <w:t xml:space="preserve"> the </w:t>
+      </w:r>
+      <w:r>
+        <w:rPr>
+          <w:rFonts w:ascii="Times New Roman" w:eastAsia="Times New Roman" w:hAnsi="Times New Roman" w:cs="Times New Roman"/>
+          <w:sz w:val="24"/>
+          <w:szCs w:val="24"/>
+        </w:rPr>
+        <w:t xml:space="preserve">following </w:t>
+      </w:r>
+      <w:r>
+        <w:rPr>
+          <w:rFonts w:ascii="Times New Roman" w:eastAsia="Times New Roman" w:hAnsi="Times New Roman" w:cs="Times New Roman"/>
+          <w:sz w:val="24"/>
+          <w:szCs w:val="24"/>
+        </w:rPr>
+        <w:t>roads</w:t>
+      </w:r>
+      <w:r>
+        <w:rPr>
+          <w:rFonts w:ascii="Times New Roman" w:eastAsia="Times New Roman" w:hAnsi="Times New Roman" w:cs="Times New Roman"/>
+          <w:sz w:val="24"/>
+          <w:szCs w:val="24"/>
+        </w:rPr>
+        <w:t xml:space="preserve"> (</w:t>
+      </w:r>
+      <w:r>
+        <w:rPr>
+          <w:rFonts w:ascii="Times New Roman" w:eastAsia="Times New Roman" w:hAnsi="Times New Roman" w:cs="Times New Roman"/>
+          <w:sz w:val="24"/>
+          <w:szCs w:val="24"/>
+        </w:rPr>
+        <w:t>and</w:t>
+      </w:r>
+      <w:r>
+        <w:rPr>
+          <w:rFonts w:ascii="Times New Roman" w:eastAsia="Times New Roman" w:hAnsi="Times New Roman" w:cs="Times New Roman"/>
+          <w:sz w:val="24"/>
+          <w:szCs w:val="24"/>
+        </w:rPr>
+        <w:t xml:space="preserve"> their associated common name such as Old Georgetown Road or Wisconsin Avenue)</w:t>
+      </w:r>
+      <w:r>
+        <w:rPr>
+          <w:rFonts w:ascii="Times New Roman" w:eastAsia="Times New Roman" w:hAnsi="Times New Roman" w:cs="Times New Roman"/>
+          <w:sz w:val="24"/>
+          <w:szCs w:val="24"/>
+        </w:rPr>
+        <w:t xml:space="preserve"> were determined to be ‘major roads’</w:t>
+      </w:r>
+      <w:r>
+        <w:rPr>
+          <w:rFonts w:ascii="Times New Roman" w:eastAsia="Times New Roman" w:hAnsi="Times New Roman" w:cs="Times New Roman"/>
+          <w:sz w:val="24"/>
+          <w:szCs w:val="24"/>
+        </w:rPr>
+        <w:t>: I-270, I-495, US-29, MR-27,</w:t>
+      </w:r>
+      <w:r>
+        <w:rPr>
+          <w:rFonts w:ascii="Times New Roman" w:eastAsia="Times New Roman" w:hAnsi="Times New Roman" w:cs="Times New Roman"/>
+          <w:sz w:val="24"/>
+          <w:szCs w:val="24"/>
+        </w:rPr>
         <w:t xml:space="preserve"> </w:t>
       </w:r>
       <w:r>
@@ -3416,15 +3775,31 @@
           <w:sz w:val="24"/>
           <w:szCs w:val="24"/>
         </w:rPr>
-        <w:t>MR-28</w:t>
-      </w:r>
-      <w:r>
-        <w:rPr>
-          <w:rFonts w:ascii="Times New Roman" w:eastAsia="Times New Roman" w:hAnsi="Times New Roman" w:cs="Times New Roman"/>
-          <w:sz w:val="24"/>
-          <w:szCs w:val="24"/>
-        </w:rPr>
-        <w:t>,</w:t>
+        <w:t>MR-28,</w:t>
+      </w:r>
+      <w:r>
+        <w:rPr>
+          <w:rFonts w:ascii="Times New Roman" w:eastAsia="Times New Roman" w:hAnsi="Times New Roman" w:cs="Times New Roman"/>
+          <w:sz w:val="24"/>
+          <w:szCs w:val="24"/>
+        </w:rPr>
+        <w:t xml:space="preserve"> MR-29, </w:t>
+      </w:r>
+      <w:r>
+        <w:rPr>
+          <w:rFonts w:ascii="Times New Roman" w:eastAsia="Times New Roman" w:hAnsi="Times New Roman" w:cs="Times New Roman"/>
+          <w:sz w:val="24"/>
+          <w:szCs w:val="24"/>
+        </w:rPr>
+        <w:t xml:space="preserve">MR-97, </w:t>
+      </w:r>
+      <w:r>
+        <w:rPr>
+          <w:rFonts w:ascii="Times New Roman" w:eastAsia="Times New Roman" w:hAnsi="Times New Roman" w:cs="Times New Roman"/>
+          <w:sz w:val="24"/>
+          <w:szCs w:val="24"/>
+        </w:rPr>
+        <w:t>MR-112,</w:t>
       </w:r>
       <w:r>
         <w:rPr>
@@ -3440,23 +3815,15 @@
           <w:sz w:val="24"/>
           <w:szCs w:val="24"/>
         </w:rPr>
-        <w:t>MR-29</w:t>
-      </w:r>
-      <w:r>
-        <w:rPr>
-          <w:rFonts w:ascii="Times New Roman" w:eastAsia="Times New Roman" w:hAnsi="Times New Roman" w:cs="Times New Roman"/>
-          <w:sz w:val="24"/>
-          <w:szCs w:val="24"/>
-        </w:rPr>
-        <w:t xml:space="preserve">, </w:t>
-      </w:r>
-      <w:r>
-        <w:rPr>
-          <w:rFonts w:ascii="Times New Roman" w:eastAsia="Times New Roman" w:hAnsi="Times New Roman" w:cs="Times New Roman"/>
-          <w:sz w:val="24"/>
-          <w:szCs w:val="24"/>
-        </w:rPr>
-        <w:t>MR-97,</w:t>
+        <w:t xml:space="preserve">MR-185, </w:t>
+      </w:r>
+      <w:r>
+        <w:rPr>
+          <w:rFonts w:ascii="Times New Roman" w:eastAsia="Times New Roman" w:hAnsi="Times New Roman" w:cs="Times New Roman"/>
+          <w:sz w:val="24"/>
+          <w:szCs w:val="24"/>
+        </w:rPr>
+        <w:t>MR-187,</w:t>
       </w:r>
       <w:r>
         <w:rPr>
@@ -3472,7 +3839,7 @@
           <w:sz w:val="24"/>
           <w:szCs w:val="24"/>
         </w:rPr>
-        <w:t>MR-112,</w:t>
+        <w:t>MR-190, MR-191, MR-193, MR-200,</w:t>
       </w:r>
       <w:r>
         <w:rPr>
@@ -3488,15 +3855,7 @@
           <w:sz w:val="24"/>
           <w:szCs w:val="24"/>
         </w:rPr>
-        <w:t xml:space="preserve">MR-185, </w:t>
-      </w:r>
-      <w:r>
-        <w:rPr>
-          <w:rFonts w:ascii="Times New Roman" w:eastAsia="Times New Roman" w:hAnsi="Times New Roman" w:cs="Times New Roman"/>
-          <w:sz w:val="24"/>
-          <w:szCs w:val="24"/>
-        </w:rPr>
-        <w:t>MR-187,</w:t>
+        <w:t>MR-320, MR-355,</w:t>
       </w:r>
       <w:r>
         <w:rPr>
@@ -3512,111 +3871,31 @@
           <w:sz w:val="24"/>
           <w:szCs w:val="24"/>
         </w:rPr>
-        <w:t>MR-190, MR-191, MR-193, MR-200,</w:t>
-      </w:r>
-      <w:r>
-        <w:rPr>
-          <w:rFonts w:ascii="Times New Roman" w:eastAsia="Times New Roman" w:hAnsi="Times New Roman" w:cs="Times New Roman"/>
-          <w:sz w:val="24"/>
-          <w:szCs w:val="24"/>
-        </w:rPr>
-        <w:t xml:space="preserve"> </w:t>
-      </w:r>
-      <w:r>
-        <w:rPr>
-          <w:rFonts w:ascii="Times New Roman" w:eastAsia="Times New Roman" w:hAnsi="Times New Roman" w:cs="Times New Roman"/>
-          <w:sz w:val="24"/>
-          <w:szCs w:val="24"/>
-        </w:rPr>
-        <w:t>MR-320, MR-355,</w:t>
-      </w:r>
-      <w:r>
-        <w:rPr>
-          <w:rFonts w:ascii="Times New Roman" w:eastAsia="Times New Roman" w:hAnsi="Times New Roman" w:cs="Times New Roman"/>
-          <w:sz w:val="24"/>
-          <w:szCs w:val="24"/>
-        </w:rPr>
-        <w:t xml:space="preserve"> </w:t>
-      </w:r>
-      <w:r>
-        <w:rPr>
-          <w:rFonts w:ascii="Times New Roman" w:eastAsia="Times New Roman" w:hAnsi="Times New Roman" w:cs="Times New Roman"/>
-          <w:sz w:val="24"/>
-          <w:szCs w:val="24"/>
-        </w:rPr>
-        <w:t>MR-390</w:t>
-      </w:r>
-      <w:r>
-        <w:rPr>
-          <w:rFonts w:ascii="Times New Roman" w:eastAsia="Times New Roman" w:hAnsi="Times New Roman" w:cs="Times New Roman"/>
-          <w:sz w:val="24"/>
-          <w:szCs w:val="24"/>
-        </w:rPr>
-        <w:t xml:space="preserve">, </w:t>
-      </w:r>
-      <w:r>
-        <w:rPr>
-          <w:rFonts w:ascii="Times New Roman" w:eastAsia="Times New Roman" w:hAnsi="Times New Roman" w:cs="Times New Roman"/>
-          <w:sz w:val="24"/>
-          <w:szCs w:val="24"/>
-        </w:rPr>
-        <w:t>MR-410</w:t>
-      </w:r>
-      <w:r>
-        <w:rPr>
-          <w:rFonts w:ascii="Times New Roman" w:eastAsia="Times New Roman" w:hAnsi="Times New Roman" w:cs="Times New Roman"/>
-          <w:sz w:val="24"/>
-          <w:szCs w:val="24"/>
-        </w:rPr>
-        <w:t xml:space="preserve">, </w:t>
-      </w:r>
-      <w:r>
-        <w:rPr>
-          <w:rFonts w:ascii="Times New Roman" w:eastAsia="Times New Roman" w:hAnsi="Times New Roman" w:cs="Times New Roman"/>
-          <w:sz w:val="24"/>
-          <w:szCs w:val="24"/>
-        </w:rPr>
-        <w:t>MR-500</w:t>
-      </w:r>
-      <w:r>
-        <w:rPr>
-          <w:rFonts w:ascii="Times New Roman" w:eastAsia="Times New Roman" w:hAnsi="Times New Roman" w:cs="Times New Roman"/>
-          <w:sz w:val="24"/>
-          <w:szCs w:val="24"/>
-        </w:rPr>
-        <w:t>,</w:t>
-      </w:r>
-      <w:r>
-        <w:rPr>
-          <w:rFonts w:ascii="Times New Roman" w:eastAsia="Times New Roman" w:hAnsi="Times New Roman" w:cs="Times New Roman"/>
-          <w:sz w:val="24"/>
-          <w:szCs w:val="24"/>
-        </w:rPr>
-        <w:t xml:space="preserve"> </w:t>
-      </w:r>
-      <w:r>
-        <w:rPr>
-          <w:rFonts w:ascii="Times New Roman" w:eastAsia="Times New Roman" w:hAnsi="Times New Roman" w:cs="Times New Roman"/>
-          <w:sz w:val="24"/>
-          <w:szCs w:val="24"/>
-        </w:rPr>
-        <w:t xml:space="preserve">MR-586, </w:t>
-      </w:r>
-      <w:r>
-        <w:rPr>
-          <w:rFonts w:ascii="Times New Roman" w:eastAsia="Times New Roman" w:hAnsi="Times New Roman" w:cs="Times New Roman"/>
-          <w:sz w:val="24"/>
-          <w:szCs w:val="24"/>
-        </w:rPr>
-        <w:t>MR-650</w:t>
-      </w:r>
-      <w:r>
-        <w:rPr>
-          <w:rFonts w:ascii="Times New Roman" w:eastAsia="Times New Roman" w:hAnsi="Times New Roman" w:cs="Times New Roman"/>
-          <w:sz w:val="24"/>
-          <w:szCs w:val="24"/>
-        </w:rPr>
-        <w:t xml:space="preserve">, </w:t>
+        <w:t xml:space="preserve">MR-390, </w:t>
+      </w:r>
+      <w:r>
+        <w:rPr>
+          <w:rFonts w:ascii="Times New Roman" w:eastAsia="Times New Roman" w:hAnsi="Times New Roman" w:cs="Times New Roman"/>
+          <w:sz w:val="24"/>
+          <w:szCs w:val="24"/>
+        </w:rPr>
+        <w:t>MR-410, MR-500,</w:t>
+      </w:r>
+      <w:r>
+        <w:rPr>
+          <w:rFonts w:ascii="Times New Roman" w:eastAsia="Times New Roman" w:hAnsi="Times New Roman" w:cs="Times New Roman"/>
+          <w:sz w:val="24"/>
+          <w:szCs w:val="24"/>
+        </w:rPr>
+        <w:t xml:space="preserve"> MR-586, </w:t>
+      </w:r>
+      <w:r>
+        <w:rPr>
+          <w:rFonts w:ascii="Times New Roman" w:eastAsia="Times New Roman" w:hAnsi="Times New Roman" w:cs="Times New Roman"/>
+          <w:sz w:val="24"/>
+          <w:szCs w:val="24"/>
+        </w:rPr>
+        <w:t xml:space="preserve">MR-650, </w:t>
       </w:r>
       <w:r>
         <w:rPr>
@@ -3663,7 +3942,31 @@
           <w:sz w:val="24"/>
           <w:szCs w:val="24"/>
         </w:rPr>
-        <w:t>Traffic Infractions and their Violation Codes</w:t>
+        <w:t xml:space="preserve">Traffic Infractions </w:t>
+      </w:r>
+      <w:r>
+        <w:rPr>
+          <w:rFonts w:ascii="Times New Roman" w:eastAsia="Times New Roman" w:hAnsi="Times New Roman" w:cs="Times New Roman"/>
+          <w:b/>
+          <w:bCs/>
+          <w:i/>
+          <w:iCs/>
+          <w:sz w:val="24"/>
+          <w:szCs w:val="24"/>
+        </w:rPr>
+        <w:t>and Their Specific Charge</w:t>
+      </w:r>
+      <w:r>
+        <w:rPr>
+          <w:rFonts w:ascii="Times New Roman" w:eastAsia="Times New Roman" w:hAnsi="Times New Roman" w:cs="Times New Roman"/>
+          <w:b/>
+          <w:bCs/>
+          <w:i/>
+          <w:iCs/>
+          <w:sz w:val="24"/>
+          <w:szCs w:val="24"/>
+        </w:rPr>
+        <w:t>s</w:t>
       </w:r>
     </w:p>
     <w:p>
@@ -3788,7 +4091,23 @@
           <w:sz w:val="24"/>
           <w:szCs w:val="24"/>
         </w:rPr>
-        <w:t xml:space="preserve"> unique entries, which limits the column’s ability to be used as a </w:t>
+        <w:t xml:space="preserve"> unique entries, which limits the column’s ability to be used as a</w:t>
+      </w:r>
+      <w:r>
+        <w:rPr>
+          <w:rFonts w:ascii="Times New Roman" w:eastAsia="Times New Roman" w:hAnsi="Times New Roman" w:cs="Times New Roman"/>
+          <w:sz w:val="24"/>
+          <w:szCs w:val="24"/>
+        </w:rPr>
+        <w:t xml:space="preserve"> categorical</w:t>
+      </w:r>
+      <w:r>
+        <w:rPr>
+          <w:rFonts w:ascii="Times New Roman" w:eastAsia="Times New Roman" w:hAnsi="Times New Roman" w:cs="Times New Roman"/>
+          <w:sz w:val="24"/>
+          <w:szCs w:val="24"/>
+        </w:rPr>
+        <w:t xml:space="preserve"> </w:t>
       </w:r>
       <w:r>
         <w:rPr>
@@ -3804,7 +4123,7 @@
           <w:sz w:val="24"/>
           <w:szCs w:val="24"/>
         </w:rPr>
-        <w:t xml:space="preserve"> in many machine learning algorithms. </w:t>
+        <w:t xml:space="preserve">. </w:t>
       </w:r>
       <w:r>
         <w:rPr>
@@ -3836,7 +4155,16 @@
           <w:sz w:val="24"/>
           <w:szCs w:val="24"/>
         </w:rPr>
-        <w:t xml:space="preserve"> number of predictive or inferential analyses, we generated a new feature—</w:t>
+        <w:t xml:space="preserve"> number of predictive or inferential analyses, we generated a </w:t>
+      </w:r>
+      <w:r>
+        <w:rPr>
+          <w:rFonts w:ascii="Times New Roman" w:eastAsia="Times New Roman" w:hAnsi="Times New Roman" w:cs="Times New Roman"/>
+          <w:sz w:val="24"/>
+          <w:szCs w:val="24"/>
+        </w:rPr>
+        <w:lastRenderedPageBreak/>
+        <w:t>new feature—</w:t>
       </w:r>
       <w:proofErr w:type="spellStart"/>
       <w:r>
@@ -3882,7 +4210,39 @@
           <w:sz w:val="24"/>
           <w:szCs w:val="24"/>
         </w:rPr>
-        <w:t xml:space="preserve"> the Title of </w:t>
+        <w:t xml:space="preserve"> the </w:t>
+      </w:r>
+      <w:r>
+        <w:rPr>
+          <w:rFonts w:ascii="Times New Roman" w:eastAsia="Times New Roman" w:hAnsi="Times New Roman" w:cs="Times New Roman"/>
+          <w:sz w:val="24"/>
+          <w:szCs w:val="24"/>
+        </w:rPr>
+        <w:t>t</w:t>
+      </w:r>
+      <w:r>
+        <w:rPr>
+          <w:rFonts w:ascii="Times New Roman" w:eastAsia="Times New Roman" w:hAnsi="Times New Roman" w:cs="Times New Roman"/>
+          <w:sz w:val="24"/>
+          <w:szCs w:val="24"/>
+        </w:rPr>
+        <w:t xml:space="preserve">itle </w:t>
+      </w:r>
+      <w:r>
+        <w:rPr>
+          <w:rFonts w:ascii="Times New Roman" w:eastAsia="Times New Roman" w:hAnsi="Times New Roman" w:cs="Times New Roman"/>
+          <w:sz w:val="24"/>
+          <w:szCs w:val="24"/>
+        </w:rPr>
+        <w:t xml:space="preserve">and subtitle </w:t>
+      </w:r>
+      <w:r>
+        <w:rPr>
+          <w:rFonts w:ascii="Times New Roman" w:eastAsia="Times New Roman" w:hAnsi="Times New Roman" w:cs="Times New Roman"/>
+          <w:sz w:val="24"/>
+          <w:szCs w:val="24"/>
+        </w:rPr>
+        <w:t xml:space="preserve">of </w:t>
       </w:r>
       <w:r>
         <w:rPr>
@@ -3914,23 +4274,39 @@
           <w:sz w:val="24"/>
           <w:szCs w:val="24"/>
         </w:rPr>
-        <w:t>. From the example above, ‘</w:t>
-      </w:r>
-      <w:r>
-        <w:rPr>
-          <w:rFonts w:ascii="Times New Roman" w:eastAsia="Times New Roman" w:hAnsi="Times New Roman" w:cs="Times New Roman"/>
-          <w:sz w:val="24"/>
-          <w:szCs w:val="24"/>
-        </w:rPr>
-        <w:t>21-201(a1)’</w:t>
-      </w:r>
-      <w:r>
-        <w:rPr>
-          <w:rFonts w:ascii="Times New Roman" w:eastAsia="Times New Roman" w:hAnsi="Times New Roman" w:cs="Times New Roman"/>
-          <w:sz w:val="24"/>
-          <w:szCs w:val="24"/>
-        </w:rPr>
-        <w:t xml:space="preserve"> becomes ‘21’ in the</w:t>
+        <w:t xml:space="preserve">. From the example above, ‘21-201(a1)’ becomes </w:t>
+      </w:r>
+      <w:r>
+        <w:rPr>
+          <w:rFonts w:ascii="Times New Roman" w:eastAsia="Times New Roman" w:hAnsi="Times New Roman" w:cs="Times New Roman"/>
+          <w:sz w:val="24"/>
+          <w:szCs w:val="24"/>
+        </w:rPr>
+        <w:t>’</w:t>
+      </w:r>
+      <w:r>
+        <w:rPr>
+          <w:rFonts w:ascii="Times New Roman" w:eastAsia="Times New Roman" w:hAnsi="Times New Roman" w:cs="Times New Roman"/>
+          <w:sz w:val="24"/>
+          <w:szCs w:val="24"/>
+        </w:rPr>
+        <w:t>21</w:t>
+      </w:r>
+      <w:r>
+        <w:rPr>
+          <w:rFonts w:ascii="Times New Roman" w:eastAsia="Times New Roman" w:hAnsi="Times New Roman" w:cs="Times New Roman"/>
+          <w:sz w:val="24"/>
+          <w:szCs w:val="24"/>
+        </w:rPr>
+        <w:t>-1</w:t>
+      </w:r>
+      <w:r>
+        <w:rPr>
+          <w:rFonts w:ascii="Times New Roman" w:eastAsia="Times New Roman" w:hAnsi="Times New Roman" w:cs="Times New Roman"/>
+          <w:sz w:val="24"/>
+          <w:szCs w:val="24"/>
+        </w:rPr>
+        <w:t>’ in the</w:t>
       </w:r>
       <w:r>
         <w:rPr>
@@ -3951,7 +4327,6 @@
           <w:sz w:val="24"/>
           <w:szCs w:val="24"/>
         </w:rPr>
-        <w:lastRenderedPageBreak/>
         <w:t>ShortCharge</w:t>
       </w:r>
       <w:proofErr w:type="spellEnd"/>
@@ -3969,7 +4344,47 @@
           <w:sz w:val="24"/>
           <w:szCs w:val="24"/>
         </w:rPr>
-        <w:t>Vehicle Laws -- Rules of the Road</w:t>
+        <w:t xml:space="preserve">Vehicle Laws </w:t>
+      </w:r>
+      <w:r>
+        <w:rPr>
+          <w:rFonts w:ascii="Times New Roman" w:eastAsia="Times New Roman" w:hAnsi="Times New Roman" w:cs="Times New Roman"/>
+          <w:sz w:val="24"/>
+          <w:szCs w:val="24"/>
+        </w:rPr>
+        <w:t>–</w:t>
+      </w:r>
+      <w:r>
+        <w:rPr>
+          <w:rFonts w:ascii="Times New Roman" w:eastAsia="Times New Roman" w:hAnsi="Times New Roman" w:cs="Times New Roman"/>
+          <w:sz w:val="24"/>
+          <w:szCs w:val="24"/>
+        </w:rPr>
+        <w:t xml:space="preserve"> Rules</w:t>
+      </w:r>
+      <w:r>
+        <w:rPr>
+          <w:rFonts w:ascii="Times New Roman" w:eastAsia="Times New Roman" w:hAnsi="Times New Roman" w:cs="Times New Roman"/>
+          <w:sz w:val="24"/>
+          <w:szCs w:val="24"/>
+        </w:rPr>
+        <w:t xml:space="preserve"> </w:t>
+      </w:r>
+      <w:r>
+        <w:rPr>
+          <w:rFonts w:ascii="Times New Roman" w:eastAsia="Times New Roman" w:hAnsi="Times New Roman" w:cs="Times New Roman"/>
+          <w:sz w:val="24"/>
+          <w:szCs w:val="24"/>
+        </w:rPr>
+        <w:t>of the Road</w:t>
+      </w:r>
+      <w:r>
+        <w:rPr>
+          <w:rFonts w:ascii="Times New Roman" w:eastAsia="Times New Roman" w:hAnsi="Times New Roman" w:cs="Times New Roman"/>
+          <w:sz w:val="24"/>
+          <w:szCs w:val="24"/>
+        </w:rPr>
+        <w:t>—Traffic Signs, Signals, and Markings</w:t>
       </w:r>
       <w:r>
         <w:rPr>
@@ -3985,7 +4400,103 @@
           <w:sz w:val="24"/>
           <w:szCs w:val="24"/>
         </w:rPr>
-        <w:t xml:space="preserve"> While this may seem overly broad, consider that the new feature still has 20 unique levels.</w:t>
+        <w:t xml:space="preserve"> While this may seem overly broad, </w:t>
+      </w:r>
+      <w:r>
+        <w:rPr>
+          <w:rFonts w:ascii="Times New Roman" w:eastAsia="Times New Roman" w:hAnsi="Times New Roman" w:cs="Times New Roman"/>
+          <w:sz w:val="24"/>
+          <w:szCs w:val="24"/>
+        </w:rPr>
+        <w:t xml:space="preserve">the resulting </w:t>
+      </w:r>
+      <w:r>
+        <w:rPr>
+          <w:rFonts w:ascii="Times New Roman" w:eastAsia="Times New Roman" w:hAnsi="Times New Roman" w:cs="Times New Roman"/>
+          <w:sz w:val="24"/>
+          <w:szCs w:val="24"/>
+        </w:rPr>
+        <w:t xml:space="preserve">feature still has </w:t>
+      </w:r>
+      <w:r>
+        <w:rPr>
+          <w:rFonts w:ascii="Times New Roman" w:eastAsia="Times New Roman" w:hAnsi="Times New Roman" w:cs="Times New Roman"/>
+          <w:sz w:val="24"/>
+          <w:szCs w:val="24"/>
+        </w:rPr>
+        <w:t>49</w:t>
+      </w:r>
+      <w:r>
+        <w:rPr>
+          <w:rFonts w:ascii="Times New Roman" w:eastAsia="Times New Roman" w:hAnsi="Times New Roman" w:cs="Times New Roman"/>
+          <w:sz w:val="24"/>
+          <w:szCs w:val="24"/>
+        </w:rPr>
+        <w:t xml:space="preserve"> unique levels.</w:t>
+      </w:r>
+      <w:r>
+        <w:rPr>
+          <w:rFonts w:ascii="Times New Roman" w:eastAsia="Times New Roman" w:hAnsi="Times New Roman" w:cs="Times New Roman"/>
+          <w:sz w:val="24"/>
+          <w:szCs w:val="24"/>
+        </w:rPr>
+        <w:t xml:space="preserve"> Note, during random forest modelling—where the maximum number of levels is 47—this feature was reduced to title only (i.e. ‘21’ or </w:t>
+      </w:r>
+      <w:r>
+        <w:rPr>
+          <w:rFonts w:ascii="Times New Roman" w:eastAsia="Times New Roman" w:hAnsi="Times New Roman" w:cs="Times New Roman"/>
+          <w:sz w:val="24"/>
+          <w:szCs w:val="24"/>
+        </w:rPr>
+        <w:t>‘</w:t>
+      </w:r>
+      <w:r>
+        <w:rPr>
+          <w:rFonts w:ascii="Times New Roman" w:eastAsia="Times New Roman" w:hAnsi="Times New Roman" w:cs="Times New Roman"/>
+          <w:sz w:val="24"/>
+          <w:szCs w:val="24"/>
+        </w:rPr>
+        <w:t xml:space="preserve">Vehicle Laws </w:t>
+      </w:r>
+      <w:r>
+        <w:rPr>
+          <w:rFonts w:ascii="Times New Roman" w:eastAsia="Times New Roman" w:hAnsi="Times New Roman" w:cs="Times New Roman"/>
+          <w:sz w:val="24"/>
+          <w:szCs w:val="24"/>
+        </w:rPr>
+        <w:t>–</w:t>
+      </w:r>
+      <w:r>
+        <w:rPr>
+          <w:rFonts w:ascii="Times New Roman" w:eastAsia="Times New Roman" w:hAnsi="Times New Roman" w:cs="Times New Roman"/>
+          <w:sz w:val="24"/>
+          <w:szCs w:val="24"/>
+        </w:rPr>
+        <w:t xml:space="preserve"> Rules</w:t>
+      </w:r>
+      <w:r>
+        <w:rPr>
+          <w:rFonts w:ascii="Times New Roman" w:eastAsia="Times New Roman" w:hAnsi="Times New Roman" w:cs="Times New Roman"/>
+          <w:sz w:val="24"/>
+          <w:szCs w:val="24"/>
+        </w:rPr>
+        <w:t xml:space="preserve"> </w:t>
+      </w:r>
+      <w:r>
+        <w:rPr>
+          <w:rFonts w:ascii="Times New Roman" w:eastAsia="Times New Roman" w:hAnsi="Times New Roman" w:cs="Times New Roman"/>
+          <w:sz w:val="24"/>
+          <w:szCs w:val="24"/>
+        </w:rPr>
+        <w:t>of the Road</w:t>
+      </w:r>
+      <w:r>
+        <w:rPr>
+          <w:rFonts w:ascii="Times New Roman" w:eastAsia="Times New Roman" w:hAnsi="Times New Roman" w:cs="Times New Roman"/>
+          <w:sz w:val="24"/>
+          <w:szCs w:val="24"/>
+        </w:rPr>
+        <w:t>’).</w:t>
       </w:r>
     </w:p>
     <w:p>
@@ -4115,15 +4626,47 @@
           <w:sz w:val="24"/>
           <w:szCs w:val="24"/>
         </w:rPr>
-        <w:t xml:space="preserve">These new features </w:t>
-      </w:r>
-      <w:r>
-        <w:rPr>
-          <w:rFonts w:ascii="Times New Roman" w:eastAsia="Times New Roman" w:hAnsi="Times New Roman" w:cs="Times New Roman"/>
-          <w:sz w:val="24"/>
-          <w:szCs w:val="24"/>
-        </w:rPr>
-        <w:t>indicated significant differences about the rate of citation-to-warning and, therefore, w</w:t>
+        <w:t>During exploratory data analysis, t</w:t>
+      </w:r>
+      <w:r>
+        <w:rPr>
+          <w:rFonts w:ascii="Times New Roman" w:eastAsia="Times New Roman" w:hAnsi="Times New Roman" w:cs="Times New Roman"/>
+          <w:sz w:val="24"/>
+          <w:szCs w:val="24"/>
+        </w:rPr>
+        <w:t xml:space="preserve">hese new features </w:t>
+      </w:r>
+      <w:r>
+        <w:rPr>
+          <w:rFonts w:ascii="Times New Roman" w:eastAsia="Times New Roman" w:hAnsi="Times New Roman" w:cs="Times New Roman"/>
+          <w:sz w:val="24"/>
+          <w:szCs w:val="24"/>
+        </w:rPr>
+        <w:t>had</w:t>
+      </w:r>
+      <w:r>
+        <w:rPr>
+          <w:rFonts w:ascii="Times New Roman" w:eastAsia="Times New Roman" w:hAnsi="Times New Roman" w:cs="Times New Roman"/>
+          <w:sz w:val="24"/>
+          <w:szCs w:val="24"/>
+        </w:rPr>
+        <w:t xml:space="preserve"> significant differences </w:t>
+      </w:r>
+      <w:r>
+        <w:rPr>
+          <w:rFonts w:ascii="Times New Roman" w:eastAsia="Times New Roman" w:hAnsi="Times New Roman" w:cs="Times New Roman"/>
+          <w:sz w:val="24"/>
+          <w:szCs w:val="24"/>
+        </w:rPr>
+        <w:t>regarding</w:t>
+      </w:r>
+      <w:r>
+        <w:rPr>
+          <w:rFonts w:ascii="Times New Roman" w:eastAsia="Times New Roman" w:hAnsi="Times New Roman" w:cs="Times New Roman"/>
+          <w:sz w:val="24"/>
+          <w:szCs w:val="24"/>
+        </w:rPr>
+        <w:t xml:space="preserve"> the rate of citation-to-warning and, therefore, w</w:t>
       </w:r>
       <w:r>
         <w:rPr>
@@ -4327,6 +4870,236 @@
         </w:rPr>
         <w:t xml:space="preserve">was present for multiple records. </w:t>
       </w:r>
+    </w:p>
+    <w:p>
+      <w:pPr>
+        <w:spacing w:line="480" w:lineRule="auto"/>
+        <w:rPr>
+          <w:rFonts w:ascii="Times New Roman" w:eastAsia="Times New Roman" w:hAnsi="Times New Roman" w:cs="Times New Roman"/>
+          <w:b/>
+          <w:bCs/>
+          <w:i/>
+          <w:iCs/>
+          <w:sz w:val="24"/>
+          <w:szCs w:val="24"/>
+        </w:rPr>
+      </w:pPr>
+      <w:r>
+        <w:rPr>
+          <w:rFonts w:ascii="Times New Roman" w:eastAsia="Times New Roman" w:hAnsi="Times New Roman" w:cs="Times New Roman"/>
+          <w:b/>
+          <w:bCs/>
+          <w:i/>
+          <w:iCs/>
+          <w:sz w:val="24"/>
+          <w:szCs w:val="24"/>
+        </w:rPr>
+        <w:t>Accounting for</w:t>
+      </w:r>
+      <w:r>
+        <w:rPr>
+          <w:rFonts w:ascii="Times New Roman" w:eastAsia="Times New Roman" w:hAnsi="Times New Roman" w:cs="Times New Roman"/>
+          <w:b/>
+          <w:bCs/>
+          <w:i/>
+          <w:iCs/>
+          <w:sz w:val="24"/>
+          <w:szCs w:val="24"/>
+        </w:rPr>
+        <w:t xml:space="preserve"> </w:t>
+      </w:r>
+      <w:r>
+        <w:rPr>
+          <w:rFonts w:ascii="Times New Roman" w:eastAsia="Times New Roman" w:hAnsi="Times New Roman" w:cs="Times New Roman"/>
+          <w:b/>
+          <w:bCs/>
+          <w:i/>
+          <w:iCs/>
+          <w:sz w:val="24"/>
+          <w:szCs w:val="24"/>
+        </w:rPr>
+        <w:t>the Effects of the Maryland, Virginia, and District of Columbia Area</w:t>
+      </w:r>
+    </w:p>
+    <w:p>
+      <w:pPr>
+        <w:spacing w:line="480" w:lineRule="auto"/>
+        <w:rPr>
+          <w:rFonts w:ascii="Times New Roman" w:eastAsia="Times New Roman" w:hAnsi="Times New Roman" w:cs="Times New Roman"/>
+          <w:sz w:val="24"/>
+          <w:szCs w:val="24"/>
+        </w:rPr>
+      </w:pPr>
+      <w:r>
+        <w:rPr>
+          <w:rFonts w:ascii="Times New Roman" w:eastAsia="Times New Roman" w:hAnsi="Times New Roman" w:cs="Times New Roman"/>
+          <w:sz w:val="24"/>
+          <w:szCs w:val="24"/>
+        </w:rPr>
+        <w:lastRenderedPageBreak/>
+        <w:tab/>
+        <w:t>While the original dataset provide</w:t>
+      </w:r>
+      <w:r>
+        <w:rPr>
+          <w:rFonts w:ascii="Times New Roman" w:eastAsia="Times New Roman" w:hAnsi="Times New Roman" w:cs="Times New Roman"/>
+          <w:sz w:val="24"/>
+          <w:szCs w:val="24"/>
+        </w:rPr>
+        <w:t>d a</w:t>
+      </w:r>
+      <w:r>
+        <w:rPr>
+          <w:rFonts w:ascii="Times New Roman" w:eastAsia="Times New Roman" w:hAnsi="Times New Roman" w:cs="Times New Roman"/>
+          <w:sz w:val="24"/>
+          <w:szCs w:val="24"/>
+        </w:rPr>
+        <w:t xml:space="preserve"> detailed </w:t>
+      </w:r>
+      <w:r>
+        <w:rPr>
+          <w:rFonts w:ascii="Times New Roman" w:eastAsia="Times New Roman" w:hAnsi="Times New Roman" w:cs="Times New Roman"/>
+          <w:sz w:val="24"/>
+          <w:szCs w:val="24"/>
+        </w:rPr>
+        <w:t>record</w:t>
+      </w:r>
+      <w:r>
+        <w:rPr>
+          <w:rFonts w:ascii="Times New Roman" w:eastAsia="Times New Roman" w:hAnsi="Times New Roman" w:cs="Times New Roman"/>
+          <w:sz w:val="24"/>
+          <w:szCs w:val="24"/>
+        </w:rPr>
+        <w:t xml:space="preserve"> about drivers</w:t>
+      </w:r>
+      <w:r>
+        <w:rPr>
+          <w:rFonts w:ascii="Times New Roman" w:eastAsia="Times New Roman" w:hAnsi="Times New Roman" w:cs="Times New Roman"/>
+          <w:sz w:val="24"/>
+          <w:szCs w:val="24"/>
+        </w:rPr>
+        <w:t xml:space="preserve"> (and their vehicles)</w:t>
+      </w:r>
+      <w:r>
+        <w:rPr>
+          <w:rFonts w:ascii="Times New Roman" w:eastAsia="Times New Roman" w:hAnsi="Times New Roman" w:cs="Times New Roman"/>
+          <w:sz w:val="24"/>
+          <w:szCs w:val="24"/>
+        </w:rPr>
+        <w:t xml:space="preserve"> to</w:t>
+      </w:r>
+      <w:r>
+        <w:rPr>
+          <w:rFonts w:ascii="Times New Roman" w:eastAsia="Times New Roman" w:hAnsi="Times New Roman" w:cs="Times New Roman"/>
+          <w:sz w:val="24"/>
+          <w:szCs w:val="24"/>
+        </w:rPr>
+        <w:t xml:space="preserve"> the </w:t>
+      </w:r>
+      <w:r>
+        <w:rPr>
+          <w:rFonts w:ascii="Times New Roman" w:eastAsia="Times New Roman" w:hAnsi="Times New Roman" w:cs="Times New Roman"/>
+          <w:sz w:val="24"/>
+          <w:szCs w:val="24"/>
+        </w:rPr>
+        <w:t xml:space="preserve">state-level, </w:t>
+      </w:r>
+      <w:r>
+        <w:rPr>
+          <w:rFonts w:ascii="Times New Roman" w:eastAsia="Times New Roman" w:hAnsi="Times New Roman" w:cs="Times New Roman"/>
+          <w:sz w:val="24"/>
+          <w:szCs w:val="24"/>
+        </w:rPr>
+        <w:t xml:space="preserve">the number of factors was </w:t>
+      </w:r>
+      <w:r>
+        <w:rPr>
+          <w:rFonts w:ascii="Times New Roman" w:eastAsia="Times New Roman" w:hAnsi="Times New Roman" w:cs="Times New Roman"/>
+          <w:sz w:val="24"/>
+          <w:szCs w:val="24"/>
+        </w:rPr>
+        <w:t xml:space="preserve">simply </w:t>
+      </w:r>
+      <w:r>
+        <w:rPr>
+          <w:rFonts w:ascii="Times New Roman" w:eastAsia="Times New Roman" w:hAnsi="Times New Roman" w:cs="Times New Roman"/>
+          <w:sz w:val="24"/>
+          <w:szCs w:val="24"/>
+        </w:rPr>
+        <w:t>too great</w:t>
+      </w:r>
+      <w:r>
+        <w:rPr>
+          <w:rFonts w:ascii="Times New Roman" w:eastAsia="Times New Roman" w:hAnsi="Times New Roman" w:cs="Times New Roman"/>
+          <w:sz w:val="24"/>
+          <w:szCs w:val="24"/>
+        </w:rPr>
+        <w:t xml:space="preserve">. </w:t>
+      </w:r>
+      <w:r>
+        <w:rPr>
+          <w:rFonts w:ascii="Times New Roman" w:eastAsia="Times New Roman" w:hAnsi="Times New Roman" w:cs="Times New Roman"/>
+          <w:sz w:val="24"/>
+          <w:szCs w:val="24"/>
+        </w:rPr>
+        <w:t xml:space="preserve">As a result, </w:t>
+      </w:r>
+      <w:r>
+        <w:rPr>
+          <w:rFonts w:ascii="Times New Roman" w:eastAsia="Times New Roman" w:hAnsi="Times New Roman" w:cs="Times New Roman"/>
+          <w:i/>
+          <w:iCs/>
+          <w:sz w:val="24"/>
+          <w:szCs w:val="24"/>
+        </w:rPr>
+        <w:t>State</w:t>
+      </w:r>
+      <w:r>
+        <w:rPr>
+          <w:rFonts w:ascii="Times New Roman" w:eastAsia="Times New Roman" w:hAnsi="Times New Roman" w:cs="Times New Roman"/>
+          <w:sz w:val="24"/>
+          <w:szCs w:val="24"/>
+        </w:rPr>
+        <w:t xml:space="preserve"> and </w:t>
+      </w:r>
+      <w:proofErr w:type="spellStart"/>
+      <w:r>
+        <w:rPr>
+          <w:rFonts w:ascii="Times New Roman" w:eastAsia="Times New Roman" w:hAnsi="Times New Roman" w:cs="Times New Roman"/>
+          <w:i/>
+          <w:iCs/>
+          <w:sz w:val="24"/>
+          <w:szCs w:val="24"/>
+        </w:rPr>
+        <w:t>DL.State</w:t>
+      </w:r>
+      <w:proofErr w:type="spellEnd"/>
+      <w:r>
+        <w:rPr>
+          <w:rFonts w:ascii="Times New Roman" w:eastAsia="Times New Roman" w:hAnsi="Times New Roman" w:cs="Times New Roman"/>
+          <w:sz w:val="24"/>
+          <w:szCs w:val="24"/>
+        </w:rPr>
+        <w:t xml:space="preserve"> were transformed to indicate whether the driver, or vehicle, was from the </w:t>
+      </w:r>
+      <w:r>
+        <w:rPr>
+          <w:rFonts w:ascii="Times New Roman" w:eastAsia="Times New Roman" w:hAnsi="Times New Roman" w:cs="Times New Roman"/>
+          <w:sz w:val="24"/>
+          <w:szCs w:val="24"/>
+        </w:rPr>
+        <w:t xml:space="preserve">Maryland, Virginia, or </w:t>
+      </w:r>
+      <w:r>
+        <w:rPr>
+          <w:rFonts w:ascii="Times New Roman" w:eastAsia="Times New Roman" w:hAnsi="Times New Roman" w:cs="Times New Roman"/>
+          <w:sz w:val="24"/>
+          <w:szCs w:val="24"/>
+        </w:rPr>
+        <w:t xml:space="preserve">Washington D.C.-- this new feature consists of a two-level factor comprised of ‘DMV’ or ‘Other.’ </w:t>
+      </w:r>
+      <w:bookmarkStart w:id="2" w:name="_GoBack"/>
+      <w:bookmarkEnd w:id="2"/>
     </w:p>
     <w:p>
       <w:pPr>
@@ -4487,7 +5260,6 @@
           <w:szCs w:val="24"/>
           <w:highlight w:val="white"/>
         </w:rPr>
-        <w:lastRenderedPageBreak/>
         <w:t>Conclusions</w:t>
       </w:r>
     </w:p>
@@ -10744,6 +11516,7 @@
   <w:style w:type="character" w:default="1" w:styleId="DefaultParagraphFont">
     <w:name w:val="Default Paragraph Font"/>
     <w:uiPriority w:val="1"/>
+    <w:semiHidden/>
     <w:unhideWhenUsed/>
   </w:style>
   <w:style w:type="table" w:default="1" w:styleId="TableNormal">
@@ -11041,6 +11814,86 @@
     <w:tcPr>
       <w:shd w:val="clear" w:color="auto" w:fill="FFFFFF"/>
     </w:tcPr>
+  </w:style>
+  <w:style w:type="table" w:styleId="PlainTable2">
+    <w:name w:val="Plain Table 2"/>
+    <w:basedOn w:val="TableNormal"/>
+    <w:uiPriority w:val="42"/>
+    <w:rsid w:val="00CA79B4"/>
+    <w:pPr>
+      <w:spacing w:line="240" w:lineRule="auto"/>
+    </w:pPr>
+    <w:tblPr>
+      <w:tblStyleRowBandSize w:val="1"/>
+      <w:tblStyleColBandSize w:val="1"/>
+      <w:tblBorders>
+        <w:top w:val="single" w:sz="4" w:space="0" w:color="7F7F7F" w:themeColor="text1" w:themeTint="80"/>
+        <w:bottom w:val="single" w:sz="4" w:space="0" w:color="7F7F7F" w:themeColor="text1" w:themeTint="80"/>
+      </w:tblBorders>
+    </w:tblPr>
+    <w:tblStylePr w:type="firstRow">
+      <w:rPr>
+        <w:b/>
+        <w:bCs/>
+      </w:rPr>
+      <w:tblPr/>
+      <w:tcPr>
+        <w:tcBorders>
+          <w:bottom w:val="single" w:sz="4" w:space="0" w:color="7F7F7F" w:themeColor="text1" w:themeTint="80"/>
+        </w:tcBorders>
+      </w:tcPr>
+    </w:tblStylePr>
+    <w:tblStylePr w:type="lastRow">
+      <w:rPr>
+        <w:b/>
+        <w:bCs/>
+      </w:rPr>
+      <w:tblPr/>
+      <w:tcPr>
+        <w:tcBorders>
+          <w:top w:val="single" w:sz="4" w:space="0" w:color="7F7F7F" w:themeColor="text1" w:themeTint="80"/>
+        </w:tcBorders>
+      </w:tcPr>
+    </w:tblStylePr>
+    <w:tblStylePr w:type="firstCol">
+      <w:rPr>
+        <w:b/>
+        <w:bCs/>
+      </w:rPr>
+    </w:tblStylePr>
+    <w:tblStylePr w:type="lastCol">
+      <w:rPr>
+        <w:b/>
+        <w:bCs/>
+      </w:rPr>
+    </w:tblStylePr>
+    <w:tblStylePr w:type="band1Vert">
+      <w:tblPr/>
+      <w:tcPr>
+        <w:tcBorders>
+          <w:left w:val="single" w:sz="4" w:space="0" w:color="7F7F7F" w:themeColor="text1" w:themeTint="80"/>
+          <w:right w:val="single" w:sz="4" w:space="0" w:color="7F7F7F" w:themeColor="text1" w:themeTint="80"/>
+        </w:tcBorders>
+      </w:tcPr>
+    </w:tblStylePr>
+    <w:tblStylePr w:type="band2Vert">
+      <w:tblPr/>
+      <w:tcPr>
+        <w:tcBorders>
+          <w:left w:val="single" w:sz="4" w:space="0" w:color="7F7F7F" w:themeColor="text1" w:themeTint="80"/>
+          <w:right w:val="single" w:sz="4" w:space="0" w:color="7F7F7F" w:themeColor="text1" w:themeTint="80"/>
+        </w:tcBorders>
+      </w:tcPr>
+    </w:tblStylePr>
+    <w:tblStylePr w:type="band1Horz">
+      <w:tblPr/>
+      <w:tcPr>
+        <w:tcBorders>
+          <w:top w:val="single" w:sz="4" w:space="0" w:color="7F7F7F" w:themeColor="text1" w:themeTint="80"/>
+          <w:bottom w:val="single" w:sz="4" w:space="0" w:color="7F7F7F" w:themeColor="text1" w:themeTint="80"/>
+        </w:tcBorders>
+      </w:tcPr>
+    </w:tblStylePr>
   </w:style>
 </w:styles>
 </file>
@@ -11385,7 +12238,7 @@
 </file>
 
 <file path=customXml/itemProps2.xml><?xml version="1.0" encoding="utf-8"?>
-<ds:datastoreItem xmlns:ds="http://schemas.openxmlformats.org/officeDocument/2006/customXml" ds:itemID="{227A2E8A-F602-4021-9A3D-3E863827725A}">
+<ds:datastoreItem xmlns:ds="http://schemas.openxmlformats.org/officeDocument/2006/customXml" ds:itemID="{451D6AF6-4155-49BD-8C82-C35AB1260C5D}">
   <ds:schemaRefs>
     <ds:schemaRef ds:uri="http://schemas.openxmlformats.org/officeDocument/2006/bibliography"/>
   </ds:schemaRefs>

</xml_diff>

<commit_message>
Intro & Background Complete
</commit_message>
<xml_diff>
--- a/ANLY512_ProjectPaper_Working.docx
+++ b/ANLY512_ProjectPaper_Working.docx
@@ -56,7 +56,15 @@
           <w:sz w:val="24"/>
           <w:szCs w:val="24"/>
         </w:rPr>
-        <w:t xml:space="preserve">Montgomery County Traffic Violations Data: </w:t>
+        <w:t>Traffic Violations</w:t>
+      </w:r>
+      <w:r>
+        <w:rPr>
+          <w:rFonts w:ascii="Times New Roman" w:eastAsia="Times New Roman" w:hAnsi="Times New Roman" w:cs="Times New Roman"/>
+          <w:sz w:val="24"/>
+          <w:szCs w:val="24"/>
+        </w:rPr>
+        <w:t xml:space="preserve">: </w:t>
       </w:r>
     </w:p>
     <w:p>
@@ -75,7 +83,7 @@
           <w:sz w:val="24"/>
           <w:szCs w:val="24"/>
         </w:rPr>
-        <w:t>An Exploratory and Predictive Study</w:t>
+        <w:t>An Exploratory and Predictive Look at Traffic Incidents in Montgomery County, Maryland</w:t>
       </w:r>
     </w:p>
     <w:p>
@@ -143,54 +151,36 @@
     <w:p>
       <w:pPr>
         <w:spacing w:line="480" w:lineRule="auto"/>
-        <w:rPr>
-          <w:rFonts w:ascii="Times New Roman" w:eastAsia="Times New Roman" w:hAnsi="Times New Roman" w:cs="Times New Roman"/>
-          <w:b/>
-          <w:sz w:val="28"/>
-          <w:szCs w:val="28"/>
+        <w:jc w:val="center"/>
+        <w:rPr>
+          <w:rFonts w:ascii="Times New Roman" w:eastAsia="Times New Roman" w:hAnsi="Times New Roman" w:cs="Times New Roman"/>
+          <w:sz w:val="24"/>
+          <w:szCs w:val="24"/>
         </w:rPr>
       </w:pPr>
       <w:r>
-        <w:br w:type="page"/>
-      </w:r>
-    </w:p>
-    <w:p>
-      <w:pPr>
-        <w:spacing w:line="480" w:lineRule="auto"/>
-        <w:rPr>
-          <w:rFonts w:ascii="Times New Roman" w:eastAsia="Times New Roman" w:hAnsi="Times New Roman" w:cs="Times New Roman"/>
-          <w:sz w:val="24"/>
-          <w:szCs w:val="24"/>
-        </w:rPr>
-      </w:pPr>
-      <w:r>
-        <w:rPr>
-          <w:rFonts w:ascii="Times New Roman" w:eastAsia="Times New Roman" w:hAnsi="Times New Roman" w:cs="Times New Roman"/>
-          <w:sz w:val="24"/>
-          <w:szCs w:val="24"/>
-        </w:rPr>
-        <w:lastRenderedPageBreak/>
-        <w:t>Montgomery County Traffic Violations Data: An Exploratory and Predictive Study</w:t>
-      </w:r>
-    </w:p>
-    <w:p>
-      <w:pPr>
-        <w:spacing w:line="480" w:lineRule="auto"/>
-        <w:jc w:val="both"/>
-        <w:rPr>
-          <w:rFonts w:ascii="Times New Roman" w:eastAsia="Times New Roman" w:hAnsi="Times New Roman" w:cs="Times New Roman"/>
-          <w:sz w:val="24"/>
-          <w:szCs w:val="24"/>
-        </w:rPr>
-      </w:pPr>
-      <w:r>
-        <w:rPr>
-          <w:rFonts w:ascii="Times New Roman" w:eastAsia="Times New Roman" w:hAnsi="Times New Roman" w:cs="Times New Roman"/>
-          <w:sz w:val="24"/>
-          <w:szCs w:val="24"/>
-          <w:highlight w:val="cyan"/>
-        </w:rPr>
-        <w:t>Abstract—To Be Written</w:t>
+        <w:rPr>
+          <w:rFonts w:ascii="Times New Roman" w:eastAsia="Times New Roman" w:hAnsi="Times New Roman" w:cs="Times New Roman"/>
+          <w:sz w:val="24"/>
+          <w:szCs w:val="24"/>
+        </w:rPr>
+        <w:t xml:space="preserve">Analytics 512: </w:t>
+      </w:r>
+      <w:r>
+        <w:rPr>
+          <w:rFonts w:ascii="Times New Roman" w:eastAsia="Times New Roman" w:hAnsi="Times New Roman" w:cs="Times New Roman"/>
+          <w:sz w:val="24"/>
+          <w:szCs w:val="24"/>
+        </w:rPr>
+        <w:t>Statistical</w:t>
+      </w:r>
+      <w:r>
+        <w:rPr>
+          <w:rFonts w:ascii="Times New Roman" w:eastAsia="Times New Roman" w:hAnsi="Times New Roman" w:cs="Times New Roman"/>
+          <w:sz w:val="24"/>
+          <w:szCs w:val="24"/>
+        </w:rPr>
+        <w:t xml:space="preserve"> Learning</w:t>
       </w:r>
     </w:p>
     <w:p>
@@ -199,7 +189,6 @@
         <w:jc w:val="center"/>
         <w:rPr>
           <w:rFonts w:ascii="Times New Roman" w:eastAsia="Times New Roman" w:hAnsi="Times New Roman" w:cs="Times New Roman"/>
-          <w:b/>
           <w:sz w:val="24"/>
           <w:szCs w:val="24"/>
         </w:rPr>
@@ -207,30 +196,36 @@
       <w:r>
         <w:rPr>
           <w:rFonts w:ascii="Times New Roman" w:eastAsia="Times New Roman" w:hAnsi="Times New Roman" w:cs="Times New Roman"/>
-          <w:b/>
-          <w:sz w:val="24"/>
-          <w:szCs w:val="24"/>
-        </w:rPr>
-        <w:t>Background</w:t>
-      </w:r>
-    </w:p>
-    <w:p>
-      <w:pPr>
-        <w:spacing w:line="480" w:lineRule="auto"/>
-        <w:rPr>
-          <w:rFonts w:ascii="Times New Roman" w:eastAsia="Times New Roman" w:hAnsi="Times New Roman" w:cs="Times New Roman"/>
-          <w:sz w:val="24"/>
-          <w:szCs w:val="24"/>
-        </w:rPr>
-      </w:pPr>
-      <w:r>
-        <w:rPr>
-          <w:rFonts w:ascii="Times New Roman" w:eastAsia="Times New Roman" w:hAnsi="Times New Roman" w:cs="Times New Roman"/>
-          <w:sz w:val="24"/>
-          <w:szCs w:val="24"/>
-          <w:highlight w:val="cyan"/>
-        </w:rPr>
-        <w:t>To be Written</w:t>
+          <w:sz w:val="24"/>
+          <w:szCs w:val="24"/>
+        </w:rPr>
+        <w:t xml:space="preserve">Dr. </w:t>
+      </w:r>
+      <w:proofErr w:type="spellStart"/>
+      <w:r>
+        <w:rPr>
+          <w:rFonts w:ascii="Times New Roman" w:eastAsia="Times New Roman" w:hAnsi="Times New Roman" w:cs="Times New Roman"/>
+          <w:sz w:val="24"/>
+          <w:szCs w:val="24"/>
+        </w:rPr>
+        <w:t>Purna</w:t>
+      </w:r>
+      <w:proofErr w:type="spellEnd"/>
+      <w:r>
+        <w:rPr>
+          <w:rFonts w:ascii="Times New Roman" w:eastAsia="Times New Roman" w:hAnsi="Times New Roman" w:cs="Times New Roman"/>
+          <w:sz w:val="24"/>
+          <w:szCs w:val="24"/>
+        </w:rPr>
+        <w:t xml:space="preserve"> Gamage</w:t>
+      </w:r>
+      <w:r>
+        <w:rPr>
+          <w:rFonts w:ascii="Times New Roman" w:eastAsia="Times New Roman" w:hAnsi="Times New Roman" w:cs="Times New Roman"/>
+          <w:sz w:val="24"/>
+          <w:szCs w:val="24"/>
+        </w:rPr>
+        <w:t xml:space="preserve"> &amp; Dr. Keegan Hines</w:t>
       </w:r>
     </w:p>
     <w:p>
@@ -239,7 +234,6 @@
         <w:jc w:val="center"/>
         <w:rPr>
           <w:rFonts w:ascii="Times New Roman" w:eastAsia="Times New Roman" w:hAnsi="Times New Roman" w:cs="Times New Roman"/>
-          <w:b/>
           <w:sz w:val="24"/>
           <w:szCs w:val="24"/>
         </w:rPr>
@@ -247,11 +241,10 @@
       <w:r>
         <w:rPr>
           <w:rFonts w:ascii="Times New Roman" w:eastAsia="Times New Roman" w:hAnsi="Times New Roman" w:cs="Times New Roman"/>
-          <w:b/>
-          <w:sz w:val="24"/>
-          <w:szCs w:val="24"/>
-        </w:rPr>
-        <w:t>The Data</w:t>
+          <w:sz w:val="24"/>
+          <w:szCs w:val="24"/>
+        </w:rPr>
+        <w:t>30 April 2020</w:t>
       </w:r>
     </w:p>
     <w:p>
@@ -260,41 +253,21 @@
         <w:rPr>
           <w:rFonts w:ascii="Times New Roman" w:eastAsia="Times New Roman" w:hAnsi="Times New Roman" w:cs="Times New Roman"/>
           <w:b/>
-          <w:sz w:val="24"/>
-          <w:szCs w:val="24"/>
+          <w:sz w:val="28"/>
+          <w:szCs w:val="28"/>
         </w:rPr>
       </w:pPr>
       <w:r>
         <w:rPr>
-          <w:rFonts w:ascii="Times New Roman" w:eastAsia="Times New Roman" w:hAnsi="Times New Roman" w:cs="Times New Roman"/>
-          <w:b/>
-          <w:sz w:val="24"/>
-          <w:szCs w:val="24"/>
-        </w:rPr>
-        <w:t xml:space="preserve">The </w:t>
-      </w:r>
-      <w:r>
-        <w:rPr>
-          <w:rFonts w:ascii="Times New Roman" w:eastAsia="Times New Roman" w:hAnsi="Times New Roman" w:cs="Times New Roman"/>
-          <w:b/>
-          <w:sz w:val="24"/>
-          <w:szCs w:val="24"/>
-        </w:rPr>
-        <w:t xml:space="preserve">Raw </w:t>
-      </w:r>
-      <w:r>
-        <w:rPr>
-          <w:rFonts w:ascii="Times New Roman" w:eastAsia="Times New Roman" w:hAnsi="Times New Roman" w:cs="Times New Roman"/>
-          <w:b/>
-          <w:sz w:val="24"/>
-          <w:szCs w:val="24"/>
-        </w:rPr>
-        <w:t>Data</w:t>
+          <w:rFonts w:ascii="Times New Roman" w:hAnsi="Times New Roman" w:cs="Times New Roman"/>
+        </w:rPr>
+        <w:br w:type="page"/>
       </w:r>
     </w:p>
     <w:p>
       <w:pPr>
         <w:spacing w:line="480" w:lineRule="auto"/>
+        <w:ind w:firstLine="720"/>
         <w:rPr>
           <w:rFonts w:ascii="Times New Roman" w:eastAsia="Times New Roman" w:hAnsi="Times New Roman" w:cs="Times New Roman"/>
           <w:bCs/>
@@ -305,92 +278,48 @@
       <w:r>
         <w:rPr>
           <w:rFonts w:ascii="Times New Roman" w:eastAsia="Times New Roman" w:hAnsi="Times New Roman" w:cs="Times New Roman"/>
-          <w:b/>
-          <w:sz w:val="24"/>
-          <w:szCs w:val="24"/>
-        </w:rPr>
-        <w:tab/>
-      </w:r>
-      <w:r>
-        <w:rPr>
-          <w:rFonts w:ascii="Times New Roman" w:eastAsia="Times New Roman" w:hAnsi="Times New Roman" w:cs="Times New Roman"/>
-          <w:bCs/>
-          <w:sz w:val="24"/>
-          <w:szCs w:val="24"/>
-        </w:rPr>
-        <w:t>The</w:t>
-      </w:r>
-      <w:r>
-        <w:rPr>
-          <w:rFonts w:ascii="Times New Roman" w:eastAsia="Times New Roman" w:hAnsi="Times New Roman" w:cs="Times New Roman"/>
-          <w:bCs/>
-          <w:sz w:val="24"/>
-          <w:szCs w:val="24"/>
-        </w:rPr>
-        <w:t xml:space="preserve"> principal</w:t>
-      </w:r>
-      <w:r>
-        <w:rPr>
-          <w:rFonts w:ascii="Times New Roman" w:eastAsia="Times New Roman" w:hAnsi="Times New Roman" w:cs="Times New Roman"/>
-          <w:bCs/>
-          <w:sz w:val="24"/>
-          <w:szCs w:val="24"/>
-        </w:rPr>
-        <w:t xml:space="preserve"> data used in this research comes from the </w:t>
-      </w:r>
-      <w:r>
-        <w:rPr>
-          <w:rFonts w:ascii="Times New Roman" w:eastAsia="Times New Roman" w:hAnsi="Times New Roman" w:cs="Times New Roman"/>
-          <w:bCs/>
-          <w:sz w:val="24"/>
-          <w:szCs w:val="24"/>
-        </w:rPr>
-        <w:t>‘</w:t>
-      </w:r>
-      <w:r>
-        <w:rPr>
-          <w:rFonts w:ascii="Times New Roman" w:eastAsia="Times New Roman" w:hAnsi="Times New Roman" w:cs="Times New Roman"/>
-          <w:bCs/>
-          <w:sz w:val="24"/>
-          <w:szCs w:val="24"/>
-        </w:rPr>
-        <w:t>Traffic Violations</w:t>
-      </w:r>
-      <w:r>
-        <w:rPr>
-          <w:rFonts w:ascii="Times New Roman" w:eastAsia="Times New Roman" w:hAnsi="Times New Roman" w:cs="Times New Roman"/>
-          <w:bCs/>
-          <w:sz w:val="24"/>
-          <w:szCs w:val="24"/>
-        </w:rPr>
-        <w:t>’</w:t>
-      </w:r>
-      <w:r>
-        <w:rPr>
-          <w:rFonts w:ascii="Times New Roman" w:eastAsia="Times New Roman" w:hAnsi="Times New Roman" w:cs="Times New Roman"/>
-          <w:bCs/>
-          <w:sz w:val="24"/>
-          <w:szCs w:val="24"/>
-        </w:rPr>
-        <w:t xml:space="preserve"> dataset, which is part of </w:t>
-      </w:r>
-      <w:r>
-        <w:rPr>
-          <w:rFonts w:ascii="Times New Roman" w:eastAsia="Times New Roman" w:hAnsi="Times New Roman" w:cs="Times New Roman"/>
-          <w:bCs/>
-          <w:sz w:val="24"/>
-          <w:szCs w:val="24"/>
-        </w:rPr>
-        <w:t>Montgomery County Maryland’s Digital Government Strategy</w:t>
-      </w:r>
-      <w:r>
-        <w:rPr>
-          <w:rFonts w:ascii="Times New Roman" w:eastAsia="Times New Roman" w:hAnsi="Times New Roman" w:cs="Times New Roman"/>
-          <w:bCs/>
-          <w:sz w:val="24"/>
-          <w:szCs w:val="24"/>
-        </w:rPr>
-        <w:t>.</w:t>
+          <w:bCs/>
+          <w:sz w:val="24"/>
+          <w:szCs w:val="24"/>
+        </w:rPr>
+        <w:lastRenderedPageBreak/>
+        <w:t>It happens to just about every</w:t>
+      </w:r>
+      <w:r>
+        <w:rPr>
+          <w:rFonts w:ascii="Times New Roman" w:eastAsia="Times New Roman" w:hAnsi="Times New Roman" w:cs="Times New Roman"/>
+          <w:bCs/>
+          <w:sz w:val="24"/>
+          <w:szCs w:val="24"/>
+        </w:rPr>
+        <w:t xml:space="preserve"> American </w:t>
+      </w:r>
+      <w:r>
+        <w:rPr>
+          <w:rFonts w:ascii="Times New Roman" w:eastAsia="Times New Roman" w:hAnsi="Times New Roman" w:cs="Times New Roman"/>
+          <w:bCs/>
+          <w:sz w:val="24"/>
+          <w:szCs w:val="24"/>
+        </w:rPr>
+        <w:t xml:space="preserve">over the course of their life; at some point they are stopped by the police for violating a rule </w:t>
+      </w:r>
+      <w:r>
+        <w:rPr>
+          <w:rFonts w:ascii="Times New Roman" w:eastAsia="Times New Roman" w:hAnsi="Times New Roman" w:cs="Times New Roman"/>
+          <w:bCs/>
+          <w:sz w:val="24"/>
+          <w:szCs w:val="24"/>
+        </w:rPr>
+        <w:t xml:space="preserve">(or rules) </w:t>
+      </w:r>
+      <w:r>
+        <w:rPr>
+          <w:rFonts w:ascii="Times New Roman" w:eastAsia="Times New Roman" w:hAnsi="Times New Roman" w:cs="Times New Roman"/>
+          <w:bCs/>
+          <w:sz w:val="24"/>
+          <w:szCs w:val="24"/>
+        </w:rPr>
+        <w:t>of the road. However, what happens after that point is largely up to the citing officer—does the driver get issued a citation or is he simply given a warning? Will the officer’s decision be based purely on the severity of the driver’s violation or do environmental factors</w:t>
       </w:r>
       <w:r>
         <w:rPr>
@@ -408,420 +337,250 @@
           <w:sz w:val="24"/>
           <w:szCs w:val="24"/>
         </w:rPr>
-        <w:t>This data</w:t>
-      </w:r>
-      <w:r>
-        <w:rPr>
-          <w:rFonts w:ascii="Times New Roman" w:eastAsia="Times New Roman" w:hAnsi="Times New Roman" w:cs="Times New Roman"/>
-          <w:bCs/>
-          <w:sz w:val="24"/>
-          <w:szCs w:val="24"/>
-        </w:rPr>
-        <w:t>set</w:t>
-      </w:r>
-      <w:r>
-        <w:rPr>
-          <w:rFonts w:ascii="Times New Roman" w:eastAsia="Times New Roman" w:hAnsi="Times New Roman" w:cs="Times New Roman"/>
-          <w:bCs/>
-          <w:sz w:val="24"/>
-          <w:szCs w:val="24"/>
-        </w:rPr>
-        <w:t xml:space="preserve"> contains information about every electronic traffic violation issued in Montgomery County, Maryland</w:t>
-      </w:r>
-      <w:r>
-        <w:rPr>
-          <w:rFonts w:ascii="Times New Roman" w:eastAsia="Times New Roman" w:hAnsi="Times New Roman" w:cs="Times New Roman"/>
-          <w:bCs/>
-          <w:sz w:val="24"/>
-          <w:szCs w:val="24"/>
-        </w:rPr>
-        <w:t xml:space="preserve"> from January 1, 2012 to March 4, 2020 (the date of collection for this study).</w:t>
-      </w:r>
-      <w:r>
-        <w:rPr>
-          <w:rFonts w:ascii="Times New Roman" w:eastAsia="Times New Roman" w:hAnsi="Times New Roman" w:cs="Times New Roman"/>
-          <w:bCs/>
-          <w:sz w:val="24"/>
-          <w:szCs w:val="24"/>
-        </w:rPr>
-        <w:t xml:space="preserve"> </w:t>
-      </w:r>
-      <w:r>
-        <w:rPr>
-          <w:rFonts w:ascii="Times New Roman" w:eastAsia="Times New Roman" w:hAnsi="Times New Roman" w:cs="Times New Roman"/>
-          <w:bCs/>
-          <w:sz w:val="24"/>
-          <w:szCs w:val="24"/>
-        </w:rPr>
-        <w:t>The datase</w:t>
-      </w:r>
-      <w:r>
-        <w:rPr>
-          <w:rFonts w:ascii="Times New Roman" w:eastAsia="Times New Roman" w:hAnsi="Times New Roman" w:cs="Times New Roman"/>
-          <w:bCs/>
-          <w:sz w:val="24"/>
-          <w:szCs w:val="24"/>
-        </w:rPr>
-        <w:t xml:space="preserve">t, </w:t>
-      </w:r>
-      <w:r>
-        <w:rPr>
-          <w:rFonts w:ascii="Times New Roman" w:eastAsia="Times New Roman" w:hAnsi="Times New Roman" w:cs="Times New Roman"/>
-          <w:bCs/>
-          <w:sz w:val="24"/>
-          <w:szCs w:val="24"/>
-        </w:rPr>
-        <w:t>in</w:t>
-      </w:r>
-      <w:r>
-        <w:rPr>
-          <w:rFonts w:ascii="Times New Roman" w:eastAsia="Times New Roman" w:hAnsi="Times New Roman" w:cs="Times New Roman"/>
-          <w:bCs/>
-          <w:sz w:val="24"/>
-          <w:szCs w:val="24"/>
-        </w:rPr>
-        <w:t xml:space="preserve"> </w:t>
-      </w:r>
-      <w:r>
-        <w:rPr>
-          <w:rFonts w:ascii="Times New Roman" w:eastAsia="Times New Roman" w:hAnsi="Times New Roman" w:cs="Times New Roman"/>
-          <w:bCs/>
-          <w:sz w:val="24"/>
-          <w:szCs w:val="24"/>
-        </w:rPr>
-        <w:t>its original form</w:t>
-      </w:r>
-      <w:r>
-        <w:rPr>
-          <w:rFonts w:ascii="Times New Roman" w:eastAsia="Times New Roman" w:hAnsi="Times New Roman" w:cs="Times New Roman"/>
-          <w:bCs/>
-          <w:sz w:val="24"/>
-          <w:szCs w:val="24"/>
-        </w:rPr>
-        <w:t>, contains</w:t>
-      </w:r>
-      <w:r>
-        <w:rPr>
-          <w:rFonts w:ascii="Times New Roman" w:eastAsia="Times New Roman" w:hAnsi="Times New Roman" w:cs="Times New Roman"/>
-          <w:bCs/>
-          <w:sz w:val="24"/>
-          <w:szCs w:val="24"/>
-        </w:rPr>
-        <w:t xml:space="preserve"> </w:t>
-      </w:r>
-      <w:r>
-        <w:rPr>
-          <w:rFonts w:ascii="Times New Roman" w:eastAsia="Times New Roman" w:hAnsi="Times New Roman" w:cs="Times New Roman"/>
-          <w:bCs/>
-          <w:sz w:val="24"/>
-          <w:szCs w:val="24"/>
-        </w:rPr>
-        <w:t xml:space="preserve">1.66 </w:t>
-      </w:r>
-      <w:r>
-        <w:rPr>
-          <w:rFonts w:ascii="Times New Roman" w:eastAsia="Times New Roman" w:hAnsi="Times New Roman" w:cs="Times New Roman"/>
-          <w:bCs/>
-          <w:sz w:val="24"/>
-          <w:szCs w:val="24"/>
-        </w:rPr>
-        <w:t>million</w:t>
-      </w:r>
-      <w:r>
-        <w:rPr>
-          <w:rFonts w:ascii="Times New Roman" w:eastAsia="Times New Roman" w:hAnsi="Times New Roman" w:cs="Times New Roman"/>
-          <w:bCs/>
-          <w:sz w:val="24"/>
-          <w:szCs w:val="24"/>
-        </w:rPr>
-        <w:t xml:space="preserve"> </w:t>
-      </w:r>
-      <w:r>
-        <w:rPr>
-          <w:rFonts w:ascii="Times New Roman" w:eastAsia="Times New Roman" w:hAnsi="Times New Roman" w:cs="Times New Roman"/>
-          <w:bCs/>
-          <w:sz w:val="24"/>
-          <w:szCs w:val="24"/>
-        </w:rPr>
-        <w:t xml:space="preserve">records spanning </w:t>
-      </w:r>
-      <w:r>
-        <w:rPr>
-          <w:rFonts w:ascii="Times New Roman" w:eastAsia="Times New Roman" w:hAnsi="Times New Roman" w:cs="Times New Roman"/>
-          <w:bCs/>
-          <w:sz w:val="24"/>
-          <w:szCs w:val="24"/>
-        </w:rPr>
-        <w:t>43 features</w:t>
-      </w:r>
-      <w:r>
-        <w:rPr>
-          <w:rFonts w:ascii="Times New Roman" w:eastAsia="Times New Roman" w:hAnsi="Times New Roman" w:cs="Times New Roman"/>
-          <w:bCs/>
-          <w:sz w:val="24"/>
-          <w:szCs w:val="24"/>
-        </w:rPr>
-        <w:t xml:space="preserve">—or more than 71 million individual data points. </w:t>
-      </w:r>
-      <w:r>
-        <w:rPr>
-          <w:rFonts w:ascii="Times New Roman" w:eastAsia="Times New Roman" w:hAnsi="Times New Roman" w:cs="Times New Roman"/>
-          <w:bCs/>
-          <w:sz w:val="24"/>
-          <w:szCs w:val="24"/>
-        </w:rPr>
-        <w:t xml:space="preserve">The features </w:t>
-      </w:r>
-      <w:r>
-        <w:rPr>
-          <w:rFonts w:ascii="Times New Roman" w:eastAsia="Times New Roman" w:hAnsi="Times New Roman" w:cs="Times New Roman"/>
-          <w:bCs/>
-          <w:sz w:val="24"/>
-          <w:szCs w:val="24"/>
-        </w:rPr>
-        <w:t>include</w:t>
-      </w:r>
-      <w:r>
-        <w:rPr>
-          <w:rFonts w:ascii="Times New Roman" w:eastAsia="Times New Roman" w:hAnsi="Times New Roman" w:cs="Times New Roman"/>
-          <w:bCs/>
-          <w:sz w:val="24"/>
-          <w:szCs w:val="24"/>
-        </w:rPr>
-        <w:t xml:space="preserve"> </w:t>
-      </w:r>
-      <w:r>
-        <w:rPr>
-          <w:rFonts w:ascii="Times New Roman" w:eastAsia="Times New Roman" w:hAnsi="Times New Roman" w:cs="Times New Roman"/>
-          <w:bCs/>
-          <w:sz w:val="24"/>
-          <w:szCs w:val="24"/>
-        </w:rPr>
-        <w:t xml:space="preserve">general </w:t>
-      </w:r>
-      <w:r>
-        <w:rPr>
-          <w:rFonts w:ascii="Times New Roman" w:eastAsia="Times New Roman" w:hAnsi="Times New Roman" w:cs="Times New Roman"/>
-          <w:bCs/>
-          <w:sz w:val="24"/>
-          <w:szCs w:val="24"/>
-        </w:rPr>
-        <w:t xml:space="preserve">information about the stop itself (i.e. </w:t>
-      </w:r>
-      <w:r>
-        <w:rPr>
-          <w:rFonts w:ascii="Times New Roman" w:eastAsia="Times New Roman" w:hAnsi="Times New Roman" w:cs="Times New Roman"/>
-          <w:bCs/>
-          <w:sz w:val="24"/>
-          <w:szCs w:val="24"/>
-        </w:rPr>
-        <w:t>d</w:t>
-      </w:r>
-      <w:r>
-        <w:rPr>
-          <w:rFonts w:ascii="Times New Roman" w:eastAsia="Times New Roman" w:hAnsi="Times New Roman" w:cs="Times New Roman"/>
-          <w:bCs/>
-          <w:sz w:val="24"/>
-          <w:szCs w:val="24"/>
-        </w:rPr>
-        <w:t xml:space="preserve">ate of the </w:t>
-      </w:r>
-      <w:r>
-        <w:rPr>
-          <w:rFonts w:ascii="Times New Roman" w:eastAsia="Times New Roman" w:hAnsi="Times New Roman" w:cs="Times New Roman"/>
-          <w:bCs/>
-          <w:sz w:val="24"/>
-          <w:szCs w:val="24"/>
-        </w:rPr>
-        <w:t xml:space="preserve">traffic </w:t>
-      </w:r>
-      <w:r>
-        <w:rPr>
-          <w:rFonts w:ascii="Times New Roman" w:eastAsia="Times New Roman" w:hAnsi="Times New Roman" w:cs="Times New Roman"/>
-          <w:bCs/>
-          <w:sz w:val="24"/>
-          <w:szCs w:val="24"/>
-        </w:rPr>
-        <w:t>stop, a description</w:t>
-      </w:r>
-      <w:r>
-        <w:rPr>
-          <w:rFonts w:ascii="Times New Roman" w:eastAsia="Times New Roman" w:hAnsi="Times New Roman" w:cs="Times New Roman"/>
-          <w:bCs/>
-          <w:sz w:val="24"/>
-          <w:szCs w:val="24"/>
-        </w:rPr>
-        <w:t xml:space="preserve"> of the</w:t>
-      </w:r>
-      <w:r>
-        <w:rPr>
-          <w:rFonts w:ascii="Times New Roman" w:eastAsia="Times New Roman" w:hAnsi="Times New Roman" w:cs="Times New Roman"/>
-          <w:bCs/>
-          <w:sz w:val="24"/>
-          <w:szCs w:val="24"/>
-        </w:rPr>
-        <w:t xml:space="preserve"> violation, and location), data about the vehicle involved (i.e. model year, make, and color), and demographics about the driver (i.e. race, gender, state of residence). </w:t>
-      </w:r>
-      <w:r>
-        <w:rPr>
-          <w:rFonts w:ascii="Times New Roman" w:eastAsia="Times New Roman" w:hAnsi="Times New Roman" w:cs="Times New Roman"/>
-          <w:bCs/>
-          <w:sz w:val="24"/>
-          <w:szCs w:val="24"/>
-        </w:rPr>
-        <w:t>Feature</w:t>
-      </w:r>
-      <w:r>
-        <w:rPr>
-          <w:rFonts w:ascii="Times New Roman" w:eastAsia="Times New Roman" w:hAnsi="Times New Roman" w:cs="Times New Roman"/>
-          <w:bCs/>
-          <w:sz w:val="24"/>
-          <w:szCs w:val="24"/>
-        </w:rPr>
-        <w:t>s</w:t>
-      </w:r>
-      <w:r>
-        <w:rPr>
-          <w:rFonts w:ascii="Times New Roman" w:eastAsia="Times New Roman" w:hAnsi="Times New Roman" w:cs="Times New Roman"/>
-          <w:bCs/>
-          <w:sz w:val="24"/>
-          <w:szCs w:val="24"/>
-        </w:rPr>
-        <w:t xml:space="preserve"> that </w:t>
-      </w:r>
-      <w:r>
-        <w:rPr>
-          <w:rFonts w:ascii="Times New Roman" w:eastAsia="Times New Roman" w:hAnsi="Times New Roman" w:cs="Times New Roman"/>
-          <w:bCs/>
-          <w:sz w:val="24"/>
-          <w:szCs w:val="24"/>
-        </w:rPr>
-        <w:t>could</w:t>
-      </w:r>
-      <w:r>
-        <w:rPr>
-          <w:rFonts w:ascii="Times New Roman" w:eastAsia="Times New Roman" w:hAnsi="Times New Roman" w:cs="Times New Roman"/>
-          <w:bCs/>
-          <w:sz w:val="24"/>
-          <w:szCs w:val="24"/>
-        </w:rPr>
-        <w:t xml:space="preserve"> be used to identify the specific vehicle, its </w:t>
-      </w:r>
-      <w:r>
-        <w:rPr>
-          <w:rFonts w:ascii="Times New Roman" w:eastAsia="Times New Roman" w:hAnsi="Times New Roman" w:cs="Times New Roman"/>
-          <w:bCs/>
-          <w:sz w:val="24"/>
-          <w:szCs w:val="24"/>
-        </w:rPr>
-        <w:t>operator and</w:t>
-      </w:r>
-      <w:r>
-        <w:rPr>
-          <w:rFonts w:ascii="Times New Roman" w:eastAsia="Times New Roman" w:hAnsi="Times New Roman" w:cs="Times New Roman"/>
-          <w:bCs/>
-          <w:sz w:val="24"/>
-          <w:szCs w:val="24"/>
-        </w:rPr>
-        <w:t>/or</w:t>
-      </w:r>
-      <w:r>
-        <w:rPr>
-          <w:rFonts w:ascii="Times New Roman" w:eastAsia="Times New Roman" w:hAnsi="Times New Roman" w:cs="Times New Roman"/>
-          <w:bCs/>
-          <w:sz w:val="24"/>
-          <w:szCs w:val="24"/>
-        </w:rPr>
-        <w:t xml:space="preserve"> owner</w:t>
-      </w:r>
-      <w:r>
-        <w:rPr>
-          <w:rFonts w:ascii="Times New Roman" w:eastAsia="Times New Roman" w:hAnsi="Times New Roman" w:cs="Times New Roman"/>
-          <w:bCs/>
-          <w:sz w:val="24"/>
-          <w:szCs w:val="24"/>
-        </w:rPr>
-        <w:t xml:space="preserve">, or the ticketing officer </w:t>
-      </w:r>
-      <w:r>
-        <w:rPr>
-          <w:rFonts w:ascii="Times New Roman" w:eastAsia="Times New Roman" w:hAnsi="Times New Roman" w:cs="Times New Roman"/>
-          <w:bCs/>
-          <w:sz w:val="24"/>
-          <w:szCs w:val="24"/>
-        </w:rPr>
-        <w:t>were</w:t>
-      </w:r>
-      <w:r>
-        <w:rPr>
-          <w:rFonts w:ascii="Times New Roman" w:eastAsia="Times New Roman" w:hAnsi="Times New Roman" w:cs="Times New Roman"/>
-          <w:bCs/>
-          <w:sz w:val="24"/>
-          <w:szCs w:val="24"/>
-        </w:rPr>
-        <w:t xml:space="preserve"> removed by the county prior to</w:t>
-      </w:r>
-      <w:r>
-        <w:rPr>
-          <w:rFonts w:ascii="Times New Roman" w:eastAsia="Times New Roman" w:hAnsi="Times New Roman" w:cs="Times New Roman"/>
-          <w:bCs/>
-          <w:sz w:val="24"/>
-          <w:szCs w:val="24"/>
-        </w:rPr>
-        <w:t xml:space="preserve"> the dataset’s publication </w:t>
-      </w:r>
-      <w:r>
-        <w:rPr>
-          <w:rFonts w:ascii="Times New Roman" w:eastAsia="Times New Roman" w:hAnsi="Times New Roman" w:cs="Times New Roman"/>
-          <w:bCs/>
-          <w:sz w:val="24"/>
-          <w:szCs w:val="24"/>
-        </w:rPr>
-        <w:t>(</w:t>
-      </w:r>
-      <w:r>
-        <w:rPr>
-          <w:rFonts w:ascii="Times New Roman" w:hAnsi="Times New Roman" w:cs="Times New Roman"/>
-          <w:i/>
-          <w:iCs/>
-          <w:sz w:val="24"/>
-          <w:szCs w:val="24"/>
-        </w:rPr>
-        <w:t xml:space="preserve">Traffic Violations, </w:t>
-      </w:r>
-      <w:r>
-        <w:rPr>
-          <w:rFonts w:ascii="Times New Roman" w:hAnsi="Times New Roman" w:cs="Times New Roman"/>
-          <w:sz w:val="24"/>
-          <w:szCs w:val="24"/>
-        </w:rPr>
-        <w:t>March 4, 2020)</w:t>
-      </w:r>
-      <w:r>
-        <w:rPr>
-          <w:rFonts w:ascii="Times New Roman" w:eastAsia="Times New Roman" w:hAnsi="Times New Roman" w:cs="Times New Roman"/>
-          <w:bCs/>
-          <w:sz w:val="24"/>
-          <w:szCs w:val="24"/>
-        </w:rPr>
-        <w:t>.</w:t>
-      </w:r>
-      <w:r>
-        <w:rPr>
-          <w:rFonts w:ascii="Times New Roman" w:eastAsia="Times New Roman" w:hAnsi="Times New Roman" w:cs="Times New Roman"/>
-          <w:bCs/>
-          <w:sz w:val="24"/>
-          <w:szCs w:val="24"/>
-        </w:rPr>
-        <w:t xml:space="preserve"> </w:t>
+        <w:t xml:space="preserve">impact his decision? At a more malicious level, does the officer’s decision depend upon </w:t>
+      </w:r>
+      <w:r>
+        <w:rPr>
+          <w:rFonts w:ascii="Times New Roman" w:eastAsia="Times New Roman" w:hAnsi="Times New Roman" w:cs="Times New Roman"/>
+          <w:bCs/>
+          <w:sz w:val="24"/>
+          <w:szCs w:val="24"/>
+        </w:rPr>
+        <w:t>his preconceived notions of justice</w:t>
+      </w:r>
+      <w:r>
+        <w:rPr>
+          <w:rFonts w:ascii="Times New Roman" w:eastAsia="Times New Roman" w:hAnsi="Times New Roman" w:cs="Times New Roman"/>
+          <w:bCs/>
+          <w:sz w:val="24"/>
+          <w:szCs w:val="24"/>
+        </w:rPr>
+        <w:t xml:space="preserve"> or his personal biases towards the vehicle’s operator</w:t>
+      </w:r>
+      <w:r>
+        <w:rPr>
+          <w:rFonts w:ascii="Times New Roman" w:eastAsia="Times New Roman" w:hAnsi="Times New Roman" w:cs="Times New Roman"/>
+          <w:bCs/>
+          <w:sz w:val="24"/>
+          <w:szCs w:val="24"/>
+        </w:rPr>
+        <w:t xml:space="preserve">? </w:t>
+      </w:r>
+      <w:r>
+        <w:rPr>
+          <w:rFonts w:ascii="Times New Roman" w:eastAsia="Times New Roman" w:hAnsi="Times New Roman" w:cs="Times New Roman"/>
+          <w:bCs/>
+          <w:sz w:val="24"/>
+          <w:szCs w:val="24"/>
+        </w:rPr>
+        <w:t xml:space="preserve">While </w:t>
+      </w:r>
+      <w:r>
+        <w:rPr>
+          <w:rFonts w:ascii="Times New Roman" w:eastAsia="Times New Roman" w:hAnsi="Times New Roman" w:cs="Times New Roman"/>
+          <w:bCs/>
+          <w:sz w:val="24"/>
+          <w:szCs w:val="24"/>
+        </w:rPr>
+        <w:t xml:space="preserve">some of these questions may seem innocuous, understanding how law enforcement officers </w:t>
+      </w:r>
+      <w:r>
+        <w:rPr>
+          <w:rFonts w:ascii="Times New Roman" w:eastAsia="Times New Roman" w:hAnsi="Times New Roman" w:cs="Times New Roman"/>
+          <w:bCs/>
+          <w:sz w:val="24"/>
+          <w:szCs w:val="24"/>
+        </w:rPr>
+        <w:t xml:space="preserve">apply discretion </w:t>
+      </w:r>
+      <w:r>
+        <w:rPr>
+          <w:rFonts w:ascii="Times New Roman" w:eastAsia="Times New Roman" w:hAnsi="Times New Roman" w:cs="Times New Roman"/>
+          <w:bCs/>
+          <w:sz w:val="24"/>
+          <w:szCs w:val="24"/>
+        </w:rPr>
+        <w:t xml:space="preserve">is nontrivial. Due to the amount of trust afforded to </w:t>
+      </w:r>
+      <w:r>
+        <w:rPr>
+          <w:rFonts w:ascii="Times New Roman" w:eastAsia="Times New Roman" w:hAnsi="Times New Roman" w:cs="Times New Roman"/>
+          <w:bCs/>
+          <w:sz w:val="24"/>
+          <w:szCs w:val="24"/>
+        </w:rPr>
+        <w:t xml:space="preserve">them, </w:t>
+      </w:r>
+      <w:r>
+        <w:rPr>
+          <w:rFonts w:ascii="Times New Roman" w:eastAsia="Times New Roman" w:hAnsi="Times New Roman" w:cs="Times New Roman"/>
+          <w:bCs/>
+          <w:sz w:val="24"/>
+          <w:szCs w:val="24"/>
+        </w:rPr>
+        <w:t>the decisions made by individual</w:t>
+      </w:r>
+      <w:r>
+        <w:rPr>
+          <w:rFonts w:ascii="Times New Roman" w:eastAsia="Times New Roman" w:hAnsi="Times New Roman" w:cs="Times New Roman"/>
+          <w:bCs/>
+          <w:sz w:val="24"/>
+          <w:szCs w:val="24"/>
+        </w:rPr>
+        <w:t xml:space="preserve"> officer</w:t>
+      </w:r>
+      <w:r>
+        <w:rPr>
+          <w:rFonts w:ascii="Times New Roman" w:eastAsia="Times New Roman" w:hAnsi="Times New Roman" w:cs="Times New Roman"/>
+          <w:bCs/>
+          <w:sz w:val="24"/>
+          <w:szCs w:val="24"/>
+        </w:rPr>
+        <w:t xml:space="preserve">s can have societal-wide implications. </w:t>
+      </w:r>
+      <w:r>
+        <w:rPr>
+          <w:rFonts w:ascii="Times New Roman" w:eastAsia="Times New Roman" w:hAnsi="Times New Roman" w:cs="Times New Roman"/>
+          <w:bCs/>
+          <w:sz w:val="24"/>
+          <w:szCs w:val="24"/>
+        </w:rPr>
+        <w:t xml:space="preserve">While </w:t>
+      </w:r>
+      <w:r>
+        <w:rPr>
+          <w:rFonts w:ascii="Times New Roman" w:eastAsia="Times New Roman" w:hAnsi="Times New Roman" w:cs="Times New Roman"/>
+          <w:bCs/>
+          <w:sz w:val="24"/>
+          <w:szCs w:val="24"/>
+        </w:rPr>
+        <w:t>challenging and time-consuming to understand individual decision</w:t>
+      </w:r>
+      <w:r>
+        <w:rPr>
+          <w:rFonts w:ascii="Times New Roman" w:eastAsia="Times New Roman" w:hAnsi="Times New Roman" w:cs="Times New Roman"/>
+          <w:bCs/>
+          <w:sz w:val="24"/>
+          <w:szCs w:val="24"/>
+        </w:rPr>
+        <w:t>-making processes</w:t>
+      </w:r>
+      <w:r>
+        <w:rPr>
+          <w:rFonts w:ascii="Times New Roman" w:eastAsia="Times New Roman" w:hAnsi="Times New Roman" w:cs="Times New Roman"/>
+          <w:bCs/>
+          <w:sz w:val="24"/>
+          <w:szCs w:val="24"/>
+        </w:rPr>
+        <w:t xml:space="preserve">, </w:t>
+      </w:r>
+      <w:r>
+        <w:rPr>
+          <w:rFonts w:ascii="Times New Roman" w:eastAsia="Times New Roman" w:hAnsi="Times New Roman" w:cs="Times New Roman"/>
+          <w:bCs/>
+          <w:sz w:val="24"/>
+          <w:szCs w:val="24"/>
+        </w:rPr>
+        <w:t>the Montgomery County (Maryland) Traffic Dataset</w:t>
+      </w:r>
+      <w:r>
+        <w:rPr>
+          <w:rFonts w:ascii="Times New Roman" w:eastAsia="Times New Roman" w:hAnsi="Times New Roman" w:cs="Times New Roman"/>
+          <w:bCs/>
+          <w:sz w:val="24"/>
+          <w:szCs w:val="24"/>
+        </w:rPr>
+        <w:t xml:space="preserve"> allows </w:t>
+      </w:r>
+      <w:r>
+        <w:rPr>
+          <w:rFonts w:ascii="Times New Roman" w:eastAsia="Times New Roman" w:hAnsi="Times New Roman" w:cs="Times New Roman"/>
+          <w:bCs/>
+          <w:sz w:val="24"/>
+          <w:szCs w:val="24"/>
+        </w:rPr>
+        <w:t xml:space="preserve">for an aggregated </w:t>
+      </w:r>
+      <w:r>
+        <w:rPr>
+          <w:rFonts w:ascii="Times New Roman" w:eastAsia="Times New Roman" w:hAnsi="Times New Roman" w:cs="Times New Roman"/>
+          <w:bCs/>
+          <w:sz w:val="24"/>
+          <w:szCs w:val="24"/>
+        </w:rPr>
+        <w:t>look at how this police-force—collectively—makes decisions. Using a smorgasbord of analytical techniques and machine learning processes, we determined that Montgomery Police Officers generally issue citations based upon the severity of the traffic violation and other incident characteristics (i.e. was there an accident).</w:t>
+      </w:r>
+      <w:r>
+        <w:rPr>
+          <w:rFonts w:ascii="Times New Roman" w:eastAsia="Times New Roman" w:hAnsi="Times New Roman" w:cs="Times New Roman"/>
+          <w:bCs/>
+          <w:sz w:val="24"/>
+          <w:szCs w:val="24"/>
+        </w:rPr>
+        <w:t xml:space="preserve"> Environmental</w:t>
+      </w:r>
+      <w:r>
+        <w:rPr>
+          <w:rFonts w:ascii="Times New Roman" w:eastAsia="Times New Roman" w:hAnsi="Times New Roman" w:cs="Times New Roman"/>
+          <w:bCs/>
+          <w:sz w:val="24"/>
+          <w:szCs w:val="24"/>
+        </w:rPr>
+        <w:t xml:space="preserve"> factors (such as weather and time of day)</w:t>
+      </w:r>
+      <w:r>
+        <w:rPr>
+          <w:rFonts w:ascii="Times New Roman" w:eastAsia="Times New Roman" w:hAnsi="Times New Roman" w:cs="Times New Roman"/>
+          <w:bCs/>
+          <w:sz w:val="24"/>
+          <w:szCs w:val="24"/>
+        </w:rPr>
+        <w:t xml:space="preserve"> may also impact </w:t>
+      </w:r>
+      <w:r>
+        <w:rPr>
+          <w:rFonts w:ascii="Times New Roman" w:eastAsia="Times New Roman" w:hAnsi="Times New Roman" w:cs="Times New Roman"/>
+          <w:bCs/>
+          <w:sz w:val="24"/>
+          <w:szCs w:val="24"/>
+        </w:rPr>
+        <w:t xml:space="preserve">an </w:t>
+      </w:r>
+      <w:r>
+        <w:rPr>
+          <w:rFonts w:ascii="Times New Roman" w:eastAsia="Times New Roman" w:hAnsi="Times New Roman" w:cs="Times New Roman"/>
+          <w:bCs/>
+          <w:sz w:val="24"/>
+          <w:szCs w:val="24"/>
+        </w:rPr>
+        <w:t xml:space="preserve">officer’s decision </w:t>
+      </w:r>
+      <w:r>
+        <w:rPr>
+          <w:rFonts w:ascii="Times New Roman" w:eastAsia="Times New Roman" w:hAnsi="Times New Roman" w:cs="Times New Roman"/>
+          <w:bCs/>
+          <w:sz w:val="24"/>
+          <w:szCs w:val="24"/>
+        </w:rPr>
+        <w:t>to issue a citation or warning</w:t>
+      </w:r>
+      <w:r>
+        <w:rPr>
+          <w:rFonts w:ascii="Times New Roman" w:eastAsia="Times New Roman" w:hAnsi="Times New Roman" w:cs="Times New Roman"/>
+          <w:bCs/>
+          <w:sz w:val="24"/>
+          <w:szCs w:val="24"/>
+        </w:rPr>
+        <w:t xml:space="preserve">, while driver demographics appear to have little to no impact. </w:t>
       </w:r>
     </w:p>
     <w:p>
       <w:pPr>
         <w:spacing w:line="480" w:lineRule="auto"/>
-        <w:rPr>
-          <w:rFonts w:ascii="Times New Roman" w:eastAsia="Times New Roman" w:hAnsi="Times New Roman" w:cs="Times New Roman"/>
-          <w:bCs/>
+        <w:jc w:val="center"/>
+        <w:rPr>
+          <w:rFonts w:ascii="Times New Roman" w:eastAsia="Times New Roman" w:hAnsi="Times New Roman" w:cs="Times New Roman"/>
+          <w:b/>
           <w:sz w:val="24"/>
           <w:szCs w:val="24"/>
         </w:rPr>
@@ -829,270 +588,29 @@
       <w:r>
         <w:rPr>
           <w:rFonts w:ascii="Times New Roman" w:eastAsia="Times New Roman" w:hAnsi="Times New Roman" w:cs="Times New Roman"/>
-          <w:bCs/>
-          <w:sz w:val="24"/>
-          <w:szCs w:val="24"/>
-        </w:rPr>
-        <w:tab/>
-        <w:t xml:space="preserve">Supplemental data used in this research comes from </w:t>
-      </w:r>
-      <w:r>
-        <w:rPr>
-          <w:rFonts w:ascii="Times New Roman" w:eastAsia="Times New Roman" w:hAnsi="Times New Roman" w:cs="Times New Roman"/>
-          <w:bCs/>
-          <w:sz w:val="24"/>
-          <w:szCs w:val="24"/>
-        </w:rPr>
-        <w:t xml:space="preserve">Visual Crossing Corporation’s Weather Forecast and Historical Weather Data API. </w:t>
-      </w:r>
-      <w:r>
-        <w:rPr>
-          <w:rFonts w:ascii="Times New Roman" w:eastAsia="Times New Roman" w:hAnsi="Times New Roman" w:cs="Times New Roman"/>
-          <w:bCs/>
-          <w:sz w:val="24"/>
-          <w:szCs w:val="24"/>
-        </w:rPr>
-        <w:t>This data</w:t>
-      </w:r>
-      <w:r>
-        <w:rPr>
-          <w:rFonts w:ascii="Times New Roman" w:eastAsia="Times New Roman" w:hAnsi="Times New Roman" w:cs="Times New Roman"/>
-          <w:bCs/>
-          <w:sz w:val="24"/>
-          <w:szCs w:val="24"/>
-        </w:rPr>
-        <w:t>set</w:t>
-      </w:r>
-      <w:r>
-        <w:rPr>
-          <w:rFonts w:ascii="Times New Roman" w:eastAsia="Times New Roman" w:hAnsi="Times New Roman" w:cs="Times New Roman"/>
-          <w:bCs/>
-          <w:sz w:val="24"/>
-          <w:szCs w:val="24"/>
-        </w:rPr>
-        <w:t xml:space="preserve"> contains information about hourly weather conditions for </w:t>
-      </w:r>
-      <w:r>
-        <w:rPr>
-          <w:rFonts w:ascii="Times New Roman" w:eastAsia="Times New Roman" w:hAnsi="Times New Roman" w:cs="Times New Roman"/>
-          <w:bCs/>
-          <w:sz w:val="24"/>
-          <w:szCs w:val="24"/>
-        </w:rPr>
-        <w:t>Gaithersburg</w:t>
-      </w:r>
-      <w:r>
-        <w:rPr>
-          <w:rFonts w:ascii="Times New Roman" w:eastAsia="Times New Roman" w:hAnsi="Times New Roman" w:cs="Times New Roman"/>
-          <w:bCs/>
-          <w:sz w:val="24"/>
-          <w:szCs w:val="24"/>
-        </w:rPr>
-        <w:t xml:space="preserve">, Maryland </w:t>
-      </w:r>
-      <w:r>
-        <w:rPr>
-          <w:rFonts w:ascii="Times New Roman" w:eastAsia="Times New Roman" w:hAnsi="Times New Roman" w:cs="Times New Roman"/>
-          <w:bCs/>
-          <w:sz w:val="24"/>
-          <w:szCs w:val="24"/>
-        </w:rPr>
-        <w:t xml:space="preserve">from January 1, 2017 through December 31, 2019 and </w:t>
-      </w:r>
-      <w:r>
-        <w:rPr>
-          <w:rFonts w:ascii="Times New Roman" w:eastAsia="Times New Roman" w:hAnsi="Times New Roman" w:cs="Times New Roman"/>
-          <w:bCs/>
-          <w:sz w:val="24"/>
-          <w:szCs w:val="24"/>
-        </w:rPr>
-        <w:t>contains</w:t>
-      </w:r>
-      <w:r>
-        <w:rPr>
-          <w:rFonts w:ascii="Times New Roman" w:eastAsia="Times New Roman" w:hAnsi="Times New Roman" w:cs="Times New Roman"/>
-          <w:bCs/>
-          <w:sz w:val="24"/>
-          <w:szCs w:val="24"/>
-        </w:rPr>
-        <w:t xml:space="preserve"> information about the temperature, humidity, precipitation, wind speed, etc</w:t>
-      </w:r>
-      <w:r>
-        <w:rPr>
-          <w:rFonts w:ascii="Times New Roman" w:eastAsia="Times New Roman" w:hAnsi="Times New Roman" w:cs="Times New Roman"/>
-          <w:bCs/>
-          <w:sz w:val="24"/>
-          <w:szCs w:val="24"/>
-        </w:rPr>
-        <w:t xml:space="preserve">. for the specified </w:t>
-      </w:r>
-      <w:r>
-        <w:rPr>
-          <w:rFonts w:ascii="Times New Roman" w:eastAsia="Times New Roman" w:hAnsi="Times New Roman" w:cs="Times New Roman"/>
-          <w:bCs/>
-          <w:sz w:val="24"/>
-          <w:szCs w:val="24"/>
-        </w:rPr>
-        <w:t>location</w:t>
-      </w:r>
-      <w:r>
-        <w:rPr>
-          <w:rFonts w:ascii="Times New Roman" w:eastAsia="Times New Roman" w:hAnsi="Times New Roman" w:cs="Times New Roman"/>
-          <w:bCs/>
-          <w:sz w:val="24"/>
-          <w:szCs w:val="24"/>
-        </w:rPr>
-        <w:t xml:space="preserve"> </w:t>
-      </w:r>
-      <w:r>
-        <w:rPr>
-          <w:rFonts w:ascii="Times New Roman" w:hAnsi="Times New Roman" w:cs="Times New Roman"/>
-          <w:sz w:val="24"/>
-          <w:szCs w:val="24"/>
-        </w:rPr>
-        <w:t>(</w:t>
-      </w:r>
-      <w:r>
-        <w:rPr>
-          <w:rFonts w:ascii="Times New Roman" w:hAnsi="Times New Roman" w:cs="Times New Roman"/>
-          <w:i/>
-          <w:iCs/>
-          <w:sz w:val="24"/>
-          <w:szCs w:val="24"/>
-        </w:rPr>
-        <w:t>Weather Forecast</w:t>
-      </w:r>
-      <w:r>
-        <w:rPr>
-          <w:rFonts w:ascii="Times New Roman" w:hAnsi="Times New Roman" w:cs="Times New Roman"/>
-          <w:sz w:val="24"/>
-          <w:szCs w:val="24"/>
-        </w:rPr>
-        <w:t xml:space="preserve">, </w:t>
-      </w:r>
-      <w:r>
-        <w:rPr>
-          <w:rFonts w:ascii="Times New Roman" w:hAnsi="Times New Roman" w:cs="Times New Roman"/>
-          <w:sz w:val="24"/>
-          <w:szCs w:val="24"/>
-        </w:rPr>
-        <w:t>March 12, 2020)</w:t>
-      </w:r>
-      <w:r>
-        <w:rPr>
-          <w:rFonts w:ascii="Times New Roman" w:hAnsi="Times New Roman" w:cs="Times New Roman"/>
-          <w:sz w:val="24"/>
-          <w:szCs w:val="24"/>
-        </w:rPr>
-        <w:t xml:space="preserve">. </w:t>
-      </w:r>
-      <w:r>
-        <w:rPr>
-          <w:rFonts w:ascii="Times New Roman" w:eastAsia="Times New Roman" w:hAnsi="Times New Roman" w:cs="Times New Roman"/>
-          <w:bCs/>
-          <w:sz w:val="24"/>
-          <w:szCs w:val="24"/>
-        </w:rPr>
-        <w:t>In</w:t>
-      </w:r>
-      <w:r>
-        <w:rPr>
-          <w:rFonts w:ascii="Times New Roman" w:eastAsia="Times New Roman" w:hAnsi="Times New Roman" w:cs="Times New Roman"/>
-          <w:bCs/>
-          <w:sz w:val="24"/>
-          <w:szCs w:val="24"/>
-        </w:rPr>
-        <w:t xml:space="preserve"> total </w:t>
-      </w:r>
-      <w:r>
-        <w:rPr>
-          <w:rFonts w:ascii="Times New Roman" w:eastAsia="Times New Roman" w:hAnsi="Times New Roman" w:cs="Times New Roman"/>
-          <w:bCs/>
-          <w:sz w:val="24"/>
-          <w:szCs w:val="24"/>
-        </w:rPr>
-        <w:t xml:space="preserve">the </w:t>
-      </w:r>
-      <w:r>
-        <w:rPr>
-          <w:rFonts w:ascii="Times New Roman" w:eastAsia="Times New Roman" w:hAnsi="Times New Roman" w:cs="Times New Roman"/>
-          <w:bCs/>
-          <w:sz w:val="24"/>
-          <w:szCs w:val="24"/>
-        </w:rPr>
-        <w:t>retrieved</w:t>
-      </w:r>
-      <w:r>
-        <w:rPr>
-          <w:rFonts w:ascii="Times New Roman" w:eastAsia="Times New Roman" w:hAnsi="Times New Roman" w:cs="Times New Roman"/>
-          <w:bCs/>
-          <w:sz w:val="24"/>
-          <w:szCs w:val="24"/>
-        </w:rPr>
-        <w:t xml:space="preserve"> dataset</w:t>
-      </w:r>
-      <w:r>
-        <w:rPr>
-          <w:rFonts w:ascii="Times New Roman" w:eastAsia="Times New Roman" w:hAnsi="Times New Roman" w:cs="Times New Roman"/>
-          <w:bCs/>
-          <w:sz w:val="24"/>
-          <w:szCs w:val="24"/>
-        </w:rPr>
-        <w:t xml:space="preserve"> </w:t>
-      </w:r>
-      <w:r>
-        <w:rPr>
-          <w:rFonts w:ascii="Times New Roman" w:eastAsia="Times New Roman" w:hAnsi="Times New Roman" w:cs="Times New Roman"/>
-          <w:bCs/>
-          <w:sz w:val="24"/>
-          <w:szCs w:val="24"/>
-        </w:rPr>
-        <w:t xml:space="preserve">from this source </w:t>
-      </w:r>
-      <w:r>
-        <w:rPr>
-          <w:rFonts w:ascii="Times New Roman" w:eastAsia="Times New Roman" w:hAnsi="Times New Roman" w:cs="Times New Roman"/>
-          <w:bCs/>
-          <w:sz w:val="24"/>
-          <w:szCs w:val="24"/>
-        </w:rPr>
-        <w:t>has 26</w:t>
-      </w:r>
-      <w:r>
-        <w:rPr>
-          <w:rFonts w:ascii="Times New Roman" w:eastAsia="Times New Roman" w:hAnsi="Times New Roman" w:cs="Times New Roman"/>
-          <w:bCs/>
-          <w:sz w:val="24"/>
-          <w:szCs w:val="24"/>
-        </w:rPr>
-        <w:t>,</w:t>
-      </w:r>
-      <w:r>
-        <w:rPr>
-          <w:rFonts w:ascii="Times New Roman" w:eastAsia="Times New Roman" w:hAnsi="Times New Roman" w:cs="Times New Roman"/>
-          <w:bCs/>
-          <w:sz w:val="24"/>
-          <w:szCs w:val="24"/>
-        </w:rPr>
-        <w:t>258 records</w:t>
-      </w:r>
-      <w:r>
-        <w:rPr>
-          <w:rFonts w:ascii="Times New Roman" w:eastAsia="Times New Roman" w:hAnsi="Times New Roman" w:cs="Times New Roman"/>
-          <w:bCs/>
-          <w:sz w:val="24"/>
-          <w:szCs w:val="24"/>
-        </w:rPr>
-        <w:t xml:space="preserve"> spanning 16 </w:t>
-      </w:r>
-      <w:r>
-        <w:rPr>
-          <w:rFonts w:ascii="Times New Roman" w:eastAsia="Times New Roman" w:hAnsi="Times New Roman" w:cs="Times New Roman"/>
-          <w:bCs/>
-          <w:sz w:val="24"/>
-          <w:szCs w:val="24"/>
-        </w:rPr>
-        <w:t>features.</w:t>
+          <w:b/>
+          <w:sz w:val="24"/>
+          <w:szCs w:val="24"/>
+        </w:rPr>
+        <w:t xml:space="preserve">Research </w:t>
+      </w:r>
+      <w:r>
+        <w:rPr>
+          <w:rFonts w:ascii="Times New Roman" w:eastAsia="Times New Roman" w:hAnsi="Times New Roman" w:cs="Times New Roman"/>
+          <w:b/>
+          <w:sz w:val="24"/>
+          <w:szCs w:val="24"/>
+        </w:rPr>
+        <w:t>Background</w:t>
+      </w:r>
+      <w:r>
+        <w:rPr>
+          <w:rFonts w:ascii="Times New Roman" w:eastAsia="Times New Roman" w:hAnsi="Times New Roman" w:cs="Times New Roman"/>
+          <w:b/>
+          <w:sz w:val="24"/>
+          <w:szCs w:val="24"/>
+        </w:rPr>
+        <w:t xml:space="preserve"> and Motivation</w:t>
       </w:r>
     </w:p>
     <w:p>
@@ -1108,31 +626,296 @@
       <w:r>
         <w:rPr>
           <w:rFonts w:ascii="Times New Roman" w:eastAsia="Times New Roman" w:hAnsi="Times New Roman" w:cs="Times New Roman"/>
-          <w:bCs/>
+          <w:b/>
+          <w:sz w:val="24"/>
+          <w:szCs w:val="24"/>
+        </w:rPr>
+        <w:tab/>
+      </w:r>
+      <w:r>
+        <w:rPr>
+          <w:rFonts w:ascii="Times New Roman" w:eastAsia="Times New Roman" w:hAnsi="Times New Roman" w:cs="Times New Roman"/>
+          <w:bCs/>
+          <w:sz w:val="24"/>
+          <w:szCs w:val="24"/>
+        </w:rPr>
+        <w:t xml:space="preserve">Law enforcement officers are entrusted with great responsibility and discretion as their duties involve them operating unsupervised, with fleeting public oversight at most. As a result, an officer’s effectiveness is largely dependent upon the trust that he, and his fellow officers, have built with the community. </w:t>
+      </w:r>
+      <w:r>
+        <w:rPr>
+          <w:rFonts w:ascii="Times New Roman" w:eastAsia="Times New Roman" w:hAnsi="Times New Roman" w:cs="Times New Roman"/>
+          <w:bCs/>
+          <w:sz w:val="24"/>
+          <w:szCs w:val="24"/>
+        </w:rPr>
+        <w:t xml:space="preserve">When </w:t>
+      </w:r>
+      <w:r>
+        <w:rPr>
+          <w:rFonts w:ascii="Times New Roman" w:eastAsia="Times New Roman" w:hAnsi="Times New Roman" w:cs="Times New Roman"/>
+          <w:bCs/>
+          <w:sz w:val="24"/>
+          <w:szCs w:val="24"/>
+        </w:rPr>
+        <w:t>that</w:t>
+      </w:r>
+      <w:r>
+        <w:rPr>
+          <w:rFonts w:ascii="Times New Roman" w:eastAsia="Times New Roman" w:hAnsi="Times New Roman" w:cs="Times New Roman"/>
+          <w:bCs/>
+          <w:sz w:val="24"/>
+          <w:szCs w:val="24"/>
+        </w:rPr>
+        <w:t xml:space="preserve"> trust is broken, the effects can have devasting social and economic consequences as the Black Lives Matter Movement demonstrated</w:t>
+      </w:r>
+      <w:r>
+        <w:rPr>
+          <w:rFonts w:ascii="Times New Roman" w:eastAsia="Times New Roman" w:hAnsi="Times New Roman" w:cs="Times New Roman"/>
+          <w:bCs/>
+          <w:sz w:val="24"/>
+          <w:szCs w:val="24"/>
+        </w:rPr>
+        <w:t xml:space="preserve"> </w:t>
+      </w:r>
+      <w:r>
+        <w:rPr>
+          <w:rFonts w:ascii="Times New Roman" w:hAnsi="Times New Roman" w:cs="Times New Roman"/>
+          <w:sz w:val="24"/>
+          <w:szCs w:val="24"/>
+        </w:rPr>
+        <w:t xml:space="preserve">(Baumgartner et al., </w:t>
+      </w:r>
+      <w:r>
+        <w:rPr>
+          <w:rFonts w:ascii="Times New Roman" w:hAnsi="Times New Roman" w:cs="Times New Roman"/>
           <w:sz w:val="24"/>
           <w:szCs w:val="24"/>
         </w:rPr>
         <w:lastRenderedPageBreak/>
-        <w:tab/>
-        <w:t xml:space="preserve">A detailed description of the data (and its features) </w:t>
-      </w:r>
-      <w:r>
-        <w:rPr>
-          <w:rFonts w:ascii="Times New Roman" w:eastAsia="Times New Roman" w:hAnsi="Times New Roman" w:cs="Times New Roman"/>
-          <w:bCs/>
-          <w:sz w:val="24"/>
-          <w:szCs w:val="24"/>
-        </w:rPr>
-        <w:t>as applied</w:t>
-      </w:r>
-      <w:r>
-        <w:rPr>
-          <w:rFonts w:ascii="Times New Roman" w:eastAsia="Times New Roman" w:hAnsi="Times New Roman" w:cs="Times New Roman"/>
-          <w:bCs/>
-          <w:sz w:val="24"/>
-          <w:szCs w:val="24"/>
-        </w:rPr>
-        <w:t xml:space="preserve"> in this study can be found in Appendix A (Raw Data). </w:t>
+        <w:t>2017)</w:t>
+      </w:r>
+      <w:r>
+        <w:rPr>
+          <w:rFonts w:ascii="Times New Roman" w:eastAsia="Times New Roman" w:hAnsi="Times New Roman" w:cs="Times New Roman"/>
+          <w:bCs/>
+          <w:sz w:val="24"/>
+          <w:szCs w:val="24"/>
+        </w:rPr>
+        <w:t xml:space="preserve">. </w:t>
+      </w:r>
+      <w:r>
+        <w:rPr>
+          <w:rFonts w:ascii="Times New Roman" w:eastAsia="Times New Roman" w:hAnsi="Times New Roman" w:cs="Times New Roman"/>
+          <w:bCs/>
+          <w:sz w:val="24"/>
+          <w:szCs w:val="24"/>
+        </w:rPr>
+        <w:t xml:space="preserve"> </w:t>
+      </w:r>
+      <w:r>
+        <w:rPr>
+          <w:rFonts w:ascii="Times New Roman" w:eastAsia="Times New Roman" w:hAnsi="Times New Roman" w:cs="Times New Roman"/>
+          <w:bCs/>
+          <w:sz w:val="24"/>
+          <w:szCs w:val="24"/>
+        </w:rPr>
+        <w:t>Therefore, every officer interaction with a private-citizen is an opportunity to build and maintain that trust with the public</w:t>
+      </w:r>
+      <w:r>
+        <w:rPr>
+          <w:rFonts w:ascii="Times New Roman" w:hAnsi="Times New Roman" w:cs="Times New Roman"/>
+          <w:sz w:val="24"/>
+          <w:szCs w:val="24"/>
+        </w:rPr>
+        <w:t xml:space="preserve">. </w:t>
+      </w:r>
+      <w:r>
+        <w:rPr>
+          <w:rFonts w:ascii="Times New Roman" w:eastAsia="Times New Roman" w:hAnsi="Times New Roman" w:cs="Times New Roman"/>
+          <w:bCs/>
+          <w:sz w:val="24"/>
+          <w:szCs w:val="24"/>
+        </w:rPr>
+        <w:t xml:space="preserve">Since the most common </w:t>
+      </w:r>
+      <w:r>
+        <w:rPr>
+          <w:rFonts w:ascii="Times New Roman" w:eastAsia="Times New Roman" w:hAnsi="Times New Roman" w:cs="Times New Roman"/>
+          <w:bCs/>
+          <w:sz w:val="24"/>
+          <w:szCs w:val="24"/>
+        </w:rPr>
+        <w:t xml:space="preserve">form of </w:t>
+      </w:r>
+      <w:r>
+        <w:rPr>
+          <w:rFonts w:ascii="Times New Roman" w:eastAsia="Times New Roman" w:hAnsi="Times New Roman" w:cs="Times New Roman"/>
+          <w:bCs/>
+          <w:sz w:val="24"/>
+          <w:szCs w:val="24"/>
+        </w:rPr>
+        <w:t>officer</w:t>
+      </w:r>
+      <w:r>
+        <w:rPr>
+          <w:rFonts w:ascii="Times New Roman" w:eastAsia="Times New Roman" w:hAnsi="Times New Roman" w:cs="Times New Roman"/>
+          <w:bCs/>
+          <w:sz w:val="24"/>
+          <w:szCs w:val="24"/>
+        </w:rPr>
+        <w:t>-</w:t>
+      </w:r>
+      <w:r>
+        <w:rPr>
+          <w:rFonts w:ascii="Times New Roman" w:eastAsia="Times New Roman" w:hAnsi="Times New Roman" w:cs="Times New Roman"/>
+          <w:bCs/>
+          <w:sz w:val="24"/>
+          <w:szCs w:val="24"/>
+        </w:rPr>
+        <w:t>citizen</w:t>
+      </w:r>
+      <w:r>
+        <w:rPr>
+          <w:rFonts w:ascii="Times New Roman" w:eastAsia="Times New Roman" w:hAnsi="Times New Roman" w:cs="Times New Roman"/>
+          <w:bCs/>
+          <w:sz w:val="24"/>
+          <w:szCs w:val="24"/>
+        </w:rPr>
+        <w:t xml:space="preserve"> interaction</w:t>
+      </w:r>
+      <w:r>
+        <w:rPr>
+          <w:rFonts w:ascii="Times New Roman" w:eastAsia="Times New Roman" w:hAnsi="Times New Roman" w:cs="Times New Roman"/>
+          <w:bCs/>
+          <w:sz w:val="24"/>
+          <w:szCs w:val="24"/>
+        </w:rPr>
+        <w:t xml:space="preserve"> </w:t>
+      </w:r>
+      <w:r>
+        <w:rPr>
+          <w:rFonts w:ascii="Times New Roman" w:eastAsia="Times New Roman" w:hAnsi="Times New Roman" w:cs="Times New Roman"/>
+          <w:bCs/>
+          <w:sz w:val="24"/>
+          <w:szCs w:val="24"/>
+        </w:rPr>
+        <w:t>is the</w:t>
+      </w:r>
+      <w:r>
+        <w:rPr>
+          <w:rFonts w:ascii="Times New Roman" w:eastAsia="Times New Roman" w:hAnsi="Times New Roman" w:cs="Times New Roman"/>
+          <w:bCs/>
+          <w:sz w:val="24"/>
+          <w:szCs w:val="24"/>
+        </w:rPr>
+        <w:t xml:space="preserve"> traffic stop</w:t>
+      </w:r>
+      <w:r>
+        <w:rPr>
+          <w:rFonts w:ascii="Times New Roman" w:eastAsia="Times New Roman" w:hAnsi="Times New Roman" w:cs="Times New Roman"/>
+          <w:bCs/>
+          <w:sz w:val="24"/>
+          <w:szCs w:val="24"/>
+        </w:rPr>
+        <w:t xml:space="preserve"> </w:t>
+      </w:r>
+      <w:r>
+        <w:rPr>
+          <w:rFonts w:ascii="Times New Roman" w:hAnsi="Times New Roman" w:cs="Times New Roman"/>
+          <w:sz w:val="24"/>
+          <w:szCs w:val="24"/>
+        </w:rPr>
+        <w:t>(</w:t>
+      </w:r>
+      <w:r>
+        <w:rPr>
+          <w:rFonts w:ascii="Times New Roman" w:hAnsi="Times New Roman" w:cs="Times New Roman"/>
+          <w:i/>
+          <w:iCs/>
+          <w:sz w:val="24"/>
+          <w:szCs w:val="24"/>
+        </w:rPr>
+        <w:t>Bureau of Justice Statistics—Traffic Stops</w:t>
+      </w:r>
+      <w:r>
+        <w:rPr>
+          <w:rFonts w:ascii="Times New Roman" w:hAnsi="Times New Roman" w:cs="Times New Roman"/>
+          <w:sz w:val="24"/>
+          <w:szCs w:val="24"/>
+        </w:rPr>
+        <w:t>, n.d.)</w:t>
+      </w:r>
+      <w:r>
+        <w:rPr>
+          <w:rFonts w:ascii="Times New Roman" w:eastAsia="Times New Roman" w:hAnsi="Times New Roman" w:cs="Times New Roman"/>
+          <w:bCs/>
+          <w:sz w:val="24"/>
+          <w:szCs w:val="24"/>
+        </w:rPr>
+        <w:t xml:space="preserve">, </w:t>
+      </w:r>
+      <w:r>
+        <w:rPr>
+          <w:rFonts w:ascii="Times New Roman" w:eastAsia="Times New Roman" w:hAnsi="Times New Roman" w:cs="Times New Roman"/>
+          <w:bCs/>
+          <w:sz w:val="24"/>
+          <w:szCs w:val="24"/>
+        </w:rPr>
+        <w:t xml:space="preserve">the public availability of this information </w:t>
+      </w:r>
+      <w:r>
+        <w:rPr>
+          <w:rFonts w:ascii="Times New Roman" w:eastAsia="Times New Roman" w:hAnsi="Times New Roman" w:cs="Times New Roman"/>
+          <w:bCs/>
+          <w:sz w:val="24"/>
+          <w:szCs w:val="24"/>
+        </w:rPr>
+        <w:t xml:space="preserve">allows for a unique </w:t>
+      </w:r>
+      <w:r>
+        <w:rPr>
+          <w:rFonts w:ascii="Times New Roman" w:eastAsia="Times New Roman" w:hAnsi="Times New Roman" w:cs="Times New Roman"/>
+          <w:bCs/>
+          <w:sz w:val="24"/>
+          <w:szCs w:val="24"/>
+        </w:rPr>
+        <w:t>look at</w:t>
+      </w:r>
+      <w:r>
+        <w:rPr>
+          <w:rFonts w:ascii="Times New Roman" w:eastAsia="Times New Roman" w:hAnsi="Times New Roman" w:cs="Times New Roman"/>
+          <w:bCs/>
+          <w:sz w:val="24"/>
+          <w:szCs w:val="24"/>
+        </w:rPr>
+        <w:t xml:space="preserve"> local</w:t>
+      </w:r>
+      <w:r>
+        <w:rPr>
+          <w:rFonts w:ascii="Times New Roman" w:eastAsia="Times New Roman" w:hAnsi="Times New Roman" w:cs="Times New Roman"/>
+          <w:bCs/>
+          <w:sz w:val="24"/>
+          <w:szCs w:val="24"/>
+        </w:rPr>
+        <w:t xml:space="preserve"> law</w:t>
+      </w:r>
+      <w:r>
+        <w:rPr>
+          <w:rFonts w:ascii="Times New Roman" w:eastAsia="Times New Roman" w:hAnsi="Times New Roman" w:cs="Times New Roman"/>
+          <w:bCs/>
+          <w:sz w:val="24"/>
+          <w:szCs w:val="24"/>
+        </w:rPr>
+        <w:t xml:space="preserve"> enforcement</w:t>
+      </w:r>
+      <w:r>
+        <w:rPr>
+          <w:rFonts w:ascii="Times New Roman" w:eastAsia="Times New Roman" w:hAnsi="Times New Roman" w:cs="Times New Roman"/>
+          <w:bCs/>
+          <w:sz w:val="24"/>
+          <w:szCs w:val="24"/>
+        </w:rPr>
+        <w:t xml:space="preserve">’s efforts in this crucial field. </w:t>
       </w:r>
     </w:p>
     <w:p>
@@ -1140,7 +923,7 @@
         <w:spacing w:line="480" w:lineRule="auto"/>
         <w:rPr>
           <w:rFonts w:ascii="Times New Roman" w:eastAsia="Times New Roman" w:hAnsi="Times New Roman" w:cs="Times New Roman"/>
-          <w:b/>
+          <w:bCs/>
           <w:sz w:val="24"/>
           <w:szCs w:val="24"/>
         </w:rPr>
@@ -1148,19 +931,300 @@
       <w:r>
         <w:rPr>
           <w:rFonts w:ascii="Times New Roman" w:eastAsia="Times New Roman" w:hAnsi="Times New Roman" w:cs="Times New Roman"/>
-          <w:b/>
-          <w:sz w:val="24"/>
-          <w:szCs w:val="24"/>
-        </w:rPr>
-        <w:t>Data Wrangling and Munging</w:t>
+          <w:bCs/>
+          <w:sz w:val="24"/>
+          <w:szCs w:val="24"/>
+        </w:rPr>
+        <w:tab/>
+      </w:r>
+      <w:r>
+        <w:rPr>
+          <w:rFonts w:ascii="Times New Roman" w:eastAsia="Times New Roman" w:hAnsi="Times New Roman" w:cs="Times New Roman"/>
+          <w:bCs/>
+          <w:sz w:val="24"/>
+          <w:szCs w:val="24"/>
+        </w:rPr>
+        <w:t xml:space="preserve">The purpose </w:t>
+      </w:r>
+      <w:r>
+        <w:rPr>
+          <w:rFonts w:ascii="Times New Roman" w:eastAsia="Times New Roman" w:hAnsi="Times New Roman" w:cs="Times New Roman"/>
+          <w:bCs/>
+          <w:sz w:val="24"/>
+          <w:szCs w:val="24"/>
+        </w:rPr>
+        <w:t>any</w:t>
+      </w:r>
+      <w:r>
+        <w:rPr>
+          <w:rFonts w:ascii="Times New Roman" w:eastAsia="Times New Roman" w:hAnsi="Times New Roman" w:cs="Times New Roman"/>
+          <w:bCs/>
+          <w:sz w:val="24"/>
+          <w:szCs w:val="24"/>
+        </w:rPr>
+        <w:t xml:space="preserve"> traffic stop is to enforce traffic regulations and public safety during a potentially </w:t>
+      </w:r>
+      <w:r>
+        <w:rPr>
+          <w:rFonts w:ascii="Times New Roman" w:eastAsia="Times New Roman" w:hAnsi="Times New Roman" w:cs="Times New Roman"/>
+          <w:bCs/>
+          <w:sz w:val="24"/>
+          <w:szCs w:val="24"/>
+        </w:rPr>
+        <w:t xml:space="preserve">hazardous </w:t>
+      </w:r>
+      <w:r>
+        <w:rPr>
+          <w:rFonts w:ascii="Times New Roman" w:eastAsia="Times New Roman" w:hAnsi="Times New Roman" w:cs="Times New Roman"/>
+          <w:bCs/>
+          <w:sz w:val="24"/>
+          <w:szCs w:val="24"/>
+        </w:rPr>
+        <w:t>activity</w:t>
+      </w:r>
+      <w:r>
+        <w:rPr>
+          <w:rFonts w:ascii="Times New Roman" w:eastAsia="Times New Roman" w:hAnsi="Times New Roman" w:cs="Times New Roman"/>
+          <w:bCs/>
+          <w:sz w:val="24"/>
+          <w:szCs w:val="24"/>
+        </w:rPr>
+        <w:t xml:space="preserve"> that </w:t>
+      </w:r>
+      <w:r>
+        <w:rPr>
+          <w:rFonts w:ascii="Times New Roman" w:eastAsia="Times New Roman" w:hAnsi="Times New Roman" w:cs="Times New Roman"/>
+          <w:bCs/>
+          <w:sz w:val="24"/>
+          <w:szCs w:val="24"/>
+        </w:rPr>
+        <w:t>result</w:t>
+      </w:r>
+      <w:r>
+        <w:rPr>
+          <w:rFonts w:ascii="Times New Roman" w:eastAsia="Times New Roman" w:hAnsi="Times New Roman" w:cs="Times New Roman"/>
+          <w:bCs/>
+          <w:sz w:val="24"/>
+          <w:szCs w:val="24"/>
+        </w:rPr>
+        <w:t>ed</w:t>
+      </w:r>
+      <w:r>
+        <w:rPr>
+          <w:rFonts w:ascii="Times New Roman" w:eastAsia="Times New Roman" w:hAnsi="Times New Roman" w:cs="Times New Roman"/>
+          <w:bCs/>
+          <w:sz w:val="24"/>
+          <w:szCs w:val="24"/>
+        </w:rPr>
+        <w:t xml:space="preserve"> in </w:t>
+      </w:r>
+      <w:r>
+        <w:rPr>
+          <w:rFonts w:ascii="Times New Roman" w:hAnsi="Times New Roman" w:cs="Times New Roman"/>
+          <w:sz w:val="24"/>
+          <w:szCs w:val="24"/>
+        </w:rPr>
+        <w:t xml:space="preserve">36,560 fatalities </w:t>
+      </w:r>
+      <w:r>
+        <w:rPr>
+          <w:rFonts w:ascii="Times New Roman" w:hAnsi="Times New Roman" w:cs="Times New Roman"/>
+          <w:sz w:val="24"/>
+          <w:szCs w:val="24"/>
+        </w:rPr>
+        <w:t xml:space="preserve">across the United </w:t>
+      </w:r>
+      <w:r>
+        <w:rPr>
+          <w:rFonts w:ascii="Times New Roman" w:hAnsi="Times New Roman" w:cs="Times New Roman"/>
+          <w:sz w:val="24"/>
+          <w:szCs w:val="24"/>
+        </w:rPr>
+        <w:t>States in</w:t>
+      </w:r>
+      <w:r>
+        <w:rPr>
+          <w:rFonts w:ascii="Times New Roman" w:hAnsi="Times New Roman" w:cs="Times New Roman"/>
+          <w:sz w:val="24"/>
+          <w:szCs w:val="24"/>
+        </w:rPr>
+        <w:t xml:space="preserve"> 2018</w:t>
+      </w:r>
+      <w:r>
+        <w:rPr>
+          <w:rFonts w:ascii="Times New Roman" w:hAnsi="Times New Roman" w:cs="Times New Roman"/>
+          <w:sz w:val="24"/>
+          <w:szCs w:val="24"/>
+        </w:rPr>
+        <w:t xml:space="preserve"> (</w:t>
+      </w:r>
+      <w:r>
+        <w:rPr>
+          <w:rFonts w:ascii="Times New Roman" w:hAnsi="Times New Roman" w:cs="Times New Roman"/>
+          <w:i/>
+          <w:iCs/>
+          <w:sz w:val="24"/>
+          <w:szCs w:val="24"/>
+        </w:rPr>
+        <w:t>Roadway Fatalities</w:t>
+      </w:r>
+      <w:r>
+        <w:rPr>
+          <w:rFonts w:ascii="Times New Roman" w:hAnsi="Times New Roman" w:cs="Times New Roman"/>
+          <w:sz w:val="24"/>
+          <w:szCs w:val="24"/>
+        </w:rPr>
+        <w:t>, 2019)</w:t>
+      </w:r>
+      <w:r>
+        <w:rPr>
+          <w:rFonts w:ascii="Times New Roman" w:hAnsi="Times New Roman" w:cs="Times New Roman"/>
+          <w:sz w:val="24"/>
+          <w:szCs w:val="24"/>
+        </w:rPr>
+        <w:t>.</w:t>
+      </w:r>
+      <w:r>
+        <w:rPr>
+          <w:rFonts w:ascii="Times New Roman" w:hAnsi="Times New Roman" w:cs="Times New Roman"/>
+          <w:sz w:val="24"/>
+          <w:szCs w:val="24"/>
+        </w:rPr>
+        <w:t xml:space="preserve"> </w:t>
+      </w:r>
+      <w:r>
+        <w:rPr>
+          <w:rFonts w:ascii="Times New Roman" w:hAnsi="Times New Roman" w:cs="Times New Roman"/>
+          <w:sz w:val="24"/>
+          <w:szCs w:val="24"/>
+        </w:rPr>
+        <w:t>During these engagements, officers</w:t>
+      </w:r>
+      <w:r>
+        <w:rPr>
+          <w:rFonts w:ascii="Times New Roman" w:eastAsia="Times New Roman" w:hAnsi="Times New Roman" w:cs="Times New Roman"/>
+          <w:bCs/>
+          <w:sz w:val="24"/>
+          <w:szCs w:val="24"/>
+        </w:rPr>
+        <w:t xml:space="preserve"> are entrusted with </w:t>
+      </w:r>
+      <w:r>
+        <w:rPr>
+          <w:rFonts w:ascii="Times New Roman" w:eastAsia="Times New Roman" w:hAnsi="Times New Roman" w:cs="Times New Roman"/>
+          <w:bCs/>
+          <w:sz w:val="24"/>
+          <w:szCs w:val="24"/>
+        </w:rPr>
+        <w:t>a great deal of discretion that includes determining the incident’s outcome, whether it be a ‘</w:t>
+      </w:r>
+      <w:r>
+        <w:rPr>
+          <w:rFonts w:ascii="Times New Roman" w:eastAsia="Times New Roman" w:hAnsi="Times New Roman" w:cs="Times New Roman"/>
+          <w:bCs/>
+          <w:sz w:val="24"/>
+          <w:szCs w:val="24"/>
+        </w:rPr>
+        <w:t>no action,</w:t>
+      </w:r>
+      <w:r>
+        <w:rPr>
+          <w:rFonts w:ascii="Times New Roman" w:eastAsia="Times New Roman" w:hAnsi="Times New Roman" w:cs="Times New Roman"/>
+          <w:bCs/>
+          <w:sz w:val="24"/>
+          <w:szCs w:val="24"/>
+        </w:rPr>
+        <w:t>’</w:t>
+      </w:r>
+      <w:r>
+        <w:rPr>
+          <w:rFonts w:ascii="Times New Roman" w:eastAsia="Times New Roman" w:hAnsi="Times New Roman" w:cs="Times New Roman"/>
+          <w:bCs/>
+          <w:sz w:val="24"/>
+          <w:szCs w:val="24"/>
+        </w:rPr>
+        <w:t xml:space="preserve"> warning, </w:t>
+      </w:r>
+      <w:r>
+        <w:rPr>
+          <w:rFonts w:ascii="Times New Roman" w:eastAsia="Times New Roman" w:hAnsi="Times New Roman" w:cs="Times New Roman"/>
+          <w:bCs/>
+          <w:sz w:val="24"/>
+          <w:szCs w:val="24"/>
+        </w:rPr>
+        <w:t>citation</w:t>
+      </w:r>
+      <w:r>
+        <w:rPr>
+          <w:rFonts w:ascii="Times New Roman" w:eastAsia="Times New Roman" w:hAnsi="Times New Roman" w:cs="Times New Roman"/>
+          <w:bCs/>
+          <w:sz w:val="24"/>
+          <w:szCs w:val="24"/>
+        </w:rPr>
+        <w:t xml:space="preserve">, emergency service repair order (ESERO), </w:t>
+      </w:r>
+      <w:r>
+        <w:rPr>
+          <w:rFonts w:ascii="Times New Roman" w:eastAsia="Times New Roman" w:hAnsi="Times New Roman" w:cs="Times New Roman"/>
+          <w:bCs/>
+          <w:sz w:val="24"/>
+          <w:szCs w:val="24"/>
+        </w:rPr>
+        <w:t xml:space="preserve">vehicle or personal property </w:t>
+      </w:r>
+      <w:r>
+        <w:rPr>
+          <w:rFonts w:ascii="Times New Roman" w:eastAsia="Times New Roman" w:hAnsi="Times New Roman" w:cs="Times New Roman"/>
+          <w:bCs/>
+          <w:sz w:val="24"/>
+          <w:szCs w:val="24"/>
+        </w:rPr>
+        <w:t xml:space="preserve">search, or arrest. </w:t>
+      </w:r>
+      <w:r>
+        <w:rPr>
+          <w:rFonts w:ascii="Times New Roman" w:eastAsia="Times New Roman" w:hAnsi="Times New Roman" w:cs="Times New Roman"/>
+          <w:bCs/>
+          <w:sz w:val="24"/>
+          <w:szCs w:val="24"/>
+        </w:rPr>
+        <w:t xml:space="preserve">This range of outcomes carries a myriad of second-order effects, from nothing to financial penalties and criminal convictions, makes each traffic stop an important and sensitive matter for the vehicle operator. </w:t>
+      </w:r>
+      <w:r>
+        <w:rPr>
+          <w:rFonts w:ascii="Times New Roman" w:eastAsia="Times New Roman" w:hAnsi="Times New Roman" w:cs="Times New Roman"/>
+          <w:bCs/>
+          <w:sz w:val="24"/>
+          <w:szCs w:val="24"/>
+        </w:rPr>
+        <w:t xml:space="preserve">Therefore, controversies about racial profiling, weekly or monthly effects (i.e. where officers may issue more tickets towards the end of the month), and other demographic influences during traffic stops tend to exacerbate any distrust between the public and law enforcement </w:t>
+      </w:r>
+      <w:r>
+        <w:rPr>
+          <w:rFonts w:ascii="Times New Roman" w:eastAsia="Times New Roman" w:hAnsi="Times New Roman" w:cs="Times New Roman"/>
+          <w:bCs/>
+          <w:sz w:val="24"/>
+          <w:szCs w:val="24"/>
+        </w:rPr>
+        <w:t>(Liu &amp; Sharma, 2019, p. 1)</w:t>
+      </w:r>
+      <w:r>
+        <w:rPr>
+          <w:rFonts w:ascii="Times New Roman" w:eastAsia="Times New Roman" w:hAnsi="Times New Roman" w:cs="Times New Roman"/>
+          <w:bCs/>
+          <w:sz w:val="24"/>
+          <w:szCs w:val="24"/>
+        </w:rPr>
+        <w:t xml:space="preserve">. </w:t>
       </w:r>
     </w:p>
     <w:p>
       <w:pPr>
         <w:spacing w:line="480" w:lineRule="auto"/>
-        <w:rPr>
-          <w:rFonts w:ascii="Times New Roman" w:eastAsia="Times New Roman" w:hAnsi="Times New Roman" w:cs="Times New Roman"/>
-          <w:bCs/>
+        <w:jc w:val="center"/>
+        <w:rPr>
+          <w:rFonts w:ascii="Times New Roman" w:eastAsia="Times New Roman" w:hAnsi="Times New Roman" w:cs="Times New Roman"/>
+          <w:b/>
           <w:sz w:val="24"/>
           <w:szCs w:val="24"/>
         </w:rPr>
@@ -1172,6 +1236,64 @@
           <w:sz w:val="24"/>
           <w:szCs w:val="24"/>
         </w:rPr>
+        <w:t>The Data</w:t>
+      </w:r>
+    </w:p>
+    <w:p>
+      <w:pPr>
+        <w:spacing w:line="480" w:lineRule="auto"/>
+        <w:rPr>
+          <w:rFonts w:ascii="Times New Roman" w:eastAsia="Times New Roman" w:hAnsi="Times New Roman" w:cs="Times New Roman"/>
+          <w:b/>
+          <w:sz w:val="24"/>
+          <w:szCs w:val="24"/>
+        </w:rPr>
+      </w:pPr>
+      <w:r>
+        <w:rPr>
+          <w:rFonts w:ascii="Times New Roman" w:eastAsia="Times New Roman" w:hAnsi="Times New Roman" w:cs="Times New Roman"/>
+          <w:b/>
+          <w:sz w:val="24"/>
+          <w:szCs w:val="24"/>
+        </w:rPr>
+        <w:t xml:space="preserve">The </w:t>
+      </w:r>
+      <w:r>
+        <w:rPr>
+          <w:rFonts w:ascii="Times New Roman" w:eastAsia="Times New Roman" w:hAnsi="Times New Roman" w:cs="Times New Roman"/>
+          <w:b/>
+          <w:sz w:val="24"/>
+          <w:szCs w:val="24"/>
+        </w:rPr>
+        <w:t xml:space="preserve">Raw </w:t>
+      </w:r>
+      <w:r>
+        <w:rPr>
+          <w:rFonts w:ascii="Times New Roman" w:eastAsia="Times New Roman" w:hAnsi="Times New Roman" w:cs="Times New Roman"/>
+          <w:b/>
+          <w:sz w:val="24"/>
+          <w:szCs w:val="24"/>
+        </w:rPr>
+        <w:t>Data</w:t>
+      </w:r>
+    </w:p>
+    <w:p>
+      <w:pPr>
+        <w:spacing w:line="480" w:lineRule="auto"/>
+        <w:rPr>
+          <w:rFonts w:ascii="Times New Roman" w:eastAsia="Times New Roman" w:hAnsi="Times New Roman" w:cs="Times New Roman"/>
+          <w:bCs/>
+          <w:sz w:val="24"/>
+          <w:szCs w:val="24"/>
+        </w:rPr>
+      </w:pPr>
+      <w:r>
+        <w:rPr>
+          <w:rFonts w:ascii="Times New Roman" w:eastAsia="Times New Roman" w:hAnsi="Times New Roman" w:cs="Times New Roman"/>
+          <w:b/>
+          <w:sz w:val="24"/>
+          <w:szCs w:val="24"/>
+        </w:rPr>
         <w:tab/>
       </w:r>
       <w:r>
@@ -1181,6 +1303,853 @@
           <w:sz w:val="24"/>
           <w:szCs w:val="24"/>
         </w:rPr>
+        <w:t>The</w:t>
+      </w:r>
+      <w:r>
+        <w:rPr>
+          <w:rFonts w:ascii="Times New Roman" w:eastAsia="Times New Roman" w:hAnsi="Times New Roman" w:cs="Times New Roman"/>
+          <w:bCs/>
+          <w:sz w:val="24"/>
+          <w:szCs w:val="24"/>
+        </w:rPr>
+        <w:t xml:space="preserve"> principal</w:t>
+      </w:r>
+      <w:r>
+        <w:rPr>
+          <w:rFonts w:ascii="Times New Roman" w:eastAsia="Times New Roman" w:hAnsi="Times New Roman" w:cs="Times New Roman"/>
+          <w:bCs/>
+          <w:sz w:val="24"/>
+          <w:szCs w:val="24"/>
+        </w:rPr>
+        <w:t xml:space="preserve"> data used in this research comes from the </w:t>
+      </w:r>
+      <w:r>
+        <w:rPr>
+          <w:rFonts w:ascii="Times New Roman" w:eastAsia="Times New Roman" w:hAnsi="Times New Roman" w:cs="Times New Roman"/>
+          <w:bCs/>
+          <w:sz w:val="24"/>
+          <w:szCs w:val="24"/>
+        </w:rPr>
+        <w:t>‘</w:t>
+      </w:r>
+      <w:r>
+        <w:rPr>
+          <w:rFonts w:ascii="Times New Roman" w:eastAsia="Times New Roman" w:hAnsi="Times New Roman" w:cs="Times New Roman"/>
+          <w:bCs/>
+          <w:sz w:val="24"/>
+          <w:szCs w:val="24"/>
+        </w:rPr>
+        <w:t>Traffic Violations</w:t>
+      </w:r>
+      <w:r>
+        <w:rPr>
+          <w:rFonts w:ascii="Times New Roman" w:eastAsia="Times New Roman" w:hAnsi="Times New Roman" w:cs="Times New Roman"/>
+          <w:bCs/>
+          <w:sz w:val="24"/>
+          <w:szCs w:val="24"/>
+        </w:rPr>
+        <w:t>’</w:t>
+      </w:r>
+      <w:r>
+        <w:rPr>
+          <w:rFonts w:ascii="Times New Roman" w:eastAsia="Times New Roman" w:hAnsi="Times New Roman" w:cs="Times New Roman"/>
+          <w:bCs/>
+          <w:sz w:val="24"/>
+          <w:szCs w:val="24"/>
+        </w:rPr>
+        <w:t xml:space="preserve"> dataset, which is part of </w:t>
+      </w:r>
+      <w:r>
+        <w:rPr>
+          <w:rFonts w:ascii="Times New Roman" w:eastAsia="Times New Roman" w:hAnsi="Times New Roman" w:cs="Times New Roman"/>
+          <w:bCs/>
+          <w:sz w:val="24"/>
+          <w:szCs w:val="24"/>
+        </w:rPr>
+        <w:t>Montgomery County Maryland’s Digital Government Strategy</w:t>
+      </w:r>
+      <w:r>
+        <w:rPr>
+          <w:rFonts w:ascii="Times New Roman" w:eastAsia="Times New Roman" w:hAnsi="Times New Roman" w:cs="Times New Roman"/>
+          <w:bCs/>
+          <w:sz w:val="24"/>
+          <w:szCs w:val="24"/>
+        </w:rPr>
+        <w:t>.</w:t>
+      </w:r>
+      <w:r>
+        <w:rPr>
+          <w:rFonts w:ascii="Times New Roman" w:eastAsia="Times New Roman" w:hAnsi="Times New Roman" w:cs="Times New Roman"/>
+          <w:bCs/>
+          <w:sz w:val="24"/>
+          <w:szCs w:val="24"/>
+        </w:rPr>
+        <w:t xml:space="preserve"> </w:t>
+      </w:r>
+      <w:r>
+        <w:rPr>
+          <w:rFonts w:ascii="Times New Roman" w:eastAsia="Times New Roman" w:hAnsi="Times New Roman" w:cs="Times New Roman"/>
+          <w:bCs/>
+          <w:sz w:val="24"/>
+          <w:szCs w:val="24"/>
+        </w:rPr>
+        <w:t>This data</w:t>
+      </w:r>
+      <w:r>
+        <w:rPr>
+          <w:rFonts w:ascii="Times New Roman" w:eastAsia="Times New Roman" w:hAnsi="Times New Roman" w:cs="Times New Roman"/>
+          <w:bCs/>
+          <w:sz w:val="24"/>
+          <w:szCs w:val="24"/>
+        </w:rPr>
+        <w:t>set</w:t>
+      </w:r>
+      <w:r>
+        <w:rPr>
+          <w:rFonts w:ascii="Times New Roman" w:eastAsia="Times New Roman" w:hAnsi="Times New Roman" w:cs="Times New Roman"/>
+          <w:bCs/>
+          <w:sz w:val="24"/>
+          <w:szCs w:val="24"/>
+        </w:rPr>
+        <w:t xml:space="preserve"> contains information about every electronic traffic violation issued in Montgomery County, Maryland</w:t>
+      </w:r>
+      <w:r>
+        <w:rPr>
+          <w:rFonts w:ascii="Times New Roman" w:eastAsia="Times New Roman" w:hAnsi="Times New Roman" w:cs="Times New Roman"/>
+          <w:bCs/>
+          <w:sz w:val="24"/>
+          <w:szCs w:val="24"/>
+        </w:rPr>
+        <w:t xml:space="preserve"> from January 1, 2012 to March 4, 2020 (the date of collection for this study).</w:t>
+      </w:r>
+      <w:r>
+        <w:rPr>
+          <w:rFonts w:ascii="Times New Roman" w:eastAsia="Times New Roman" w:hAnsi="Times New Roman" w:cs="Times New Roman"/>
+          <w:bCs/>
+          <w:sz w:val="24"/>
+          <w:szCs w:val="24"/>
+        </w:rPr>
+        <w:t xml:space="preserve"> </w:t>
+      </w:r>
+      <w:r>
+        <w:rPr>
+          <w:rFonts w:ascii="Times New Roman" w:eastAsia="Times New Roman" w:hAnsi="Times New Roman" w:cs="Times New Roman"/>
+          <w:bCs/>
+          <w:sz w:val="24"/>
+          <w:szCs w:val="24"/>
+        </w:rPr>
+        <w:t>The datase</w:t>
+      </w:r>
+      <w:r>
+        <w:rPr>
+          <w:rFonts w:ascii="Times New Roman" w:eastAsia="Times New Roman" w:hAnsi="Times New Roman" w:cs="Times New Roman"/>
+          <w:bCs/>
+          <w:sz w:val="24"/>
+          <w:szCs w:val="24"/>
+        </w:rPr>
+        <w:t xml:space="preserve">t, </w:t>
+      </w:r>
+      <w:r>
+        <w:rPr>
+          <w:rFonts w:ascii="Times New Roman" w:eastAsia="Times New Roman" w:hAnsi="Times New Roman" w:cs="Times New Roman"/>
+          <w:bCs/>
+          <w:sz w:val="24"/>
+          <w:szCs w:val="24"/>
+        </w:rPr>
+        <w:t>in</w:t>
+      </w:r>
+      <w:r>
+        <w:rPr>
+          <w:rFonts w:ascii="Times New Roman" w:eastAsia="Times New Roman" w:hAnsi="Times New Roman" w:cs="Times New Roman"/>
+          <w:bCs/>
+          <w:sz w:val="24"/>
+          <w:szCs w:val="24"/>
+        </w:rPr>
+        <w:t xml:space="preserve"> </w:t>
+      </w:r>
+      <w:r>
+        <w:rPr>
+          <w:rFonts w:ascii="Times New Roman" w:eastAsia="Times New Roman" w:hAnsi="Times New Roman" w:cs="Times New Roman"/>
+          <w:bCs/>
+          <w:sz w:val="24"/>
+          <w:szCs w:val="24"/>
+        </w:rPr>
+        <w:t>its original form</w:t>
+      </w:r>
+      <w:r>
+        <w:rPr>
+          <w:rFonts w:ascii="Times New Roman" w:eastAsia="Times New Roman" w:hAnsi="Times New Roman" w:cs="Times New Roman"/>
+          <w:bCs/>
+          <w:sz w:val="24"/>
+          <w:szCs w:val="24"/>
+        </w:rPr>
+        <w:t>, contains</w:t>
+      </w:r>
+      <w:r>
+        <w:rPr>
+          <w:rFonts w:ascii="Times New Roman" w:eastAsia="Times New Roman" w:hAnsi="Times New Roman" w:cs="Times New Roman"/>
+          <w:bCs/>
+          <w:sz w:val="24"/>
+          <w:szCs w:val="24"/>
+        </w:rPr>
+        <w:t xml:space="preserve"> </w:t>
+      </w:r>
+      <w:r>
+        <w:rPr>
+          <w:rFonts w:ascii="Times New Roman" w:eastAsia="Times New Roman" w:hAnsi="Times New Roman" w:cs="Times New Roman"/>
+          <w:bCs/>
+          <w:sz w:val="24"/>
+          <w:szCs w:val="24"/>
+        </w:rPr>
+        <w:t xml:space="preserve">1.66 </w:t>
+      </w:r>
+      <w:r>
+        <w:rPr>
+          <w:rFonts w:ascii="Times New Roman" w:eastAsia="Times New Roman" w:hAnsi="Times New Roman" w:cs="Times New Roman"/>
+          <w:bCs/>
+          <w:sz w:val="24"/>
+          <w:szCs w:val="24"/>
+        </w:rPr>
+        <w:t>million</w:t>
+      </w:r>
+      <w:r>
+        <w:rPr>
+          <w:rFonts w:ascii="Times New Roman" w:eastAsia="Times New Roman" w:hAnsi="Times New Roman" w:cs="Times New Roman"/>
+          <w:bCs/>
+          <w:sz w:val="24"/>
+          <w:szCs w:val="24"/>
+        </w:rPr>
+        <w:t xml:space="preserve"> </w:t>
+      </w:r>
+      <w:r>
+        <w:rPr>
+          <w:rFonts w:ascii="Times New Roman" w:eastAsia="Times New Roman" w:hAnsi="Times New Roman" w:cs="Times New Roman"/>
+          <w:bCs/>
+          <w:sz w:val="24"/>
+          <w:szCs w:val="24"/>
+        </w:rPr>
+        <w:t xml:space="preserve">records spanning </w:t>
+      </w:r>
+      <w:r>
+        <w:rPr>
+          <w:rFonts w:ascii="Times New Roman" w:eastAsia="Times New Roman" w:hAnsi="Times New Roman" w:cs="Times New Roman"/>
+          <w:bCs/>
+          <w:sz w:val="24"/>
+          <w:szCs w:val="24"/>
+        </w:rPr>
+        <w:t>43 features</w:t>
+      </w:r>
+      <w:r>
+        <w:rPr>
+          <w:rFonts w:ascii="Times New Roman" w:eastAsia="Times New Roman" w:hAnsi="Times New Roman" w:cs="Times New Roman"/>
+          <w:bCs/>
+          <w:sz w:val="24"/>
+          <w:szCs w:val="24"/>
+        </w:rPr>
+        <w:t xml:space="preserve">—or more than 71 million individual data points. </w:t>
+      </w:r>
+      <w:r>
+        <w:rPr>
+          <w:rFonts w:ascii="Times New Roman" w:eastAsia="Times New Roman" w:hAnsi="Times New Roman" w:cs="Times New Roman"/>
+          <w:bCs/>
+          <w:sz w:val="24"/>
+          <w:szCs w:val="24"/>
+        </w:rPr>
+        <w:t xml:space="preserve">The features </w:t>
+      </w:r>
+      <w:r>
+        <w:rPr>
+          <w:rFonts w:ascii="Times New Roman" w:eastAsia="Times New Roman" w:hAnsi="Times New Roman" w:cs="Times New Roman"/>
+          <w:bCs/>
+          <w:sz w:val="24"/>
+          <w:szCs w:val="24"/>
+        </w:rPr>
+        <w:t>include</w:t>
+      </w:r>
+      <w:r>
+        <w:rPr>
+          <w:rFonts w:ascii="Times New Roman" w:eastAsia="Times New Roman" w:hAnsi="Times New Roman" w:cs="Times New Roman"/>
+          <w:bCs/>
+          <w:sz w:val="24"/>
+          <w:szCs w:val="24"/>
+        </w:rPr>
+        <w:t xml:space="preserve"> </w:t>
+      </w:r>
+      <w:r>
+        <w:rPr>
+          <w:rFonts w:ascii="Times New Roman" w:eastAsia="Times New Roman" w:hAnsi="Times New Roman" w:cs="Times New Roman"/>
+          <w:bCs/>
+          <w:sz w:val="24"/>
+          <w:szCs w:val="24"/>
+        </w:rPr>
+        <w:t xml:space="preserve">general </w:t>
+      </w:r>
+      <w:r>
+        <w:rPr>
+          <w:rFonts w:ascii="Times New Roman" w:eastAsia="Times New Roman" w:hAnsi="Times New Roman" w:cs="Times New Roman"/>
+          <w:bCs/>
+          <w:sz w:val="24"/>
+          <w:szCs w:val="24"/>
+        </w:rPr>
+        <w:t xml:space="preserve">information about the stop itself (i.e. </w:t>
+      </w:r>
+      <w:r>
+        <w:rPr>
+          <w:rFonts w:ascii="Times New Roman" w:eastAsia="Times New Roman" w:hAnsi="Times New Roman" w:cs="Times New Roman"/>
+          <w:bCs/>
+          <w:sz w:val="24"/>
+          <w:szCs w:val="24"/>
+        </w:rPr>
+        <w:lastRenderedPageBreak/>
+        <w:t>d</w:t>
+      </w:r>
+      <w:r>
+        <w:rPr>
+          <w:rFonts w:ascii="Times New Roman" w:eastAsia="Times New Roman" w:hAnsi="Times New Roman" w:cs="Times New Roman"/>
+          <w:bCs/>
+          <w:sz w:val="24"/>
+          <w:szCs w:val="24"/>
+        </w:rPr>
+        <w:t xml:space="preserve">ate of the </w:t>
+      </w:r>
+      <w:r>
+        <w:rPr>
+          <w:rFonts w:ascii="Times New Roman" w:eastAsia="Times New Roman" w:hAnsi="Times New Roman" w:cs="Times New Roman"/>
+          <w:bCs/>
+          <w:sz w:val="24"/>
+          <w:szCs w:val="24"/>
+        </w:rPr>
+        <w:t xml:space="preserve">traffic </w:t>
+      </w:r>
+      <w:r>
+        <w:rPr>
+          <w:rFonts w:ascii="Times New Roman" w:eastAsia="Times New Roman" w:hAnsi="Times New Roman" w:cs="Times New Roman"/>
+          <w:bCs/>
+          <w:sz w:val="24"/>
+          <w:szCs w:val="24"/>
+        </w:rPr>
+        <w:t>stop, a description</w:t>
+      </w:r>
+      <w:r>
+        <w:rPr>
+          <w:rFonts w:ascii="Times New Roman" w:eastAsia="Times New Roman" w:hAnsi="Times New Roman" w:cs="Times New Roman"/>
+          <w:bCs/>
+          <w:sz w:val="24"/>
+          <w:szCs w:val="24"/>
+        </w:rPr>
+        <w:t xml:space="preserve"> of the</w:t>
+      </w:r>
+      <w:r>
+        <w:rPr>
+          <w:rFonts w:ascii="Times New Roman" w:eastAsia="Times New Roman" w:hAnsi="Times New Roman" w:cs="Times New Roman"/>
+          <w:bCs/>
+          <w:sz w:val="24"/>
+          <w:szCs w:val="24"/>
+        </w:rPr>
+        <w:t xml:space="preserve"> violation, and location), data about the vehicle involved (i.e. model year, make, and color), and demographics about the driver (i.e. race, gender, state of residence). </w:t>
+      </w:r>
+      <w:r>
+        <w:rPr>
+          <w:rFonts w:ascii="Times New Roman" w:eastAsia="Times New Roman" w:hAnsi="Times New Roman" w:cs="Times New Roman"/>
+          <w:bCs/>
+          <w:sz w:val="24"/>
+          <w:szCs w:val="24"/>
+        </w:rPr>
+        <w:t>Feature</w:t>
+      </w:r>
+      <w:r>
+        <w:rPr>
+          <w:rFonts w:ascii="Times New Roman" w:eastAsia="Times New Roman" w:hAnsi="Times New Roman" w:cs="Times New Roman"/>
+          <w:bCs/>
+          <w:sz w:val="24"/>
+          <w:szCs w:val="24"/>
+        </w:rPr>
+        <w:t>s</w:t>
+      </w:r>
+      <w:r>
+        <w:rPr>
+          <w:rFonts w:ascii="Times New Roman" w:eastAsia="Times New Roman" w:hAnsi="Times New Roman" w:cs="Times New Roman"/>
+          <w:bCs/>
+          <w:sz w:val="24"/>
+          <w:szCs w:val="24"/>
+        </w:rPr>
+        <w:t xml:space="preserve"> that </w:t>
+      </w:r>
+      <w:r>
+        <w:rPr>
+          <w:rFonts w:ascii="Times New Roman" w:eastAsia="Times New Roman" w:hAnsi="Times New Roman" w:cs="Times New Roman"/>
+          <w:bCs/>
+          <w:sz w:val="24"/>
+          <w:szCs w:val="24"/>
+        </w:rPr>
+        <w:t>could</w:t>
+      </w:r>
+      <w:r>
+        <w:rPr>
+          <w:rFonts w:ascii="Times New Roman" w:eastAsia="Times New Roman" w:hAnsi="Times New Roman" w:cs="Times New Roman"/>
+          <w:bCs/>
+          <w:sz w:val="24"/>
+          <w:szCs w:val="24"/>
+        </w:rPr>
+        <w:t xml:space="preserve"> be used to identify the specific vehicle, its </w:t>
+      </w:r>
+      <w:r>
+        <w:rPr>
+          <w:rFonts w:ascii="Times New Roman" w:eastAsia="Times New Roman" w:hAnsi="Times New Roman" w:cs="Times New Roman"/>
+          <w:bCs/>
+          <w:sz w:val="24"/>
+          <w:szCs w:val="24"/>
+        </w:rPr>
+        <w:t>operator and</w:t>
+      </w:r>
+      <w:r>
+        <w:rPr>
+          <w:rFonts w:ascii="Times New Roman" w:eastAsia="Times New Roman" w:hAnsi="Times New Roman" w:cs="Times New Roman"/>
+          <w:bCs/>
+          <w:sz w:val="24"/>
+          <w:szCs w:val="24"/>
+        </w:rPr>
+        <w:t>/or</w:t>
+      </w:r>
+      <w:r>
+        <w:rPr>
+          <w:rFonts w:ascii="Times New Roman" w:eastAsia="Times New Roman" w:hAnsi="Times New Roman" w:cs="Times New Roman"/>
+          <w:bCs/>
+          <w:sz w:val="24"/>
+          <w:szCs w:val="24"/>
+        </w:rPr>
+        <w:t xml:space="preserve"> owner</w:t>
+      </w:r>
+      <w:r>
+        <w:rPr>
+          <w:rFonts w:ascii="Times New Roman" w:eastAsia="Times New Roman" w:hAnsi="Times New Roman" w:cs="Times New Roman"/>
+          <w:bCs/>
+          <w:sz w:val="24"/>
+          <w:szCs w:val="24"/>
+        </w:rPr>
+        <w:t xml:space="preserve">, or the ticketing officer </w:t>
+      </w:r>
+      <w:r>
+        <w:rPr>
+          <w:rFonts w:ascii="Times New Roman" w:eastAsia="Times New Roman" w:hAnsi="Times New Roman" w:cs="Times New Roman"/>
+          <w:bCs/>
+          <w:sz w:val="24"/>
+          <w:szCs w:val="24"/>
+        </w:rPr>
+        <w:t>were</w:t>
+      </w:r>
+      <w:r>
+        <w:rPr>
+          <w:rFonts w:ascii="Times New Roman" w:eastAsia="Times New Roman" w:hAnsi="Times New Roman" w:cs="Times New Roman"/>
+          <w:bCs/>
+          <w:sz w:val="24"/>
+          <w:szCs w:val="24"/>
+        </w:rPr>
+        <w:t xml:space="preserve"> removed by the county prior to</w:t>
+      </w:r>
+      <w:r>
+        <w:rPr>
+          <w:rFonts w:ascii="Times New Roman" w:eastAsia="Times New Roman" w:hAnsi="Times New Roman" w:cs="Times New Roman"/>
+          <w:bCs/>
+          <w:sz w:val="24"/>
+          <w:szCs w:val="24"/>
+        </w:rPr>
+        <w:t xml:space="preserve"> the dataset’s publication </w:t>
+      </w:r>
+      <w:r>
+        <w:rPr>
+          <w:rFonts w:ascii="Times New Roman" w:eastAsia="Times New Roman" w:hAnsi="Times New Roman" w:cs="Times New Roman"/>
+          <w:bCs/>
+          <w:sz w:val="24"/>
+          <w:szCs w:val="24"/>
+        </w:rPr>
+        <w:t>(</w:t>
+      </w:r>
+      <w:r>
+        <w:rPr>
+          <w:rFonts w:ascii="Times New Roman" w:hAnsi="Times New Roman" w:cs="Times New Roman"/>
+          <w:i/>
+          <w:iCs/>
+          <w:sz w:val="24"/>
+          <w:szCs w:val="24"/>
+        </w:rPr>
+        <w:t xml:space="preserve">Traffic Violations, </w:t>
+      </w:r>
+      <w:r>
+        <w:rPr>
+          <w:rFonts w:ascii="Times New Roman" w:hAnsi="Times New Roman" w:cs="Times New Roman"/>
+          <w:sz w:val="24"/>
+          <w:szCs w:val="24"/>
+        </w:rPr>
+        <w:t>March 4, 2020)</w:t>
+      </w:r>
+      <w:r>
+        <w:rPr>
+          <w:rFonts w:ascii="Times New Roman" w:eastAsia="Times New Roman" w:hAnsi="Times New Roman" w:cs="Times New Roman"/>
+          <w:bCs/>
+          <w:sz w:val="24"/>
+          <w:szCs w:val="24"/>
+        </w:rPr>
+        <w:t>.</w:t>
+      </w:r>
+      <w:r>
+        <w:rPr>
+          <w:rFonts w:ascii="Times New Roman" w:eastAsia="Times New Roman" w:hAnsi="Times New Roman" w:cs="Times New Roman"/>
+          <w:bCs/>
+          <w:sz w:val="24"/>
+          <w:szCs w:val="24"/>
+        </w:rPr>
+        <w:t xml:space="preserve"> </w:t>
+      </w:r>
+    </w:p>
+    <w:p>
+      <w:pPr>
+        <w:spacing w:line="480" w:lineRule="auto"/>
+        <w:rPr>
+          <w:rFonts w:ascii="Times New Roman" w:eastAsia="Times New Roman" w:hAnsi="Times New Roman" w:cs="Times New Roman"/>
+          <w:bCs/>
+          <w:sz w:val="24"/>
+          <w:szCs w:val="24"/>
+        </w:rPr>
+      </w:pPr>
+      <w:r>
+        <w:rPr>
+          <w:rFonts w:ascii="Times New Roman" w:eastAsia="Times New Roman" w:hAnsi="Times New Roman" w:cs="Times New Roman"/>
+          <w:bCs/>
+          <w:sz w:val="24"/>
+          <w:szCs w:val="24"/>
+        </w:rPr>
+        <w:tab/>
+        <w:t xml:space="preserve">Supplemental data used in this research comes from </w:t>
+      </w:r>
+      <w:r>
+        <w:rPr>
+          <w:rFonts w:ascii="Times New Roman" w:eastAsia="Times New Roman" w:hAnsi="Times New Roman" w:cs="Times New Roman"/>
+          <w:bCs/>
+          <w:sz w:val="24"/>
+          <w:szCs w:val="24"/>
+        </w:rPr>
+        <w:t xml:space="preserve">Visual Crossing Corporation’s Weather Forecast and Historical Weather Data API. </w:t>
+      </w:r>
+      <w:r>
+        <w:rPr>
+          <w:rFonts w:ascii="Times New Roman" w:eastAsia="Times New Roman" w:hAnsi="Times New Roman" w:cs="Times New Roman"/>
+          <w:bCs/>
+          <w:sz w:val="24"/>
+          <w:szCs w:val="24"/>
+        </w:rPr>
+        <w:t>This data</w:t>
+      </w:r>
+      <w:r>
+        <w:rPr>
+          <w:rFonts w:ascii="Times New Roman" w:eastAsia="Times New Roman" w:hAnsi="Times New Roman" w:cs="Times New Roman"/>
+          <w:bCs/>
+          <w:sz w:val="24"/>
+          <w:szCs w:val="24"/>
+        </w:rPr>
+        <w:t>set</w:t>
+      </w:r>
+      <w:r>
+        <w:rPr>
+          <w:rFonts w:ascii="Times New Roman" w:eastAsia="Times New Roman" w:hAnsi="Times New Roman" w:cs="Times New Roman"/>
+          <w:bCs/>
+          <w:sz w:val="24"/>
+          <w:szCs w:val="24"/>
+        </w:rPr>
+        <w:t xml:space="preserve"> contains information about hourly weather conditions for </w:t>
+      </w:r>
+      <w:r>
+        <w:rPr>
+          <w:rFonts w:ascii="Times New Roman" w:eastAsia="Times New Roman" w:hAnsi="Times New Roman" w:cs="Times New Roman"/>
+          <w:bCs/>
+          <w:sz w:val="24"/>
+          <w:szCs w:val="24"/>
+        </w:rPr>
+        <w:t>Gaithersburg</w:t>
+      </w:r>
+      <w:r>
+        <w:rPr>
+          <w:rFonts w:ascii="Times New Roman" w:eastAsia="Times New Roman" w:hAnsi="Times New Roman" w:cs="Times New Roman"/>
+          <w:bCs/>
+          <w:sz w:val="24"/>
+          <w:szCs w:val="24"/>
+        </w:rPr>
+        <w:t xml:space="preserve">, Maryland </w:t>
+      </w:r>
+      <w:r>
+        <w:rPr>
+          <w:rFonts w:ascii="Times New Roman" w:eastAsia="Times New Roman" w:hAnsi="Times New Roman" w:cs="Times New Roman"/>
+          <w:bCs/>
+          <w:sz w:val="24"/>
+          <w:szCs w:val="24"/>
+        </w:rPr>
+        <w:t xml:space="preserve">from January 1, 2017 through December 31, 2019 and </w:t>
+      </w:r>
+      <w:r>
+        <w:rPr>
+          <w:rFonts w:ascii="Times New Roman" w:eastAsia="Times New Roman" w:hAnsi="Times New Roman" w:cs="Times New Roman"/>
+          <w:bCs/>
+          <w:sz w:val="24"/>
+          <w:szCs w:val="24"/>
+        </w:rPr>
+        <w:t>contains</w:t>
+      </w:r>
+      <w:r>
+        <w:rPr>
+          <w:rFonts w:ascii="Times New Roman" w:eastAsia="Times New Roman" w:hAnsi="Times New Roman" w:cs="Times New Roman"/>
+          <w:bCs/>
+          <w:sz w:val="24"/>
+          <w:szCs w:val="24"/>
+        </w:rPr>
+        <w:t xml:space="preserve"> information about the temperature, humidity, precipitation, wind speed, etc</w:t>
+      </w:r>
+      <w:r>
+        <w:rPr>
+          <w:rFonts w:ascii="Times New Roman" w:eastAsia="Times New Roman" w:hAnsi="Times New Roman" w:cs="Times New Roman"/>
+          <w:bCs/>
+          <w:sz w:val="24"/>
+          <w:szCs w:val="24"/>
+        </w:rPr>
+        <w:t xml:space="preserve">. for the specified </w:t>
+      </w:r>
+      <w:r>
+        <w:rPr>
+          <w:rFonts w:ascii="Times New Roman" w:eastAsia="Times New Roman" w:hAnsi="Times New Roman" w:cs="Times New Roman"/>
+          <w:bCs/>
+          <w:sz w:val="24"/>
+          <w:szCs w:val="24"/>
+        </w:rPr>
+        <w:t>location</w:t>
+      </w:r>
+      <w:r>
+        <w:rPr>
+          <w:rFonts w:ascii="Times New Roman" w:eastAsia="Times New Roman" w:hAnsi="Times New Roman" w:cs="Times New Roman"/>
+          <w:bCs/>
+          <w:sz w:val="24"/>
+          <w:szCs w:val="24"/>
+        </w:rPr>
+        <w:t xml:space="preserve"> </w:t>
+      </w:r>
+      <w:r>
+        <w:rPr>
+          <w:rFonts w:ascii="Times New Roman" w:hAnsi="Times New Roman" w:cs="Times New Roman"/>
+          <w:sz w:val="24"/>
+          <w:szCs w:val="24"/>
+        </w:rPr>
+        <w:t>(</w:t>
+      </w:r>
+      <w:r>
+        <w:rPr>
+          <w:rFonts w:ascii="Times New Roman" w:hAnsi="Times New Roman" w:cs="Times New Roman"/>
+          <w:i/>
+          <w:iCs/>
+          <w:sz w:val="24"/>
+          <w:szCs w:val="24"/>
+        </w:rPr>
+        <w:t>Weather Forecast</w:t>
+      </w:r>
+      <w:r>
+        <w:rPr>
+          <w:rFonts w:ascii="Times New Roman" w:hAnsi="Times New Roman" w:cs="Times New Roman"/>
+          <w:sz w:val="24"/>
+          <w:szCs w:val="24"/>
+        </w:rPr>
+        <w:t xml:space="preserve">, March 12, 2020). </w:t>
+      </w:r>
+      <w:r>
+        <w:rPr>
+          <w:rFonts w:ascii="Times New Roman" w:eastAsia="Times New Roman" w:hAnsi="Times New Roman" w:cs="Times New Roman"/>
+          <w:bCs/>
+          <w:sz w:val="24"/>
+          <w:szCs w:val="24"/>
+        </w:rPr>
+        <w:t>In</w:t>
+      </w:r>
+      <w:r>
+        <w:rPr>
+          <w:rFonts w:ascii="Times New Roman" w:eastAsia="Times New Roman" w:hAnsi="Times New Roman" w:cs="Times New Roman"/>
+          <w:bCs/>
+          <w:sz w:val="24"/>
+          <w:szCs w:val="24"/>
+        </w:rPr>
+        <w:t xml:space="preserve"> total </w:t>
+      </w:r>
+      <w:r>
+        <w:rPr>
+          <w:rFonts w:ascii="Times New Roman" w:eastAsia="Times New Roman" w:hAnsi="Times New Roman" w:cs="Times New Roman"/>
+          <w:bCs/>
+          <w:sz w:val="24"/>
+          <w:szCs w:val="24"/>
+        </w:rPr>
+        <w:t xml:space="preserve">the </w:t>
+      </w:r>
+      <w:r>
+        <w:rPr>
+          <w:rFonts w:ascii="Times New Roman" w:eastAsia="Times New Roman" w:hAnsi="Times New Roman" w:cs="Times New Roman"/>
+          <w:bCs/>
+          <w:sz w:val="24"/>
+          <w:szCs w:val="24"/>
+        </w:rPr>
+        <w:t>retrieved</w:t>
+      </w:r>
+      <w:r>
+        <w:rPr>
+          <w:rFonts w:ascii="Times New Roman" w:eastAsia="Times New Roman" w:hAnsi="Times New Roman" w:cs="Times New Roman"/>
+          <w:bCs/>
+          <w:sz w:val="24"/>
+          <w:szCs w:val="24"/>
+        </w:rPr>
+        <w:t xml:space="preserve"> dataset</w:t>
+      </w:r>
+      <w:r>
+        <w:rPr>
+          <w:rFonts w:ascii="Times New Roman" w:eastAsia="Times New Roman" w:hAnsi="Times New Roman" w:cs="Times New Roman"/>
+          <w:bCs/>
+          <w:sz w:val="24"/>
+          <w:szCs w:val="24"/>
+        </w:rPr>
+        <w:t xml:space="preserve"> </w:t>
+      </w:r>
+      <w:r>
+        <w:rPr>
+          <w:rFonts w:ascii="Times New Roman" w:eastAsia="Times New Roman" w:hAnsi="Times New Roman" w:cs="Times New Roman"/>
+          <w:bCs/>
+          <w:sz w:val="24"/>
+          <w:szCs w:val="24"/>
+        </w:rPr>
+        <w:t xml:space="preserve">from this source </w:t>
+      </w:r>
+      <w:r>
+        <w:rPr>
+          <w:rFonts w:ascii="Times New Roman" w:eastAsia="Times New Roman" w:hAnsi="Times New Roman" w:cs="Times New Roman"/>
+          <w:bCs/>
+          <w:sz w:val="24"/>
+          <w:szCs w:val="24"/>
+        </w:rPr>
+        <w:t>has 26</w:t>
+      </w:r>
+      <w:r>
+        <w:rPr>
+          <w:rFonts w:ascii="Times New Roman" w:eastAsia="Times New Roman" w:hAnsi="Times New Roman" w:cs="Times New Roman"/>
+          <w:bCs/>
+          <w:sz w:val="24"/>
+          <w:szCs w:val="24"/>
+        </w:rPr>
+        <w:t>,</w:t>
+      </w:r>
+      <w:r>
+        <w:rPr>
+          <w:rFonts w:ascii="Times New Roman" w:eastAsia="Times New Roman" w:hAnsi="Times New Roman" w:cs="Times New Roman"/>
+          <w:bCs/>
+          <w:sz w:val="24"/>
+          <w:szCs w:val="24"/>
+        </w:rPr>
+        <w:t>258 records</w:t>
+      </w:r>
+      <w:r>
+        <w:rPr>
+          <w:rFonts w:ascii="Times New Roman" w:eastAsia="Times New Roman" w:hAnsi="Times New Roman" w:cs="Times New Roman"/>
+          <w:bCs/>
+          <w:sz w:val="24"/>
+          <w:szCs w:val="24"/>
+        </w:rPr>
+        <w:t xml:space="preserve"> spanning 16 </w:t>
+      </w:r>
+      <w:r>
+        <w:rPr>
+          <w:rFonts w:ascii="Times New Roman" w:eastAsia="Times New Roman" w:hAnsi="Times New Roman" w:cs="Times New Roman"/>
+          <w:bCs/>
+          <w:sz w:val="24"/>
+          <w:szCs w:val="24"/>
+        </w:rPr>
+        <w:t>features.</w:t>
+      </w:r>
+    </w:p>
+    <w:p>
+      <w:pPr>
+        <w:spacing w:line="480" w:lineRule="auto"/>
+        <w:rPr>
+          <w:rFonts w:ascii="Times New Roman" w:eastAsia="Times New Roman" w:hAnsi="Times New Roman" w:cs="Times New Roman"/>
+          <w:bCs/>
+          <w:sz w:val="24"/>
+          <w:szCs w:val="24"/>
+        </w:rPr>
+      </w:pPr>
+      <w:r>
+        <w:rPr>
+          <w:rFonts w:ascii="Times New Roman" w:eastAsia="Times New Roman" w:hAnsi="Times New Roman" w:cs="Times New Roman"/>
+          <w:bCs/>
+          <w:sz w:val="24"/>
+          <w:szCs w:val="24"/>
+        </w:rPr>
+        <w:tab/>
+        <w:t xml:space="preserve">A detailed description of the data (and its features) </w:t>
+      </w:r>
+      <w:r>
+        <w:rPr>
+          <w:rFonts w:ascii="Times New Roman" w:eastAsia="Times New Roman" w:hAnsi="Times New Roman" w:cs="Times New Roman"/>
+          <w:bCs/>
+          <w:sz w:val="24"/>
+          <w:szCs w:val="24"/>
+        </w:rPr>
+        <w:t>as applied</w:t>
+      </w:r>
+      <w:r>
+        <w:rPr>
+          <w:rFonts w:ascii="Times New Roman" w:eastAsia="Times New Roman" w:hAnsi="Times New Roman" w:cs="Times New Roman"/>
+          <w:bCs/>
+          <w:sz w:val="24"/>
+          <w:szCs w:val="24"/>
+        </w:rPr>
+        <w:t xml:space="preserve"> in this study can be found in Appendix A (Raw Data). </w:t>
+      </w:r>
+    </w:p>
+    <w:p>
+      <w:pPr>
+        <w:spacing w:line="480" w:lineRule="auto"/>
+        <w:rPr>
+          <w:rFonts w:ascii="Times New Roman" w:eastAsia="Times New Roman" w:hAnsi="Times New Roman" w:cs="Times New Roman"/>
+          <w:b/>
+          <w:sz w:val="24"/>
+          <w:szCs w:val="24"/>
+        </w:rPr>
+      </w:pPr>
+      <w:r>
+        <w:rPr>
+          <w:rFonts w:ascii="Times New Roman" w:eastAsia="Times New Roman" w:hAnsi="Times New Roman" w:cs="Times New Roman"/>
+          <w:b/>
+          <w:sz w:val="24"/>
+          <w:szCs w:val="24"/>
+        </w:rPr>
+        <w:t>Data Wrangling and Munging</w:t>
+      </w:r>
+    </w:p>
+    <w:p>
+      <w:pPr>
+        <w:spacing w:line="480" w:lineRule="auto"/>
+        <w:rPr>
+          <w:rFonts w:ascii="Times New Roman" w:eastAsia="Times New Roman" w:hAnsi="Times New Roman" w:cs="Times New Roman"/>
+          <w:bCs/>
+          <w:sz w:val="24"/>
+          <w:szCs w:val="24"/>
+        </w:rPr>
+      </w:pPr>
+      <w:r>
+        <w:rPr>
+          <w:rFonts w:ascii="Times New Roman" w:eastAsia="Times New Roman" w:hAnsi="Times New Roman" w:cs="Times New Roman"/>
+          <w:b/>
+          <w:sz w:val="24"/>
+          <w:szCs w:val="24"/>
+        </w:rPr>
+        <w:tab/>
+      </w:r>
+      <w:r>
+        <w:rPr>
+          <w:rFonts w:ascii="Times New Roman" w:eastAsia="Times New Roman" w:hAnsi="Times New Roman" w:cs="Times New Roman"/>
+          <w:bCs/>
+          <w:sz w:val="24"/>
+          <w:szCs w:val="24"/>
+        </w:rPr>
         <w:t>As stated above, the Montgomery County Traffic Violations dataset contai</w:t>
       </w:r>
       <w:r>
@@ -1514,7 +2483,17 @@
           <w:sz w:val="24"/>
           <w:szCs w:val="24"/>
         </w:rPr>
-        <w:t xml:space="preserve"> data resulted in one change to the original—traffic violations—dataset, which was the loss of minute-specificity in the </w:t>
+        <w:t xml:space="preserve"> </w:t>
+      </w:r>
+      <w:r>
+        <w:rPr>
+          <w:rFonts w:ascii="Times New Roman" w:eastAsia="Times New Roman" w:hAnsi="Times New Roman" w:cs="Times New Roman"/>
+          <w:bCs/>
+          <w:sz w:val="24"/>
+          <w:szCs w:val="24"/>
+        </w:rPr>
+        <w:lastRenderedPageBreak/>
+        <w:t xml:space="preserve">data resulted in one change to the original—traffic violations—dataset, which was the loss of minute-specificity in the </w:t>
       </w:r>
       <w:proofErr w:type="spellStart"/>
       <w:proofErr w:type="gramStart"/>
@@ -1576,6 +2555,7 @@
       <w:r>
         <w:rPr>
           <w:rStyle w:val="CommentReference"/>
+          <w:rFonts w:ascii="Times New Roman" w:hAnsi="Times New Roman" w:cs="Times New Roman"/>
         </w:rPr>
         <w:commentReference w:id="1"/>
       </w:r>
@@ -2394,7 +3374,6 @@
                 <w:sz w:val="24"/>
                 <w:szCs w:val="24"/>
               </w:rPr>
-              <w:lastRenderedPageBreak/>
               <w:t>Search.Outcome</w:t>
             </w:r>
             <w:proofErr w:type="spellEnd"/>
@@ -2729,15 +3708,7 @@
                 <w:sz w:val="24"/>
                 <w:szCs w:val="24"/>
               </w:rPr>
-              <w:t>Weather</w:t>
-            </w:r>
-            <w:r>
-              <w:rPr>
-                <w:rFonts w:ascii="Times New Roman" w:eastAsia="Times New Roman" w:hAnsi="Times New Roman" w:cs="Times New Roman"/>
-                <w:sz w:val="24"/>
-                <w:szCs w:val="24"/>
-              </w:rPr>
-              <w:t xml:space="preserve"> API Dataset</w:t>
+              <w:t>Weather API Dataset</w:t>
             </w:r>
           </w:p>
         </w:tc>
@@ -3207,6 +4178,7 @@
           <w:sz w:val="24"/>
           <w:szCs w:val="24"/>
         </w:rPr>
+        <w:lastRenderedPageBreak/>
         <w:t>involved. Similarly, if a search was not conducted pursuant to the traffic stop, there could not be a reason for the search. As a result, the</w:t>
       </w:r>
       <w:r>
@@ -3291,45 +4263,6 @@
           <w:szCs w:val="24"/>
         </w:rPr>
         <w:t>Exploratory Data Analysis</w:t>
-      </w:r>
-    </w:p>
-    <w:p>
-      <w:pPr>
-        <w:spacing w:line="480" w:lineRule="auto"/>
-        <w:rPr>
-          <w:rFonts w:ascii="Times New Roman" w:eastAsia="Times New Roman" w:hAnsi="Times New Roman" w:cs="Times New Roman"/>
-          <w:sz w:val="24"/>
-          <w:szCs w:val="24"/>
-        </w:rPr>
-      </w:pPr>
-      <w:r>
-        <w:rPr>
-          <w:rFonts w:ascii="Times New Roman" w:eastAsia="Times New Roman" w:hAnsi="Times New Roman" w:cs="Times New Roman"/>
-          <w:sz w:val="24"/>
-          <w:szCs w:val="24"/>
-          <w:highlight w:val="cyan"/>
-        </w:rPr>
-        <w:t>To be Written</w:t>
-      </w:r>
-    </w:p>
-    <w:p>
-      <w:pPr>
-        <w:spacing w:line="480" w:lineRule="auto"/>
-        <w:rPr>
-          <w:rFonts w:ascii="Times New Roman" w:eastAsia="Times New Roman" w:hAnsi="Times New Roman" w:cs="Times New Roman"/>
-          <w:b/>
-          <w:sz w:val="24"/>
-          <w:szCs w:val="24"/>
-        </w:rPr>
-      </w:pPr>
-      <w:r>
-        <w:rPr>
-          <w:rFonts w:ascii="Times New Roman" w:eastAsia="Times New Roman" w:hAnsi="Times New Roman" w:cs="Times New Roman"/>
-          <w:b/>
-          <w:sz w:val="24"/>
-          <w:szCs w:val="24"/>
-        </w:rPr>
-        <w:t>Visualization of the Problem</w:t>
       </w:r>
     </w:p>
     <w:p>
@@ -3460,7 +4393,6 @@
           <w:sz w:val="24"/>
           <w:szCs w:val="24"/>
         </w:rPr>
-        <w:lastRenderedPageBreak/>
         <w:t>The</w:t>
       </w:r>
       <w:r>
@@ -3498,10 +4430,10 @@
         <w:t xml:space="preserve"> the location of any traffic stop (i.e.</w:t>
       </w:r>
       <w:r>
-        <w:t xml:space="preserve"> </w:t>
-      </w:r>
-      <w:r>
-        <w:t>‘</w:t>
+        <w:rPr>
+          <w:rFonts w:ascii="Times New Roman" w:hAnsi="Times New Roman" w:cs="Times New Roman"/>
+        </w:rPr>
+        <w:t xml:space="preserve"> ‘</w:t>
       </w:r>
       <w:r>
         <w:rPr>
@@ -3767,15 +4699,7 @@
           <w:sz w:val="24"/>
           <w:szCs w:val="24"/>
         </w:rPr>
-        <w:t xml:space="preserve"> </w:t>
-      </w:r>
-      <w:r>
-        <w:rPr>
-          <w:rFonts w:ascii="Times New Roman" w:eastAsia="Times New Roman" w:hAnsi="Times New Roman" w:cs="Times New Roman"/>
-          <w:sz w:val="24"/>
-          <w:szCs w:val="24"/>
-        </w:rPr>
-        <w:t>MR-28,</w:t>
+        <w:t xml:space="preserve"> MR-28,</w:t>
       </w:r>
       <w:r>
         <w:rPr>
@@ -3791,6 +4715,7 @@
           <w:sz w:val="24"/>
           <w:szCs w:val="24"/>
         </w:rPr>
+        <w:lastRenderedPageBreak/>
         <w:t xml:space="preserve">MR-97, </w:t>
       </w:r>
       <w:r>
@@ -3807,63 +4732,15 @@
           <w:sz w:val="24"/>
           <w:szCs w:val="24"/>
         </w:rPr>
-        <w:t xml:space="preserve"> </w:t>
-      </w:r>
-      <w:r>
-        <w:rPr>
-          <w:rFonts w:ascii="Times New Roman" w:eastAsia="Times New Roman" w:hAnsi="Times New Roman" w:cs="Times New Roman"/>
-          <w:sz w:val="24"/>
-          <w:szCs w:val="24"/>
-        </w:rPr>
-        <w:t xml:space="preserve">MR-185, </w:t>
-      </w:r>
-      <w:r>
-        <w:rPr>
-          <w:rFonts w:ascii="Times New Roman" w:eastAsia="Times New Roman" w:hAnsi="Times New Roman" w:cs="Times New Roman"/>
-          <w:sz w:val="24"/>
-          <w:szCs w:val="24"/>
-        </w:rPr>
-        <w:t>MR-187,</w:t>
-      </w:r>
-      <w:r>
-        <w:rPr>
-          <w:rFonts w:ascii="Times New Roman" w:eastAsia="Times New Roman" w:hAnsi="Times New Roman" w:cs="Times New Roman"/>
-          <w:sz w:val="24"/>
-          <w:szCs w:val="24"/>
-        </w:rPr>
-        <w:t xml:space="preserve"> </w:t>
-      </w:r>
-      <w:r>
-        <w:rPr>
-          <w:rFonts w:ascii="Times New Roman" w:eastAsia="Times New Roman" w:hAnsi="Times New Roman" w:cs="Times New Roman"/>
-          <w:sz w:val="24"/>
-          <w:szCs w:val="24"/>
-        </w:rPr>
-        <w:t>MR-190, MR-191, MR-193, MR-200,</w:t>
-      </w:r>
-      <w:r>
-        <w:rPr>
-          <w:rFonts w:ascii="Times New Roman" w:eastAsia="Times New Roman" w:hAnsi="Times New Roman" w:cs="Times New Roman"/>
-          <w:sz w:val="24"/>
-          <w:szCs w:val="24"/>
-        </w:rPr>
-        <w:t xml:space="preserve"> </w:t>
-      </w:r>
-      <w:r>
-        <w:rPr>
-          <w:rFonts w:ascii="Times New Roman" w:eastAsia="Times New Roman" w:hAnsi="Times New Roman" w:cs="Times New Roman"/>
-          <w:sz w:val="24"/>
-          <w:szCs w:val="24"/>
-        </w:rPr>
-        <w:t>MR-320, MR-355,</w:t>
-      </w:r>
-      <w:r>
-        <w:rPr>
-          <w:rFonts w:ascii="Times New Roman" w:eastAsia="Times New Roman" w:hAnsi="Times New Roman" w:cs="Times New Roman"/>
-          <w:sz w:val="24"/>
-          <w:szCs w:val="24"/>
-        </w:rPr>
-        <w:t xml:space="preserve"> </w:t>
+        <w:t xml:space="preserve"> MR-185, </w:t>
+      </w:r>
+      <w:r>
+        <w:rPr>
+          <w:rFonts w:ascii="Times New Roman" w:eastAsia="Times New Roman" w:hAnsi="Times New Roman" w:cs="Times New Roman"/>
+          <w:sz w:val="24"/>
+          <w:szCs w:val="24"/>
+        </w:rPr>
+        <w:t xml:space="preserve">MR-187, MR-190, MR-191, MR-193, MR-200, MR-320, MR-355, </w:t>
       </w:r>
       <w:r>
         <w:rPr>
@@ -4155,16 +5032,7 @@
           <w:sz w:val="24"/>
           <w:szCs w:val="24"/>
         </w:rPr>
-        <w:t xml:space="preserve"> number of predictive or inferential analyses, we generated a </w:t>
-      </w:r>
-      <w:r>
-        <w:rPr>
-          <w:rFonts w:ascii="Times New Roman" w:eastAsia="Times New Roman" w:hAnsi="Times New Roman" w:cs="Times New Roman"/>
-          <w:sz w:val="24"/>
-          <w:szCs w:val="24"/>
-        </w:rPr>
-        <w:lastRenderedPageBreak/>
-        <w:t>new feature—</w:t>
+        <w:t xml:space="preserve"> number of predictive or inferential analyses, we generated a new feature—</w:t>
       </w:r>
       <w:proofErr w:type="spellStart"/>
       <w:r>
@@ -4336,15 +5204,7 @@
           <w:sz w:val="24"/>
           <w:szCs w:val="24"/>
         </w:rPr>
-        <w:t xml:space="preserve"> feature, which corresponds to ‘</w:t>
-      </w:r>
-      <w:r>
-        <w:rPr>
-          <w:rFonts w:ascii="Times New Roman" w:eastAsia="Times New Roman" w:hAnsi="Times New Roman" w:cs="Times New Roman"/>
-          <w:sz w:val="24"/>
-          <w:szCs w:val="24"/>
-        </w:rPr>
-        <w:t xml:space="preserve">Vehicle Laws </w:t>
+        <w:t xml:space="preserve"> feature, which corresponds to ‘Vehicle Laws </w:t>
       </w:r>
       <w:r>
         <w:rPr>
@@ -4440,63 +5300,39 @@
           <w:sz w:val="24"/>
           <w:szCs w:val="24"/>
         </w:rPr>
-        <w:t xml:space="preserve"> Note, during random forest modelling—where the maximum number of levels is 47—this feature was reduced to title only (i.e. ‘21’ or </w:t>
-      </w:r>
-      <w:r>
-        <w:rPr>
-          <w:rFonts w:ascii="Times New Roman" w:eastAsia="Times New Roman" w:hAnsi="Times New Roman" w:cs="Times New Roman"/>
-          <w:sz w:val="24"/>
-          <w:szCs w:val="24"/>
-        </w:rPr>
-        <w:t>‘</w:t>
-      </w:r>
-      <w:r>
-        <w:rPr>
-          <w:rFonts w:ascii="Times New Roman" w:eastAsia="Times New Roman" w:hAnsi="Times New Roman" w:cs="Times New Roman"/>
-          <w:sz w:val="24"/>
-          <w:szCs w:val="24"/>
-        </w:rPr>
-        <w:t xml:space="preserve">Vehicle Laws </w:t>
-      </w:r>
-      <w:r>
-        <w:rPr>
-          <w:rFonts w:ascii="Times New Roman" w:eastAsia="Times New Roman" w:hAnsi="Times New Roman" w:cs="Times New Roman"/>
-          <w:sz w:val="24"/>
-          <w:szCs w:val="24"/>
-        </w:rPr>
-        <w:t>–</w:t>
-      </w:r>
-      <w:r>
-        <w:rPr>
-          <w:rFonts w:ascii="Times New Roman" w:eastAsia="Times New Roman" w:hAnsi="Times New Roman" w:cs="Times New Roman"/>
-          <w:sz w:val="24"/>
-          <w:szCs w:val="24"/>
-        </w:rPr>
-        <w:t xml:space="preserve"> Rules</w:t>
-      </w:r>
-      <w:r>
-        <w:rPr>
-          <w:rFonts w:ascii="Times New Roman" w:eastAsia="Times New Roman" w:hAnsi="Times New Roman" w:cs="Times New Roman"/>
-          <w:sz w:val="24"/>
-          <w:szCs w:val="24"/>
-        </w:rPr>
-        <w:t xml:space="preserve"> </w:t>
-      </w:r>
-      <w:r>
-        <w:rPr>
-          <w:rFonts w:ascii="Times New Roman" w:eastAsia="Times New Roman" w:hAnsi="Times New Roman" w:cs="Times New Roman"/>
-          <w:sz w:val="24"/>
-          <w:szCs w:val="24"/>
-        </w:rPr>
-        <w:t>of the Road</w:t>
-      </w:r>
-      <w:r>
-        <w:rPr>
-          <w:rFonts w:ascii="Times New Roman" w:eastAsia="Times New Roman" w:hAnsi="Times New Roman" w:cs="Times New Roman"/>
-          <w:sz w:val="24"/>
-          <w:szCs w:val="24"/>
-        </w:rPr>
-        <w:t>’).</w:t>
+        <w:t xml:space="preserve"> Note, during random forest modelling—where the maximum number of </w:t>
+      </w:r>
+      <w:r>
+        <w:rPr>
+          <w:rFonts w:ascii="Times New Roman" w:eastAsia="Times New Roman" w:hAnsi="Times New Roman" w:cs="Times New Roman"/>
+          <w:sz w:val="24"/>
+          <w:szCs w:val="24"/>
+        </w:rPr>
+        <w:t xml:space="preserve">factor </w:t>
+      </w:r>
+      <w:r>
+        <w:rPr>
+          <w:rFonts w:ascii="Times New Roman" w:eastAsia="Times New Roman" w:hAnsi="Times New Roman" w:cs="Times New Roman"/>
+          <w:sz w:val="24"/>
+          <w:szCs w:val="24"/>
+        </w:rPr>
+        <w:t xml:space="preserve">levels is 47—this feature was reduced to </w:t>
+      </w:r>
+      <w:r>
+        <w:rPr>
+          <w:rFonts w:ascii="Times New Roman" w:eastAsia="Times New Roman" w:hAnsi="Times New Roman" w:cs="Times New Roman"/>
+          <w:sz w:val="24"/>
+          <w:szCs w:val="24"/>
+        </w:rPr>
+        <w:t xml:space="preserve">the </w:t>
+      </w:r>
+      <w:r>
+        <w:rPr>
+          <w:rFonts w:ascii="Times New Roman" w:eastAsia="Times New Roman" w:hAnsi="Times New Roman" w:cs="Times New Roman"/>
+          <w:sz w:val="24"/>
+          <w:szCs w:val="24"/>
+        </w:rPr>
+        <w:t>title only (i.e. ‘21’ or ‘Vehicle Laws – Rules of the Road’).</w:t>
       </w:r>
     </w:p>
     <w:p>
@@ -4642,31 +5478,47 @@
           <w:sz w:val="24"/>
           <w:szCs w:val="24"/>
         </w:rPr>
-        <w:t>had</w:t>
-      </w:r>
-      <w:r>
-        <w:rPr>
-          <w:rFonts w:ascii="Times New Roman" w:eastAsia="Times New Roman" w:hAnsi="Times New Roman" w:cs="Times New Roman"/>
-          <w:sz w:val="24"/>
-          <w:szCs w:val="24"/>
-        </w:rPr>
-        <w:t xml:space="preserve"> significant differences </w:t>
-      </w:r>
-      <w:r>
-        <w:rPr>
-          <w:rFonts w:ascii="Times New Roman" w:eastAsia="Times New Roman" w:hAnsi="Times New Roman" w:cs="Times New Roman"/>
-          <w:sz w:val="24"/>
-          <w:szCs w:val="24"/>
-        </w:rPr>
-        <w:t>regarding</w:t>
-      </w:r>
-      <w:r>
-        <w:rPr>
-          <w:rFonts w:ascii="Times New Roman" w:eastAsia="Times New Roman" w:hAnsi="Times New Roman" w:cs="Times New Roman"/>
-          <w:sz w:val="24"/>
-          <w:szCs w:val="24"/>
-        </w:rPr>
-        <w:t xml:space="preserve"> the rate of citation-to-warning and, therefore, w</w:t>
+        <w:t>indicated</w:t>
+      </w:r>
+      <w:r>
+        <w:rPr>
+          <w:rFonts w:ascii="Times New Roman" w:eastAsia="Times New Roman" w:hAnsi="Times New Roman" w:cs="Times New Roman"/>
+          <w:sz w:val="24"/>
+          <w:szCs w:val="24"/>
+        </w:rPr>
+        <w:t xml:space="preserve"> </w:t>
+      </w:r>
+      <w:r>
+        <w:rPr>
+          <w:rFonts w:ascii="Times New Roman" w:eastAsia="Times New Roman" w:hAnsi="Times New Roman" w:cs="Times New Roman"/>
+          <w:sz w:val="24"/>
+          <w:szCs w:val="24"/>
+        </w:rPr>
+        <w:t xml:space="preserve">different </w:t>
+      </w:r>
+      <w:r>
+        <w:rPr>
+          <w:rFonts w:ascii="Times New Roman" w:eastAsia="Times New Roman" w:hAnsi="Times New Roman" w:cs="Times New Roman"/>
+          <w:sz w:val="24"/>
+          <w:szCs w:val="24"/>
+        </w:rPr>
+        <w:t>citation-to-warning</w:t>
+      </w:r>
+      <w:r>
+        <w:rPr>
+          <w:rFonts w:ascii="Times New Roman" w:eastAsia="Times New Roman" w:hAnsi="Times New Roman" w:cs="Times New Roman"/>
+          <w:sz w:val="24"/>
+          <w:szCs w:val="24"/>
+        </w:rPr>
+        <w:t xml:space="preserve"> rates</w:t>
+      </w:r>
+      <w:r>
+        <w:rPr>
+          <w:rFonts w:ascii="Times New Roman" w:eastAsia="Times New Roman" w:hAnsi="Times New Roman" w:cs="Times New Roman"/>
+          <w:sz w:val="24"/>
+          <w:szCs w:val="24"/>
+        </w:rPr>
+        <w:t xml:space="preserve"> and, therefore, w</w:t>
       </w:r>
       <w:r>
         <w:rPr>
@@ -4738,8 +5590,214 @@
           <w:sz w:val="24"/>
           <w:szCs w:val="24"/>
         </w:rPr>
-        <w:t>to evaluate this feature further.</w:t>
-      </w:r>
+        <w:t xml:space="preserve">to evaluate this feature </w:t>
+      </w:r>
+      <w:commentRangeStart w:id="2"/>
+      <w:r>
+        <w:rPr>
+          <w:rFonts w:ascii="Times New Roman" w:eastAsia="Times New Roman" w:hAnsi="Times New Roman" w:cs="Times New Roman"/>
+          <w:sz w:val="24"/>
+          <w:szCs w:val="24"/>
+        </w:rPr>
+        <w:t>further</w:t>
+      </w:r>
+      <w:commentRangeEnd w:id="2"/>
+      <w:r>
+        <w:rPr>
+          <w:rStyle w:val="CommentReference"/>
+        </w:rPr>
+        <w:commentReference w:id="2"/>
+      </w:r>
+      <w:r>
+        <w:rPr>
+          <w:rFonts w:ascii="Times New Roman" w:eastAsia="Times New Roman" w:hAnsi="Times New Roman" w:cs="Times New Roman"/>
+          <w:sz w:val="24"/>
+          <w:szCs w:val="24"/>
+        </w:rPr>
+        <w:t>.</w:t>
+      </w:r>
+    </w:p>
+    <w:p>
+      <w:pPr>
+        <w:spacing w:line="240" w:lineRule="auto"/>
+        <w:jc w:val="center"/>
+        <w:rPr>
+          <w:rFonts w:ascii="Times New Roman" w:eastAsia="Times New Roman" w:hAnsi="Times New Roman" w:cs="Times New Roman"/>
+          <w:i/>
+          <w:iCs/>
+          <w:sz w:val="24"/>
+          <w:szCs w:val="24"/>
+        </w:rPr>
+      </w:pPr>
+      <w:r>
+        <w:rPr>
+          <w:rFonts w:ascii="Times New Roman" w:eastAsia="Times New Roman" w:hAnsi="Times New Roman" w:cs="Times New Roman"/>
+          <w:i/>
+          <w:iCs/>
+          <w:noProof/>
+          <w:sz w:val="24"/>
+          <w:szCs w:val="24"/>
+        </w:rPr>
+        <w:lastRenderedPageBreak/>
+        <mc:AlternateContent>
+          <mc:Choice Requires="wpg">
+            <w:drawing>
+              <wp:anchor distT="0" distB="0" distL="114300" distR="114300" simplePos="0" relativeHeight="251659264" behindDoc="0" locked="0" layoutInCell="1" allowOverlap="1" wp14:anchorId="7FF60B14" wp14:editId="74323F27">
+                <wp:simplePos x="0" y="0"/>
+                <wp:positionH relativeFrom="column">
+                  <wp:posOffset>-323850</wp:posOffset>
+                </wp:positionH>
+                <wp:positionV relativeFrom="paragraph">
+                  <wp:posOffset>0</wp:posOffset>
+                </wp:positionV>
+                <wp:extent cx="6858000" cy="2907665"/>
+                <wp:effectExtent l="0" t="0" r="0" b="6985"/>
+                <wp:wrapSquare wrapText="bothSides"/>
+                <wp:docPr id="3" name="Group 3"/>
+                <wp:cNvGraphicFramePr/>
+                <a:graphic xmlns:a="http://schemas.openxmlformats.org/drawingml/2006/main">
+                  <a:graphicData uri="http://schemas.microsoft.com/office/word/2010/wordprocessingGroup">
+                    <wpg:wgp>
+                      <wpg:cNvGrpSpPr/>
+                      <wpg:grpSpPr>
+                        <a:xfrm>
+                          <a:off x="0" y="0"/>
+                          <a:ext cx="6858000" cy="2907665"/>
+                          <a:chOff x="0" y="0"/>
+                          <a:chExt cx="6858000" cy="2907665"/>
+                        </a:xfrm>
+                      </wpg:grpSpPr>
+                      <pic:pic xmlns:pic="http://schemas.openxmlformats.org/drawingml/2006/picture">
+                        <pic:nvPicPr>
+                          <pic:cNvPr id="2" name="Picture 2"/>
+                          <pic:cNvPicPr>
+                            <a:picLocks noChangeAspect="1"/>
+                          </pic:cNvPicPr>
+                        </pic:nvPicPr>
+                        <pic:blipFill>
+                          <a:blip r:embed="rId12">
+                            <a:extLst>
+                              <a:ext uri="{28A0092B-C50C-407E-A947-70E740481C1C}">
+                                <a14:useLocalDpi xmlns:a14="http://schemas.microsoft.com/office/drawing/2010/main" val="0"/>
+                              </a:ext>
+                            </a:extLst>
+                          </a:blip>
+                          <a:stretch>
+                            <a:fillRect/>
+                          </a:stretch>
+                        </pic:blipFill>
+                        <pic:spPr>
+                          <a:xfrm>
+                            <a:off x="3429000" y="0"/>
+                            <a:ext cx="3429000" cy="2907665"/>
+                          </a:xfrm>
+                          <a:prstGeom prst="rect">
+                            <a:avLst/>
+                          </a:prstGeom>
+                        </pic:spPr>
+                      </pic:pic>
+                      <pic:pic xmlns:pic="http://schemas.openxmlformats.org/drawingml/2006/picture">
+                        <pic:nvPicPr>
+                          <pic:cNvPr id="1" name="Picture 1"/>
+                          <pic:cNvPicPr>
+                            <a:picLocks noChangeAspect="1"/>
+                          </pic:cNvPicPr>
+                        </pic:nvPicPr>
+                        <pic:blipFill>
+                          <a:blip r:embed="rId13">
+                            <a:extLst>
+                              <a:ext uri="{28A0092B-C50C-407E-A947-70E740481C1C}">
+                                <a14:useLocalDpi xmlns:a14="http://schemas.microsoft.com/office/drawing/2010/main" val="0"/>
+                              </a:ext>
+                            </a:extLst>
+                          </a:blip>
+                          <a:stretch>
+                            <a:fillRect/>
+                          </a:stretch>
+                        </pic:blipFill>
+                        <pic:spPr>
+                          <a:xfrm>
+                            <a:off x="0" y="0"/>
+                            <a:ext cx="3429000" cy="2896235"/>
+                          </a:xfrm>
+                          <a:prstGeom prst="rect">
+                            <a:avLst/>
+                          </a:prstGeom>
+                        </pic:spPr>
+                      </pic:pic>
+                    </wpg:wgp>
+                  </a:graphicData>
+                </a:graphic>
+              </wp:anchor>
+            </w:drawing>
+          </mc:Choice>
+          <mc:Fallback>
+            <w:pict>
+              <v:group w14:anchorId="0A317134" id="Group 3" o:spid="_x0000_s1026" style="position:absolute;margin-left:-25.5pt;margin-top:0;width:540pt;height:228.95pt;z-index:251659264" coordsize="68580,29076" o:gfxdata="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">
+                <v:shapetype id="_x0000_t75" coordsize="21600,21600" o:spt="75" o:preferrelative="t" path="m@4@5l@4@11@9@11@9@5xe" filled="f" stroked="f">
+                  <v:stroke joinstyle="miter"/>
+                  <v:formulas>
+                    <v:f eqn="if lineDrawn pixelLineWidth 0"/>
+                    <v:f eqn="sum @0 1 0"/>
+                    <v:f eqn="sum 0 0 @1"/>
+                    <v:f eqn="prod @2 1 2"/>
+                    <v:f eqn="prod @3 21600 pixelWidth"/>
+                    <v:f eqn="prod @3 21600 pixelHeight"/>
+                    <v:f eqn="sum @0 0 1"/>
+                    <v:f eqn="prod @6 1 2"/>
+                    <v:f eqn="prod @7 21600 pixelWidth"/>
+                    <v:f eqn="sum @8 21600 0"/>
+                    <v:f eqn="prod @7 21600 pixelHeight"/>
+                    <v:f eqn="sum @10 21600 0"/>
+                  </v:formulas>
+                  <v:path o:extrusionok="f" gradientshapeok="t" o:connecttype="rect"/>
+                  <o:lock v:ext="edit" aspectratio="t"/>
+                </v:shapetype>
+                <v:shape id="Picture 2" o:spid="_x0000_s1027" type="#_x0000_t75" style="position:absolute;left:34290;width:34290;height:29076;visibility:visible;mso-wrap-style:square" o:gfxdata="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">
+                  <v:imagedata r:id="rId14" o:title=""/>
+                </v:shape>
+                <v:shape id="Picture 1" o:spid="_x0000_s1028" type="#_x0000_t75" style="position:absolute;width:34290;height:28962;visibility:visible;mso-wrap-style:square" o:gfxdata="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">
+                  <v:imagedata r:id="rId15" o:title=""/>
+                </v:shape>
+                <w10:wrap type="square"/>
+              </v:group>
+            </w:pict>
+          </mc:Fallback>
+        </mc:AlternateContent>
+      </w:r>
+      <w:r>
+        <w:rPr>
+          <w:rFonts w:ascii="Times New Roman" w:eastAsia="Times New Roman" w:hAnsi="Times New Roman" w:cs="Times New Roman"/>
+          <w:i/>
+          <w:iCs/>
+          <w:sz w:val="24"/>
+          <w:szCs w:val="24"/>
+        </w:rPr>
+        <w:t xml:space="preserve">Figure 1. </w:t>
+      </w:r>
+      <w:r>
+        <w:rPr>
+          <w:rFonts w:ascii="Times New Roman" w:eastAsia="Times New Roman" w:hAnsi="Times New Roman" w:cs="Times New Roman"/>
+          <w:i/>
+          <w:iCs/>
+          <w:sz w:val="24"/>
+          <w:szCs w:val="24"/>
+        </w:rPr>
+        <w:t>Understanding the effects of the day of week and hour of traffic incident have on citation rates.</w:t>
+      </w:r>
+    </w:p>
+    <w:p>
+      <w:pPr>
+        <w:spacing w:line="240" w:lineRule="auto"/>
+        <w:jc w:val="center"/>
+        <w:rPr>
+          <w:rFonts w:ascii="Times New Roman" w:eastAsia="Times New Roman" w:hAnsi="Times New Roman" w:cs="Times New Roman"/>
+          <w:i/>
+          <w:iCs/>
+          <w:sz w:val="24"/>
+          <w:szCs w:val="24"/>
+        </w:rPr>
+      </w:pPr>
     </w:p>
     <w:p>
       <w:pPr>
@@ -4838,7 +5896,17 @@
           <w:sz w:val="24"/>
           <w:szCs w:val="24"/>
         </w:rPr>
-        <w:t xml:space="preserve"> identify traffic stops in which the driver violated multiple portions of the Maryland Transportation Code. This bool was generated when the same </w:t>
+        <w:t xml:space="preserve"> identify traff</w:t>
+      </w:r>
+      <w:bookmarkStart w:id="3" w:name="_GoBack"/>
+      <w:bookmarkEnd w:id="3"/>
+      <w:r>
+        <w:rPr>
+          <w:rFonts w:ascii="Times New Roman" w:eastAsia="Times New Roman" w:hAnsi="Times New Roman" w:cs="Times New Roman"/>
+          <w:sz w:val="24"/>
+          <w:szCs w:val="24"/>
+        </w:rPr>
+        <w:t xml:space="preserve">ic stops in which the driver violated multiple portions of the Maryland Transportation Code. This bool was generated when the same </w:t>
       </w:r>
       <w:proofErr w:type="spellStart"/>
       <w:r>
@@ -4936,7 +6004,6 @@
           <w:sz w:val="24"/>
           <w:szCs w:val="24"/>
         </w:rPr>
-        <w:lastRenderedPageBreak/>
         <w:tab/>
         <w:t>While the original dataset provide</w:t>
       </w:r>
@@ -5080,26 +6147,8 @@
           <w:sz w:val="24"/>
           <w:szCs w:val="24"/>
         </w:rPr>
-        <w:t xml:space="preserve"> were transformed to indicate whether the driver, or vehicle, was from the </w:t>
-      </w:r>
-      <w:r>
-        <w:rPr>
-          <w:rFonts w:ascii="Times New Roman" w:eastAsia="Times New Roman" w:hAnsi="Times New Roman" w:cs="Times New Roman"/>
-          <w:sz w:val="24"/>
-          <w:szCs w:val="24"/>
-        </w:rPr>
-        <w:t xml:space="preserve">Maryland, Virginia, or </w:t>
-      </w:r>
-      <w:r>
-        <w:rPr>
-          <w:rFonts w:ascii="Times New Roman" w:eastAsia="Times New Roman" w:hAnsi="Times New Roman" w:cs="Times New Roman"/>
-          <w:sz w:val="24"/>
-          <w:szCs w:val="24"/>
-        </w:rPr>
-        <w:t xml:space="preserve">Washington D.C.-- this new feature consists of a two-level factor comprised of ‘DMV’ or ‘Other.’ </w:t>
-      </w:r>
-      <w:bookmarkStart w:id="2" w:name="_GoBack"/>
-      <w:bookmarkEnd w:id="2"/>
+        <w:t xml:space="preserve"> were transformed to indicate whether the driver, or vehicle, was from the Maryland, Virginia, or Washington D.C.-- this new feature consists of a two-level factor comprised of ‘DMV’ or ‘Other.’ </w:t>
+      </w:r>
     </w:p>
     <w:p>
       <w:pPr>
@@ -5139,6 +6188,7 @@
           <w:sz w:val="24"/>
           <w:szCs w:val="24"/>
         </w:rPr>
+        <w:lastRenderedPageBreak/>
         <w:t>Statistical Analysis</w:t>
       </w:r>
     </w:p>
@@ -5421,63 +6471,7 @@
           <w:sz w:val="24"/>
           <w:szCs w:val="24"/>
         </w:rPr>
-        <w:t>. (March 12</w:t>
-      </w:r>
-      <w:r>
-        <w:rPr>
-          <w:rFonts w:ascii="Times New Roman" w:hAnsi="Times New Roman" w:cs="Times New Roman"/>
-          <w:sz w:val="24"/>
-          <w:szCs w:val="24"/>
-        </w:rPr>
-        <w:t>, 2020</w:t>
-      </w:r>
-      <w:r>
-        <w:rPr>
-          <w:rFonts w:ascii="Times New Roman" w:hAnsi="Times New Roman" w:cs="Times New Roman"/>
-          <w:sz w:val="24"/>
-          <w:szCs w:val="24"/>
-        </w:rPr>
-        <w:t xml:space="preserve">). Visual Crossing Corporation. </w:t>
-      </w:r>
-      <w:r>
-        <w:rPr>
-          <w:rFonts w:ascii="Times New Roman" w:hAnsi="Times New Roman" w:cs="Times New Roman"/>
-          <w:sz w:val="24"/>
-          <w:szCs w:val="24"/>
-        </w:rPr>
-        <w:t xml:space="preserve">Retrieved March </w:t>
-      </w:r>
-      <w:r>
-        <w:rPr>
-          <w:rFonts w:ascii="Times New Roman" w:hAnsi="Times New Roman" w:cs="Times New Roman"/>
-          <w:sz w:val="24"/>
-          <w:szCs w:val="24"/>
-        </w:rPr>
-        <w:t>12</w:t>
-      </w:r>
-      <w:r>
-        <w:rPr>
-          <w:rFonts w:ascii="Times New Roman" w:hAnsi="Times New Roman" w:cs="Times New Roman"/>
-          <w:sz w:val="24"/>
-          <w:szCs w:val="24"/>
-        </w:rPr>
-        <w:t>, 2020,</w:t>
-      </w:r>
-      <w:r>
-        <w:rPr>
-          <w:rFonts w:ascii="Times New Roman" w:hAnsi="Times New Roman" w:cs="Times New Roman"/>
-          <w:sz w:val="24"/>
-          <w:szCs w:val="24"/>
-        </w:rPr>
-        <w:t xml:space="preserve"> </w:t>
-      </w:r>
-      <w:r>
-        <w:rPr>
-          <w:rFonts w:ascii="Times New Roman" w:hAnsi="Times New Roman" w:cs="Times New Roman"/>
-          <w:sz w:val="24"/>
-          <w:szCs w:val="24"/>
-        </w:rPr>
-        <w:t xml:space="preserve">https://www.visualcrossing.com/weather-data </w:t>
+        <w:t xml:space="preserve">. (March 12, 2020). Visual Crossing Corporation. Retrieved March 12, 2020, https://www.visualcrossing.com/weather-data </w:t>
       </w:r>
       <w:r>
         <w:rPr>
@@ -10521,9 +11515,9 @@
       </w:pPr>
     </w:p>
     <w:sectPr>
-      <w:headerReference w:type="default" r:id="rId12"/>
-      <w:footerReference w:type="default" r:id="rId13"/>
-      <w:headerReference w:type="first" r:id="rId14"/>
+      <w:headerReference w:type="default" r:id="rId16"/>
+      <w:footerReference w:type="default" r:id="rId17"/>
+      <w:headerReference w:type="first" r:id="rId18"/>
       <w:pgSz w:w="12240" w:h="15840"/>
       <w:pgMar w:top="1440" w:right="1440" w:bottom="1440" w:left="1440" w:header="720" w:footer="720" w:gutter="0"/>
       <w:pgNumType w:start="1"/>
@@ -10552,18 +11546,36 @@
       </w:r>
     </w:p>
   </w:comment>
+  <w:comment w:id="2" w:author="Thomas Malejko" w:date="2020-04-19T17:00:00Z" w:initials="TM">
+    <w:p>
+      <w:pPr>
+        <w:pStyle w:val="CommentText"/>
+      </w:pPr>
+      <w:r>
+        <w:rPr>
+          <w:rStyle w:val="CommentReference"/>
+        </w:rPr>
+        <w:annotationRef/>
+      </w:r>
+      <w:r>
+        <w:t>Add bar charts from EDA</w:t>
+      </w:r>
+    </w:p>
+  </w:comment>
 </w:comments>
 </file>
 
 <file path=word/commentsExtended.xml><?xml version="1.0" encoding="utf-8"?>
 <w15:commentsEx xmlns:wpc="http://schemas.microsoft.com/office/word/2010/wordprocessingCanvas" xmlns:cx="http://schemas.microsoft.com/office/drawing/2014/chartex" xmlns:cx1="http://schemas.microsoft.com/office/drawing/2015/9/8/chartex" xmlns:cx2="http://schemas.microsoft.com/office/drawing/2015/10/21/chartex" xmlns:cx3="http://schemas.microsoft.com/office/drawing/2016/5/9/chartex" xmlns:cx4="http://schemas.microsoft.com/office/drawing/2016/5/10/chartex" xmlns:cx5="http://schemas.microsoft.com/office/drawing/2016/5/11/chartex" xmlns:cx6="http://schemas.microsoft.com/office/drawing/2016/5/12/chartex" xmlns:cx7="http://schemas.microsoft.com/office/drawing/2016/5/13/chartex" xmlns:cx8="http://schemas.microsoft.com/office/drawing/2016/5/14/chartex" xmlns:mc="http://schemas.openxmlformats.org/markup-compatibility/2006" xmlns:aink="http://schemas.microsoft.com/office/drawing/2016/ink" xmlns:am3d="http://schemas.microsoft.com/office/drawing/2017/model3d" xmlns:o="urn:schemas-microsoft-com:office:office" xmlns:r="http://schemas.openxmlformats.org/officeDocument/2006/relationships" xmlns:m="http://schemas.openxmlformats.org/officeDocument/2006/math" xmlns:v="urn:schemas-microsoft-com:vml" xmlns:wp14="http://schemas.microsoft.com/office/word/2010/wordprocessingDrawing" xmlns:wp="http://schemas.openxmlformats.org/drawingml/2006/wordprocessingDrawing" xmlns:w10="urn:schemas-microsoft-com:office:word" xmlns:w="http://schemas.openxmlformats.org/wordprocessingml/2006/main" xmlns:w14="http://schemas.microsoft.com/office/word/2010/wordml" xmlns:w15="http://schemas.microsoft.com/office/word/2012/wordml" xmlns:w16cid="http://schemas.microsoft.com/office/word/2016/wordml/cid" xmlns:w16se="http://schemas.microsoft.com/office/word/2015/wordml/symex" xmlns:wpg="http://schemas.microsoft.com/office/word/2010/wordprocessingGroup" xmlns:wpi="http://schemas.microsoft.com/office/word/2010/wordprocessingInk" xmlns:wne="http://schemas.microsoft.com/office/word/2006/wordml" xmlns:wps="http://schemas.microsoft.com/office/word/2010/wordprocessingShape" mc:Ignorable="w14 w15 w16se w16cid wp14">
   <w15:commentEx w15:paraId="5962A733" w15:done="0"/>
+  <w15:commentEx w15:paraId="1D99EDA6" w15:done="0"/>
 </w15:commentsEx>
 </file>
 
 <file path=word/commentsIds.xml><?xml version="1.0" encoding="utf-8"?>
 <w16cid:commentsIds xmlns:wpc="http://schemas.microsoft.com/office/word/2010/wordprocessingCanvas" xmlns:cx="http://schemas.microsoft.com/office/drawing/2014/chartex" xmlns:cx1="http://schemas.microsoft.com/office/drawing/2015/9/8/chartex" xmlns:cx2="http://schemas.microsoft.com/office/drawing/2015/10/21/chartex" xmlns:cx3="http://schemas.microsoft.com/office/drawing/2016/5/9/chartex" xmlns:cx4="http://schemas.microsoft.com/office/drawing/2016/5/10/chartex" xmlns:cx5="http://schemas.microsoft.com/office/drawing/2016/5/11/chartex" xmlns:cx6="http://schemas.microsoft.com/office/drawing/2016/5/12/chartex" xmlns:cx7="http://schemas.microsoft.com/office/drawing/2016/5/13/chartex" xmlns:cx8="http://schemas.microsoft.com/office/drawing/2016/5/14/chartex" xmlns:mc="http://schemas.openxmlformats.org/markup-compatibility/2006" xmlns:aink="http://schemas.microsoft.com/office/drawing/2016/ink" xmlns:am3d="http://schemas.microsoft.com/office/drawing/2017/model3d" xmlns:o="urn:schemas-microsoft-com:office:office" xmlns:r="http://schemas.openxmlformats.org/officeDocument/2006/relationships" xmlns:m="http://schemas.openxmlformats.org/officeDocument/2006/math" xmlns:v="urn:schemas-microsoft-com:vml" xmlns:wp14="http://schemas.microsoft.com/office/word/2010/wordprocessingDrawing" xmlns:wp="http://schemas.openxmlformats.org/drawingml/2006/wordprocessingDrawing" xmlns:w10="urn:schemas-microsoft-com:office:word" xmlns:w="http://schemas.openxmlformats.org/wordprocessingml/2006/main" xmlns:w14="http://schemas.microsoft.com/office/word/2010/wordml" xmlns:w15="http://schemas.microsoft.com/office/word/2012/wordml" xmlns:w16cid="http://schemas.microsoft.com/office/word/2016/wordml/cid" xmlns:w16se="http://schemas.microsoft.com/office/word/2015/wordml/symex" xmlns:wpg="http://schemas.microsoft.com/office/word/2010/wordprocessingGroup" xmlns:wpi="http://schemas.microsoft.com/office/word/2010/wordprocessingInk" xmlns:wne="http://schemas.microsoft.com/office/word/2006/wordml" xmlns:wps="http://schemas.microsoft.com/office/word/2010/wordprocessingShape" mc:Ignorable="w14 w15 w16se w16cid wp14">
   <w16cid:commentId w16cid:paraId="5962A733" w16cid:durableId="22245748"/>
+  <w16cid:commentId w16cid:paraId="1D99EDA6" w16cid:durableId="2247023C"/>
 </w16cid:commentsIds>
 </file>
 
@@ -12238,7 +13250,7 @@
 </file>
 
 <file path=customXml/itemProps2.xml><?xml version="1.0" encoding="utf-8"?>
-<ds:datastoreItem xmlns:ds="http://schemas.openxmlformats.org/officeDocument/2006/customXml" ds:itemID="{451D6AF6-4155-49BD-8C82-C35AB1260C5D}">
+<ds:datastoreItem xmlns:ds="http://schemas.openxmlformats.org/officeDocument/2006/customXml" ds:itemID="{C0938F6F-7E81-419B-9D53-B525E5036240}">
   <ds:schemaRefs>
     <ds:schemaRef ds:uri="http://schemas.openxmlformats.org/officeDocument/2006/bibliography"/>
   </ds:schemaRefs>

</xml_diff>